<commit_message>
Chap3 + Chap 5 name
</commit_message>
<xml_diff>
--- a/Report.docx
+++ b/Report.docx
@@ -815,7 +815,23 @@
           <w:sz w:val="24"/>
           <w:szCs w:val="24"/>
         </w:rPr>
-        <w:t xml:space="preserve">” is the bonafide work of </w:t>
+        <w:t xml:space="preserve">” is the </w:t>
+      </w:r>
+      <w:proofErr w:type="spellStart"/>
+      <w:r>
+        <w:rPr>
+          <w:sz w:val="24"/>
+          <w:szCs w:val="24"/>
+        </w:rPr>
+        <w:t>bonafide</w:t>
+      </w:r>
+      <w:proofErr w:type="spellEnd"/>
+      <w:r>
+        <w:rPr>
+          <w:sz w:val="24"/>
+          <w:szCs w:val="24"/>
+        </w:rPr>
+        <w:t xml:space="preserve"> work of </w:t>
       </w:r>
       <w:r>
         <w:rPr>
@@ -1678,7 +1694,27 @@
           <w:sz w:val="24"/>
           <w:szCs w:val="24"/>
         </w:rPr>
-        <w:t xml:space="preserve">Dr. T.R.PACHAMUTHU, SRM IST </w:t>
+        <w:t>Dr. T.</w:t>
+      </w:r>
+      <w:proofErr w:type="gramStart"/>
+      <w:r>
+        <w:rPr>
+          <w:b/>
+          <w:color w:val="000000"/>
+          <w:sz w:val="24"/>
+          <w:szCs w:val="24"/>
+        </w:rPr>
+        <w:t>R.PACHAMUTHU</w:t>
+      </w:r>
+      <w:proofErr w:type="gramEnd"/>
+      <w:r>
+        <w:rPr>
+          <w:b/>
+          <w:color w:val="000000"/>
+          <w:sz w:val="24"/>
+          <w:szCs w:val="24"/>
+        </w:rPr>
+        <w:t xml:space="preserve">, SRM IST </w:t>
       </w:r>
       <w:r>
         <w:rPr>
@@ -1712,8 +1748,19 @@
           <w:sz w:val="24"/>
           <w:szCs w:val="24"/>
         </w:rPr>
-        <w:t>to Dr. C.GOMATHY</w:t>
-      </w:r>
+        <w:t xml:space="preserve">to Dr. </w:t>
+      </w:r>
+      <w:proofErr w:type="gramStart"/>
+      <w:r>
+        <w:rPr>
+          <w:b/>
+          <w:color w:val="000000"/>
+          <w:sz w:val="24"/>
+          <w:szCs w:val="24"/>
+        </w:rPr>
+        <w:t>C.GOMATHY</w:t>
+      </w:r>
+      <w:proofErr w:type="gramEnd"/>
       <w:r>
         <w:rPr>
           <w:color w:val="000000"/>
@@ -1787,7 +1834,27 @@
           <w:sz w:val="24"/>
           <w:szCs w:val="24"/>
         </w:rPr>
-        <w:t>Mr. A.DINESH BABU</w:t>
+        <w:t xml:space="preserve">Mr. </w:t>
+      </w:r>
+      <w:proofErr w:type="gramStart"/>
+      <w:r>
+        <w:rPr>
+          <w:b/>
+          <w:color w:val="000000"/>
+          <w:sz w:val="24"/>
+          <w:szCs w:val="24"/>
+        </w:rPr>
+        <w:t>A.DINESH</w:t>
+      </w:r>
+      <w:proofErr w:type="gramEnd"/>
+      <w:r>
+        <w:rPr>
+          <w:b/>
+          <w:color w:val="000000"/>
+          <w:sz w:val="24"/>
+          <w:szCs w:val="24"/>
+        </w:rPr>
+        <w:t xml:space="preserve"> BABU</w:t>
       </w:r>
       <w:r>
         <w:rPr>
@@ -3011,8 +3078,18 @@
                 <w:sz w:val="24"/>
                 <w:szCs w:val="24"/>
               </w:rPr>
-              <w:t>1.3 Chapter Organisation</w:t>
+              <w:t xml:space="preserve">1.3 Chapter </w:t>
             </w:r>
+            <w:proofErr w:type="spellStart"/>
+            <w:r>
+              <w:rPr>
+                <w:color w:val="000000"/>
+                <w:sz w:val="24"/>
+                <w:szCs w:val="24"/>
+              </w:rPr>
+              <w:t>Organisation</w:t>
+            </w:r>
+            <w:proofErr w:type="spellEnd"/>
           </w:p>
         </w:tc>
         <w:tc>
@@ -3315,7 +3392,45 @@
                 <w:sz w:val="24"/>
                 <w:szCs w:val="24"/>
               </w:rPr>
-              <w:t>2.1.1 Zhuangdi Zhu et al.FPGA Resource</w:t>
+              <w:t xml:space="preserve">2.1.1 </w:t>
+            </w:r>
+            <w:proofErr w:type="spellStart"/>
+            <w:r>
+              <w:rPr>
+                <w:color w:val="000000"/>
+                <w:sz w:val="24"/>
+                <w:szCs w:val="24"/>
+              </w:rPr>
+              <w:t>Zhuangdi</w:t>
+            </w:r>
+            <w:proofErr w:type="spellEnd"/>
+            <w:r>
+              <w:rPr>
+                <w:color w:val="000000"/>
+                <w:sz w:val="24"/>
+                <w:szCs w:val="24"/>
+              </w:rPr>
+              <w:t xml:space="preserve"> Zhu et </w:t>
+            </w:r>
+            <w:proofErr w:type="spellStart"/>
+            <w:proofErr w:type="gramStart"/>
+            <w:r>
+              <w:rPr>
+                <w:color w:val="000000"/>
+                <w:sz w:val="24"/>
+                <w:szCs w:val="24"/>
+              </w:rPr>
+              <w:t>al.FPGA</w:t>
+            </w:r>
+            <w:proofErr w:type="spellEnd"/>
+            <w:proofErr w:type="gramEnd"/>
+            <w:r>
+              <w:rPr>
+                <w:color w:val="000000"/>
+                <w:sz w:val="24"/>
+                <w:szCs w:val="24"/>
+              </w:rPr>
+              <w:t xml:space="preserve"> Resource</w:t>
             </w:r>
           </w:p>
         </w:tc>
@@ -4194,7 +4309,43 @@
                 <w:sz w:val="24"/>
                 <w:szCs w:val="24"/>
               </w:rPr>
-              <w:t>2.1.4 Radosław Cieszewski et al.,</w:t>
+              <w:t xml:space="preserve">2.1.4 </w:t>
+            </w:r>
+            <w:proofErr w:type="spellStart"/>
+            <w:r>
+              <w:rPr>
+                <w:color w:val="000000"/>
+                <w:sz w:val="24"/>
+                <w:szCs w:val="24"/>
+              </w:rPr>
+              <w:t>Radosław</w:t>
+            </w:r>
+            <w:proofErr w:type="spellEnd"/>
+            <w:r>
+              <w:rPr>
+                <w:color w:val="000000"/>
+                <w:sz w:val="24"/>
+                <w:szCs w:val="24"/>
+              </w:rPr>
+              <w:t xml:space="preserve"> </w:t>
+            </w:r>
+            <w:proofErr w:type="spellStart"/>
+            <w:r>
+              <w:rPr>
+                <w:color w:val="000000"/>
+                <w:sz w:val="24"/>
+                <w:szCs w:val="24"/>
+              </w:rPr>
+              <w:t>Cieszewski</w:t>
+            </w:r>
+            <w:proofErr w:type="spellEnd"/>
+            <w:r>
+              <w:rPr>
+                <w:color w:val="000000"/>
+                <w:sz w:val="24"/>
+                <w:szCs w:val="24"/>
+              </w:rPr>
+              <w:t xml:space="preserve"> et al.,</w:t>
             </w:r>
           </w:p>
           <w:p>
@@ -5580,8 +5731,18 @@
                 <w:sz w:val="24"/>
                 <w:szCs w:val="24"/>
               </w:rPr>
-              <w:t>The two main</w:t>
+              <w:t xml:space="preserve">The two </w:t>
             </w:r>
+            <w:proofErr w:type="gramStart"/>
+            <w:r>
+              <w:rPr>
+                <w:color w:val="000000"/>
+                <w:sz w:val="24"/>
+                <w:szCs w:val="24"/>
+              </w:rPr>
+              <w:t>main</w:t>
+            </w:r>
+            <w:proofErr w:type="gramEnd"/>
           </w:p>
           <w:p>
             <w:pPr>
@@ -11513,15 +11674,7 @@
                 <w:sz w:val="24"/>
                 <w:szCs w:val="24"/>
               </w:rPr>
-              <w:t>3.</w:t>
-            </w:r>
-            <w:r>
-              <w:rPr>
-                <w:color w:val="000000"/>
-                <w:sz w:val="24"/>
-                <w:szCs w:val="24"/>
-              </w:rPr>
-              <w:t>2</w:t>
+              <w:t>3.2</w:t>
             </w:r>
           </w:p>
         </w:tc>
@@ -12166,23 +12319,7 @@
                 <w:sz w:val="24"/>
                 <w:szCs w:val="24"/>
               </w:rPr>
-              <w:t xml:space="preserve">   </w:t>
-            </w:r>
-            <w:r>
-              <w:rPr>
-                <w:color w:val="000000"/>
-                <w:sz w:val="24"/>
-                <w:szCs w:val="24"/>
-              </w:rPr>
-              <w:t>3.</w:t>
-            </w:r>
-            <w:r>
-              <w:rPr>
-                <w:color w:val="000000"/>
-                <w:sz w:val="24"/>
-                <w:szCs w:val="24"/>
-              </w:rPr>
-              <w:t>7</w:t>
+              <w:t xml:space="preserve">   3.7</w:t>
             </w:r>
           </w:p>
         </w:tc>
@@ -15908,6 +16045,7 @@
                 <w:szCs w:val="24"/>
               </w:rPr>
             </w:pPr>
+            <w:proofErr w:type="spellStart"/>
             <w:r>
               <w:rPr>
                 <w:color w:val="000000"/>
@@ -15916,6 +16054,7 @@
               </w:rPr>
               <w:t>FaaS</w:t>
             </w:r>
+            <w:proofErr w:type="spellEnd"/>
           </w:p>
         </w:tc>
         <w:tc>
@@ -17144,7 +17283,25 @@
           <w:sz w:val="24"/>
           <w:szCs w:val="24"/>
         </w:rPr>
-        <w:t>In the fast-growing technology industry, the cloud domain and cloud computing has contributed and is playing a major role. The security of the cloud is one of the most important factors that needs to be focused on. In the corporate world there are more than a billion misconfigurations happening each year. In this project we propose an approach to improve the cloud computing security by introducing an extra layer of hardware which is the FPGA. We also work on advanced encryption standards like the AES, DES and RSA for an improvised security system. With this enhanced security in the cloud computing, data breaches and misconfigurations will be minimised to a greater extent thereby making the cloud platforms more reliable and trustworthy. The data will get encrypted in the cloud but with our model the data is encrypted and then sent to the cloud which makes the data double encrypted thereby making it more secure. For this we are going to use hardware’s such as FPGA, raspberry pi and SD card and software techniques such as reconfigurable computing and encryption / decryption techniques like AES, DES and RSA.</w:t>
+        <w:t xml:space="preserve">In the fast-growing technology industry, the cloud domain and cloud computing has contributed and is playing a major role. The security of the cloud is one of the most important factors that needs to be focused on. In the corporate world there are more than a billion misconfigurations happening each year. In this project we propose an approach to improve the cloud computing security by introducing an extra layer of hardware which is the FPGA. We also work on advanced encryption standards like the AES, DES and RSA for an improvised security system. With this enhanced security in the cloud computing, data breaches and misconfigurations will be </w:t>
+      </w:r>
+      <w:proofErr w:type="spellStart"/>
+      <w:r>
+        <w:rPr>
+          <w:color w:val="000000"/>
+          <w:sz w:val="24"/>
+          <w:szCs w:val="24"/>
+        </w:rPr>
+        <w:t>minimised</w:t>
+      </w:r>
+      <w:proofErr w:type="spellEnd"/>
+      <w:r>
+        <w:rPr>
+          <w:color w:val="000000"/>
+          <w:sz w:val="24"/>
+          <w:szCs w:val="24"/>
+        </w:rPr>
+        <w:t xml:space="preserve"> to a greater extent thereby making the cloud platforms more reliable and trustworthy. The data will get encrypted in the cloud but with our model the data is encrypted and then sent to the cloud which makes the data double encrypted thereby making it more secure. For this we are going to use hardware’s such as FPGA, raspberry pi and SD card and software techniques such as reconfigurable computing and encryption / decryption techniques like AES, DES and RSA.</w:t>
       </w:r>
     </w:p>
     <w:p>
@@ -17196,7 +17353,155 @@
           <w:sz w:val="24"/>
           <w:szCs w:val="24"/>
         </w:rPr>
-        <w:t>Cloud computing is another name for an old concept. The computing service is implemented from a remote location. Cloud computing is Internet-based processing, where shared resources and data are given to PCs and various devices on request. Cloud hosting enables companies to maintain the same systems and business measures without modifying the backend technicalities. Cloud infrastructure, which is easily manageable via the Internet, will be accessed by enterprises to easily and quickly access user data anywhere, at any time. An Internet cloud infrastructure boosts business productivity and efficiency by ensuring the consistency of user applications. This takes into account direct collaboration as well as client division in various areas. The Bane, on the other hand, comes with the assistance. The host organisation obtains user data on a regular basis, with or without consent. The specialist organisation can access the information in the cloud at any time. They may inadvertently or intentionally alter or delete data.Outsiders are used in cloud-based administrations for capacity and security. Would one be able to accept that a cloud-based organisation will guarantee and get one's information if one uses their administrations at a very low or no cost? They may disclose client information to others. Security is a real threat to the cloud.While providing cloud administrations, it should be ensured that the customer is not purchasing distributed computing administrations for nefarious purposes. Meeting riding occurs when an aggressor takes a client's treat and uses the machine in the client's name. An attacker may also use CSRF attacks to trick the client into sending confirmed requests to discretion. In 2009, a financial Trojan wrongfully utilized the supported Amazon administration as an order and control channel that gave programming refreshes and malevolent guidance to PCs that were tainted by the malware. Utilizing information from a 2019 Ponemon Institute report that said the commonplace expense per lost record around the world is $150, DivvyCloud specialists assessed that cloud misconfiguration penetrates cost organizations upwards of $5 trillion over those two years. Specialists from the cloud security organization DivvyCloud found that breaks brought about by cloud misconfigurations cost organizations worldwide an expected $5 trillion of every 2018 and 2019. More than 33 billion records have been uncovered throughout the most recent two years as a great many organizations move to cloud conditions without the suitable security frameworks set up. [18] Most distributed computing security hazards are identified with cloud information security. In virtualized conditions, the actual workers run numerous virtual machines on top of hypervisors. An aggressor can misuse a hypervisor distantly by utilizing a weakness present inside the hypervisor itself – such weaknesses are very uncommon, however, they are doing exist. Moreover, a virtual machine can shake the virtualized sandbox climate and access the hypervisor and considerably every one of the virtual machines running consequently. Regardless of whether a shortage of perceivability to information, failure to direct information, or robbery of information inside the cloud, most issues go to the data clients put inside the cloud.</w:t>
+        <w:t xml:space="preserve">Cloud computing is another name for an old concept. The computing service is implemented from a remote location. Cloud computing is Internet-based processing, where shared resources and data are given to PCs and various devices on request. Cloud hosting enables companies to maintain the same systems and business measures without modifying the backend technicalities. Cloud infrastructure, which is easily manageable via the Internet, will be accessed by enterprises to easily and quickly access user data anywhere, at any time. An Internet cloud infrastructure boosts business productivity and efficiency by ensuring the consistency of user applications. This takes into account direct collaboration as well as client division in various areas. The Bane, on the other hand, comes with the assistance. The host </w:t>
+      </w:r>
+      <w:proofErr w:type="spellStart"/>
+      <w:r>
+        <w:rPr>
+          <w:sz w:val="24"/>
+          <w:szCs w:val="24"/>
+        </w:rPr>
+        <w:t>organisation</w:t>
+      </w:r>
+      <w:proofErr w:type="spellEnd"/>
+      <w:r>
+        <w:rPr>
+          <w:sz w:val="24"/>
+          <w:szCs w:val="24"/>
+        </w:rPr>
+        <w:t xml:space="preserve"> obtains user data on a regular basis, with or without consent. The specialist </w:t>
+      </w:r>
+      <w:proofErr w:type="spellStart"/>
+      <w:r>
+        <w:rPr>
+          <w:sz w:val="24"/>
+          <w:szCs w:val="24"/>
+        </w:rPr>
+        <w:t>organisation</w:t>
+      </w:r>
+      <w:proofErr w:type="spellEnd"/>
+      <w:r>
+        <w:rPr>
+          <w:sz w:val="24"/>
+          <w:szCs w:val="24"/>
+        </w:rPr>
+        <w:t xml:space="preserve"> can access the information in the cloud at any time. They may inadvertently or intentionally alter or delete </w:t>
+      </w:r>
+      <w:proofErr w:type="spellStart"/>
+      <w:proofErr w:type="gramStart"/>
+      <w:r>
+        <w:rPr>
+          <w:sz w:val="24"/>
+          <w:szCs w:val="24"/>
+        </w:rPr>
+        <w:t>data.Outsiders</w:t>
+      </w:r>
+      <w:proofErr w:type="spellEnd"/>
+      <w:proofErr w:type="gramEnd"/>
+      <w:r>
+        <w:rPr>
+          <w:sz w:val="24"/>
+          <w:szCs w:val="24"/>
+        </w:rPr>
+        <w:t xml:space="preserve"> are used in cloud-based administrations for capacity and security. Would one be able to accept that a cloud-based </w:t>
+      </w:r>
+      <w:proofErr w:type="spellStart"/>
+      <w:r>
+        <w:rPr>
+          <w:sz w:val="24"/>
+          <w:szCs w:val="24"/>
+        </w:rPr>
+        <w:t>organisation</w:t>
+      </w:r>
+      <w:proofErr w:type="spellEnd"/>
+      <w:r>
+        <w:rPr>
+          <w:sz w:val="24"/>
+          <w:szCs w:val="24"/>
+        </w:rPr>
+        <w:t xml:space="preserve"> will guarantee and get one's information if one uses their administrations at a very low or no cost? They may disclose client information to others. Security is a real threat to the </w:t>
+      </w:r>
+      <w:proofErr w:type="spellStart"/>
+      <w:proofErr w:type="gramStart"/>
+      <w:r>
+        <w:rPr>
+          <w:sz w:val="24"/>
+          <w:szCs w:val="24"/>
+        </w:rPr>
+        <w:t>cloud.While</w:t>
+      </w:r>
+      <w:proofErr w:type="spellEnd"/>
+      <w:proofErr w:type="gramEnd"/>
+      <w:r>
+        <w:rPr>
+          <w:sz w:val="24"/>
+          <w:szCs w:val="24"/>
+        </w:rPr>
+        <w:t xml:space="preserve"> providing cloud administrations, it should be ensured that the customer is not purchasing distributed computing administrations for nefarious purposes. Meeting riding occurs when an aggressor takes a client's treat and uses the machine in the client's name. An attacker may also use CSRF attacks to trick the client into sending confirmed requests to discretion. In 2009, a financial Trojan wrongfully utilized the supported Amazon administration as an order and control channel that gave programming refreshes and malevolent guidance to PCs that were tainted by the malware. Utilizing information from a 2019 </w:t>
+      </w:r>
+      <w:proofErr w:type="spellStart"/>
+      <w:r>
+        <w:rPr>
+          <w:sz w:val="24"/>
+          <w:szCs w:val="24"/>
+        </w:rPr>
+        <w:t>Ponemon</w:t>
+      </w:r>
+      <w:proofErr w:type="spellEnd"/>
+      <w:r>
+        <w:rPr>
+          <w:sz w:val="24"/>
+          <w:szCs w:val="24"/>
+        </w:rPr>
+        <w:t xml:space="preserve"> Institute report that said the commonplace expense per lost record around the world is $150, </w:t>
+      </w:r>
+      <w:proofErr w:type="spellStart"/>
+      <w:r>
+        <w:rPr>
+          <w:sz w:val="24"/>
+          <w:szCs w:val="24"/>
+        </w:rPr>
+        <w:t>DivvyCloud</w:t>
+      </w:r>
+      <w:proofErr w:type="spellEnd"/>
+      <w:r>
+        <w:rPr>
+          <w:sz w:val="24"/>
+          <w:szCs w:val="24"/>
+        </w:rPr>
+        <w:t xml:space="preserve"> specialists assessed that cloud misconfiguration penetrates cost organizations upwards of $5 trillion over those two years. Specialists from the cloud security organization </w:t>
+      </w:r>
+      <w:proofErr w:type="spellStart"/>
+      <w:r>
+        <w:rPr>
+          <w:sz w:val="24"/>
+          <w:szCs w:val="24"/>
+        </w:rPr>
+        <w:t>DivvyCloud</w:t>
+      </w:r>
+      <w:proofErr w:type="spellEnd"/>
+      <w:r>
+        <w:rPr>
+          <w:sz w:val="24"/>
+          <w:szCs w:val="24"/>
+        </w:rPr>
+        <w:t xml:space="preserve"> found that breaks brought about by cloud misconfigurations cost organizations worldwide an expected $5 trillion of every 2018 and 2019. More than 33 billion records have been uncovered throughout the most recent two years as a great many organizations move to cloud conditions without the suitable security frameworks set up. [18] Most distributed computing security hazards are identified with cloud information security. In virtualized conditions, the actual workers run numerous virtual machines on top of hypervisors. An aggressor can misuse a hypervisor distantly by utilizing a weakness present inside the hypervisor itself – such weaknesses are very </w:t>
+      </w:r>
+      <w:proofErr w:type="gramStart"/>
+      <w:r>
+        <w:rPr>
+          <w:sz w:val="24"/>
+          <w:szCs w:val="24"/>
+        </w:rPr>
+        <w:t>uncommon,</w:t>
+      </w:r>
+      <w:proofErr w:type="gramEnd"/>
+      <w:r>
+        <w:rPr>
+          <w:sz w:val="24"/>
+          <w:szCs w:val="24"/>
+        </w:rPr>
+        <w:t xml:space="preserve"> however, they are doing exist. Moreover, a virtual machine can shake the virtualized sandbox climate and access the hypervisor and considerably every one of the virtual machines running consequently. Regardless of whether a shortage of perceivability to information, failure to direct information, or robbery of information inside the cloud, most issues go to the data clients put inside the cloud.</w:t>
       </w:r>
     </w:p>
     <w:p>
@@ -17512,7 +17817,107 @@
           <w:sz w:val="24"/>
           <w:szCs w:val="24"/>
         </w:rPr>
-        <w:t>The main distributed computing information security issues are numerous genuine threats such as infection attack and hacking of the customer's site. Before receiving distributed computing innovation for their business, business visionaries must consider these issues. Because the client is entrusting the organization's most sensitive details to an outsider, it is critical to ensure the sensitivity. The organization's high authority and hierarchical culture has also become a major impediment to the proper execution of distributed computing. Cryptography calculations frequently necessitate the use of random number generators, which use erratic data sources to generate real irregular numbers, which are required to generate a large entropy pool.If the random number generators produce only a small amount of entropy, the numbers can be beast constrained. The primary source of randomization in customer PCs is client mouse development and key presses; however, workers are generally operating without client communication, implying a significantly lower number of randomization sources. As a result, the virtual machines should rely on the sources that are available to them, which could result in effectively guessable numbers that do not provide a lot of entropy in cryptographic calculations. When transferring data from customers to the cloud, a scrambled secure channel, such as SSL/TLS, should be used.This forestalls various assaults like MITM assaults, where the information could be taken by an aggressor capturing the correspondence. Different cloud administrations on the web are uncovered by application programming interfaces. Since the APIs are open from any place on the web, vindictive aggressors can utilize them to bargain the secrecy and trustworthiness of the undertaking clients. An aggressor acquiring a token utilized by a client to get to the assistance through help API can utilize an identical token to control the client's information. Subsequently, it's basic that cloud administrations give a protected API, delivering such assaults useless. The cloud administration SaaS/PasS/IaaS suppliers utilize an adaptable framework to help numerous inhabitants who share the fundamental foundation. Straightforwardly on the equipment layer, there are hypervisors running various virtual machines, themselves running different applications. The information put away inside the cloud may be lost because of the plate drive disappointment. A CSP could incidentally erase the information, an aggressor may alter the data, and so forth Thusly, the easiest gratitude to secure against information misfortune is by having the right information reinforcement, which takes care of the data misfortune issues. Information misfortune can have calamitous results to the business, which can end in a business chapter 11, which is the reason keeping the data upheld up is normally the least complex choice. Top authority never needs to store the significant information of the corporate somewhere else where they're not able to direct and get to the data. They have confusions to them that distributed computing puts the association at threat by leaking out significant subtleties. Their attitude is such the association on hazard unwilling balance, which makes it more hesitant to move to a cloud arrangement. The deficiency of assets and skill is one of the cloud relocation challenges this year. According to the report by RightScale, practically 75% of the respondents stamped it as a test while 23% said that it was a genuine test. Consistency is also one of the challenges that distributed computing will face in 2020. This is frequently a stumbling block for anyone who uses distributed storage or reinforcement services. When an organisation moves information from its internal storage to the cloud, it must comply with the business's laws and guidelines.</w:t>
+        <w:t xml:space="preserve">The main distributed computing information security issues are numerous genuine threats such as infection attack and hacking of the customer's site. Before receiving distributed computing innovation for their business, business visionaries must consider these issues. Because the client is entrusting the organization's most sensitive details to an outsider, it is critical to ensure the sensitivity. The organization's high authority and hierarchical culture has also become a major impediment to the proper execution of distributed computing. Cryptography calculations frequently necessitate the use of random number generators, which use erratic data sources to generate real irregular numbers, which are required to generate a large entropy </w:t>
+      </w:r>
+      <w:proofErr w:type="spellStart"/>
+      <w:proofErr w:type="gramStart"/>
+      <w:r>
+        <w:rPr>
+          <w:sz w:val="24"/>
+          <w:szCs w:val="24"/>
+        </w:rPr>
+        <w:t>pool.If</w:t>
+      </w:r>
+      <w:proofErr w:type="spellEnd"/>
+      <w:proofErr w:type="gramEnd"/>
+      <w:r>
+        <w:rPr>
+          <w:sz w:val="24"/>
+          <w:szCs w:val="24"/>
+        </w:rPr>
+        <w:t xml:space="preserve"> the random number generators produce only a small amount of entropy, the numbers can be beast constrained. The primary source of randomization in customer PCs is client mouse development and key presses; however, workers are generally operating without client communication, implying a significantly lower number of randomization sources. As a result, the virtual machines should rely on the sources that are available to them, which could result in effectively guessable numbers that do not provide a lot of entropy in cryptographic calculations. When transferring data from customers to the cloud, a scrambled secure channel, such as SSL/TLS, should be </w:t>
+      </w:r>
+      <w:proofErr w:type="spellStart"/>
+      <w:proofErr w:type="gramStart"/>
+      <w:r>
+        <w:rPr>
+          <w:sz w:val="24"/>
+          <w:szCs w:val="24"/>
+        </w:rPr>
+        <w:t>used.This</w:t>
+      </w:r>
+      <w:proofErr w:type="spellEnd"/>
+      <w:proofErr w:type="gramEnd"/>
+      <w:r>
+        <w:rPr>
+          <w:sz w:val="24"/>
+          <w:szCs w:val="24"/>
+        </w:rPr>
+        <w:t xml:space="preserve"> forestalls various assaults like MITM assaults, where the information could be taken by an aggressor capturing the correspondence. Different cloud administrations on the web are uncovered by application programming interfaces. Since the APIs are open from any place on the web, vindictive aggressors can utilize them to bargain the secrecy and trustworthiness of the undertaking clients. An aggressor acquiring a token utilized by a client to get to the assistance through help API can utilize an identical token to control the client's information. Subsequently, it's basic that cloud administrations give a protected API, delivering such assaults useless. The cloud administration SaaS/</w:t>
+      </w:r>
+      <w:proofErr w:type="spellStart"/>
+      <w:r>
+        <w:rPr>
+          <w:sz w:val="24"/>
+          <w:szCs w:val="24"/>
+        </w:rPr>
+        <w:t>PasS</w:t>
+      </w:r>
+      <w:proofErr w:type="spellEnd"/>
+      <w:r>
+        <w:rPr>
+          <w:sz w:val="24"/>
+          <w:szCs w:val="24"/>
+        </w:rPr>
+        <w:t xml:space="preserve">/IaaS suppliers utilize an adaptable framework to help numerous inhabitants who share the fundamental foundation. Straightforwardly on the equipment layer, there are hypervisors running various virtual machines, themselves running different applications. The information put away inside the cloud may be lost because of the plate drive disappointment. A CSP could incidentally erase the information, an aggressor may alter the data, and so forth Thusly, the easiest gratitude to secure against information misfortune is by having the right information reinforcement, which takes care of the data misfortune issues. Information misfortune can have calamitous results to the business, which can end in a business chapter 11, which is the reason keeping the data upheld up is normally the least complex choice. Top authority never needs to store the significant information of the corporate somewhere else where they're not able to direct and get to the data. They have confusions to them that distributed computing puts the association at threat by leaking out significant subtleties. Their attitude is such the association on hazard unwilling balance, which makes it more hesitant to move to a cloud arrangement. The deficiency of assets and skill is one of the cloud </w:t>
+      </w:r>
+      <w:proofErr w:type="gramStart"/>
+      <w:r>
+        <w:rPr>
+          <w:sz w:val="24"/>
+          <w:szCs w:val="24"/>
+        </w:rPr>
+        <w:t>relocation</w:t>
+      </w:r>
+      <w:proofErr w:type="gramEnd"/>
+      <w:r>
+        <w:rPr>
+          <w:sz w:val="24"/>
+          <w:szCs w:val="24"/>
+        </w:rPr>
+        <w:t xml:space="preserve"> challenges this year. According to the report by </w:t>
+      </w:r>
+      <w:proofErr w:type="spellStart"/>
+      <w:r>
+        <w:rPr>
+          <w:sz w:val="24"/>
+          <w:szCs w:val="24"/>
+        </w:rPr>
+        <w:t>RightScale</w:t>
+      </w:r>
+      <w:proofErr w:type="spellEnd"/>
+      <w:r>
+        <w:rPr>
+          <w:sz w:val="24"/>
+          <w:szCs w:val="24"/>
+        </w:rPr>
+        <w:t xml:space="preserve">, practically 75% of the respondents stamped it as a test while 23% said that it was a genuine test. Consistency is also one of the challenges that distributed computing will face in 2020. This is frequently a stumbling block for anyone who uses distributed storage or reinforcement services. When an </w:t>
+      </w:r>
+      <w:proofErr w:type="spellStart"/>
+      <w:r>
+        <w:rPr>
+          <w:sz w:val="24"/>
+          <w:szCs w:val="24"/>
+        </w:rPr>
+        <w:t>organisation</w:t>
+      </w:r>
+      <w:proofErr w:type="spellEnd"/>
+      <w:r>
+        <w:rPr>
+          <w:sz w:val="24"/>
+          <w:szCs w:val="24"/>
+        </w:rPr>
+        <w:t xml:space="preserve"> moves information from its internal storage to the cloud, it must comply with the business's laws and guidelines.</w:t>
       </w:r>
     </w:p>
     <w:p>
@@ -17865,8 +18270,13 @@
         </w:tabs>
         <w:spacing w:before="1"/>
       </w:pPr>
-      <w:r>
-        <w:t>Zhuangdi Zhu et al., FPGA Resource Pooling in Cloud Computing</w:t>
+      <w:proofErr w:type="spellStart"/>
+      <w:r>
+        <w:t>Zhuangdi</w:t>
+      </w:r>
+      <w:proofErr w:type="spellEnd"/>
+      <w:r>
+        <w:t xml:space="preserve"> Zhu et al., FPGA Resource Pooling in Cloud Computing</w:t>
       </w:r>
     </w:p>
     <w:p>
@@ -17911,7 +18321,97 @@
           <w:sz w:val="24"/>
           <w:szCs w:val="24"/>
         </w:rPr>
-        <w:t>Cloud providers have started to deploy various FPGA accelerators in their datacentres because the performance of many applications can be significantly improved by implementing their core routines in FPGAs. In conventional datacentres with FPGA accelerated servers, if a tenant wants to use FPGA accelerators, it requests for a VM instance residing in a server equipped with an FPGA accelerator. This paradigm to integrate FPGA into Cloud leads to poor resource sharing of the precious FPGA resources. In this paper, they have proposed FPGAPooling, an FPAG-enabled Cloud system where all FPGA accelerators are managed as a single resource pool and shared among all VMs. For a VM, instead of requesting the Cloud to run the VM on an FPGA accelerated server, at runtime, when a VM needs to use FPGA acceleration, it requests an FPGA accelerator from the pool. They have designed a centralized scheduler to handle acceleration requests at runtime; They have implemented a system prototype on IBM's OpenPower Cloud system. They have also designed and implemented a group of scheduling algorithms for the FPGAPooling system. With extensive evaluations, they have found that their algorithms can improve the average and tail job completion time by up to 7 and 4 times, respectively.</w:t>
+        <w:t xml:space="preserve">Cloud providers have started to deploy various FPGA accelerators in their </w:t>
+      </w:r>
+      <w:proofErr w:type="spellStart"/>
+      <w:r>
+        <w:rPr>
+          <w:color w:val="000000"/>
+          <w:sz w:val="24"/>
+          <w:szCs w:val="24"/>
+        </w:rPr>
+        <w:t>datacentres</w:t>
+      </w:r>
+      <w:proofErr w:type="spellEnd"/>
+      <w:r>
+        <w:rPr>
+          <w:color w:val="000000"/>
+          <w:sz w:val="24"/>
+          <w:szCs w:val="24"/>
+        </w:rPr>
+        <w:t xml:space="preserve"> because the performance of many applications can be significantly improved by implementing their core routines in FPGAs. In conventional </w:t>
+      </w:r>
+      <w:proofErr w:type="spellStart"/>
+      <w:r>
+        <w:rPr>
+          <w:color w:val="000000"/>
+          <w:sz w:val="24"/>
+          <w:szCs w:val="24"/>
+        </w:rPr>
+        <w:t>datacentres</w:t>
+      </w:r>
+      <w:proofErr w:type="spellEnd"/>
+      <w:r>
+        <w:rPr>
+          <w:color w:val="000000"/>
+          <w:sz w:val="24"/>
+          <w:szCs w:val="24"/>
+        </w:rPr>
+        <w:t xml:space="preserve"> with FPGA accelerated servers, if a tenant wants to use FPGA accelerators, it requests for a VM instance residing in a server equipped with an FPGA accelerator. This paradigm to integrate FPGA into Cloud leads to poor resource sharing of the precious FPGA resources. In this paper, they have proposed </w:t>
+      </w:r>
+      <w:proofErr w:type="spellStart"/>
+      <w:r>
+        <w:rPr>
+          <w:color w:val="000000"/>
+          <w:sz w:val="24"/>
+          <w:szCs w:val="24"/>
+        </w:rPr>
+        <w:t>FPGAPooling</w:t>
+      </w:r>
+      <w:proofErr w:type="spellEnd"/>
+      <w:r>
+        <w:rPr>
+          <w:color w:val="000000"/>
+          <w:sz w:val="24"/>
+          <w:szCs w:val="24"/>
+        </w:rPr>
+        <w:t xml:space="preserve">, an FPAG-enabled Cloud system where all FPGA accelerators are managed as a single resource pool and shared among all VMs. For a VM, instead of requesting the Cloud to run the VM on an FPGA accelerated server, at runtime, when a VM needs to use FPGA acceleration, it requests an FPGA accelerator from the pool. They have designed a centralized scheduler to handle acceleration requests at runtime; They have implemented a system prototype on IBM's </w:t>
+      </w:r>
+      <w:proofErr w:type="spellStart"/>
+      <w:r>
+        <w:rPr>
+          <w:color w:val="000000"/>
+          <w:sz w:val="24"/>
+          <w:szCs w:val="24"/>
+        </w:rPr>
+        <w:t>OpenPower</w:t>
+      </w:r>
+      <w:proofErr w:type="spellEnd"/>
+      <w:r>
+        <w:rPr>
+          <w:color w:val="000000"/>
+          <w:sz w:val="24"/>
+          <w:szCs w:val="24"/>
+        </w:rPr>
+        <w:t xml:space="preserve"> Cloud system. They have also designed and implemented a group of scheduling algorithms for the </w:t>
+      </w:r>
+      <w:proofErr w:type="spellStart"/>
+      <w:r>
+        <w:rPr>
+          <w:color w:val="000000"/>
+          <w:sz w:val="24"/>
+          <w:szCs w:val="24"/>
+        </w:rPr>
+        <w:t>FPGAPooling</w:t>
+      </w:r>
+      <w:proofErr w:type="spellEnd"/>
+      <w:r>
+        <w:rPr>
+          <w:color w:val="000000"/>
+          <w:sz w:val="24"/>
+          <w:szCs w:val="24"/>
+        </w:rPr>
+        <w:t xml:space="preserve"> system. With extensive evaluations, they have found that their algorithms can improve the average and tail job completion time by up to 7 and 4 times, respectively.</w:t>
       </w:r>
     </w:p>
     <w:p>
@@ -18010,7 +18510,43 @@
           <w:sz w:val="24"/>
           <w:szCs w:val="24"/>
         </w:rPr>
-        <w:t>Securely processing data in the cloud is still a difficult problem, even with homomorphic encryption and other privacy preserving schemes. Hardware solutions provide additional layers of security and greater performance over their software alternatives. However, by definition the cloud should be flexible and adaptive, often viewed as abstracting services from products. By creating services reliant on custom hardware, the core essence of the cloud is lost. FPGAs bridge this gap between software and hardware with programmable logic, allowing the cloud to remain abstract. FPGA as a Service (FaaS) has been proposed for a greener cloud, but not for secure data processing. This paper explores the possibility of Secure FaaS in the cloud for privacy preserving data</w:t>
+        <w:t>Securely processing data in the cloud is still a difficult problem, even with homomorphic encryption and other privacy preserving schemes. Hardware solutions provide additional layers of security and greater performance over their software alternatives. However, by definition the cloud should be flexible and adaptive, often viewed as abstracting services from products. By creating services reliant on custom hardware, the core essence of the cloud is lost. FPGAs bridge this gap between software and hardware with programmable logic, allowing the cloud to remain abstract. FPGA as a Service (</w:t>
+      </w:r>
+      <w:proofErr w:type="spellStart"/>
+      <w:r>
+        <w:rPr>
+          <w:color w:val="000000"/>
+          <w:sz w:val="24"/>
+          <w:szCs w:val="24"/>
+        </w:rPr>
+        <w:t>FaaS</w:t>
+      </w:r>
+      <w:proofErr w:type="spellEnd"/>
+      <w:r>
+        <w:rPr>
+          <w:color w:val="000000"/>
+          <w:sz w:val="24"/>
+          <w:szCs w:val="24"/>
+        </w:rPr>
+        <w:t xml:space="preserve">) has been proposed for a greener cloud, but not for secure data processing. This paper explores the possibility of Secure </w:t>
+      </w:r>
+      <w:proofErr w:type="spellStart"/>
+      <w:r>
+        <w:rPr>
+          <w:color w:val="000000"/>
+          <w:sz w:val="24"/>
+          <w:szCs w:val="24"/>
+        </w:rPr>
+        <w:t>FaaS</w:t>
+      </w:r>
+      <w:proofErr w:type="spellEnd"/>
+      <w:r>
+        <w:rPr>
+          <w:color w:val="000000"/>
+          <w:sz w:val="24"/>
+          <w:szCs w:val="24"/>
+        </w:rPr>
+        <w:t xml:space="preserve"> in the cloud for privacy preserving data</w:t>
       </w:r>
     </w:p>
     <w:p>
@@ -18129,7 +18665,25 @@
           <w:sz w:val="24"/>
           <w:szCs w:val="24"/>
         </w:rPr>
-        <w:t>Cloud computing provides on demand services over the Internet with the help of a large amount of virtual storage. The main features of cloud computing is that the user does not have any setup of expensive computing infrastructure and the cost of its services is less. In recent years, cloud computing integrates with the industry and many other areas, which has been encouraging the researcher to research new related technologies. Due to the availability of its services &amp; scalability for computing processes individual users and organizations transfer their application, data and services to the cloud storage server. Regardless of its advantages, the transformation of local computing to remote computing has brought many security issues and challenges for both consumer and provider. Many cloud services are provided by the trusted third party which arises new security threats. The cloud provider provides its services through the Internet and uses many web technologies that arise new security issues. This paper discussed the basic features of cloud computing, security issues, threats and their solutions. Additionally, the paper describes several key topics related to the cloud, namely cloud architecture framework, service and deployment model, cloud technologies, cloud security concepts, threats, and attacks. The paper also discusses a lot of open research issues related to cloud security.</w:t>
+        <w:t xml:space="preserve">Cloud computing provides on demand services over the Internet with the help of a large amount of virtual storage. The main features of cloud computing </w:t>
+      </w:r>
+      <w:proofErr w:type="gramStart"/>
+      <w:r>
+        <w:rPr>
+          <w:color w:val="000000"/>
+          <w:sz w:val="24"/>
+          <w:szCs w:val="24"/>
+        </w:rPr>
+        <w:t>is</w:t>
+      </w:r>
+      <w:proofErr w:type="gramEnd"/>
+      <w:r>
+        <w:rPr>
+          <w:color w:val="000000"/>
+          <w:sz w:val="24"/>
+          <w:szCs w:val="24"/>
+        </w:rPr>
+        <w:t xml:space="preserve"> that the user does not have any setup of expensive computing infrastructure and the cost of its services is less. In recent years, cloud computing integrates with the industry and many other areas, which has been encouraging the researcher to research new related technologies. Due to the availability of its services &amp; scalability for computing processes individual users and organizations transfer their application, data and services to the cloud storage server. Regardless of its advantages, the transformation of local computing to remote computing has brought many security issues and challenges for both consumer and provider. Many cloud services are provided by the trusted third party which arises new security threats. The cloud provider provides its services through the Internet and uses many web technologies that arise new security issues. This paper discussed the basic features of cloud computing, security issues, threats and their solutions. Additionally, the paper describes several key topics related to the cloud, namely cloud architecture framework, service and deployment model, cloud technologies, cloud security concepts, threats, and attacks. The paper also discusses a lot of open research issues related to cloud security.</w:t>
       </w:r>
     </w:p>
     <w:p>
@@ -18177,8 +18731,21 @@
         </w:tabs>
         <w:ind w:left="200" w:right="683" w:firstLine="0"/>
       </w:pPr>
-      <w:r>
-        <w:t>Radosław Cieszewski et al., Review of parallel computing methods and tools for FPGA technology</w:t>
+      <w:proofErr w:type="spellStart"/>
+      <w:r>
+        <w:t>Radosław</w:t>
+      </w:r>
+      <w:proofErr w:type="spellEnd"/>
+      <w:r>
+        <w:t xml:space="preserve"> </w:t>
+      </w:r>
+      <w:proofErr w:type="spellStart"/>
+      <w:r>
+        <w:t>Cieszewski</w:t>
+      </w:r>
+      <w:proofErr w:type="spellEnd"/>
+      <w:r>
+        <w:t xml:space="preserve"> et al., Review of parallel computing methods and tools for FPGA technology</w:t>
       </w:r>
     </w:p>
     <w:p>
@@ -18228,7 +18795,25 @@
           <w:sz w:val="24"/>
           <w:szCs w:val="24"/>
         </w:rPr>
-        <w:t>Parallel computing is emerging as an important area of research in computer architectures and software systems. Many algorithms can be greatly accelerated using parallel computing techniques. Specialized parallel computer architectures are used for accelerating specific tasks. High-Energy Physics Experiments measuring systems often use FPGAs for ne-grained computation. FPGA combines many benefits of both software and ASIC implementations. Like software, the mapped circuit is exible, and can be reconfigured over the lifetime of the system. FPGAs therefore have the potential to achieve far greater performance than software as a result of bypassing the fetch-decode-execute operations of traditional processors, and possibly exploiting a greater level of parallelism. Creating implemented in FPGAs is not trivial. This paper presents</w:t>
+        <w:t xml:space="preserve">Parallel computing is emerging as an important area of research in computer architectures and software systems. Many algorithms can be greatly accelerated using parallel computing techniques. Specialized parallel computer architectures are used for accelerating specific tasks. High-Energy Physics Experiments measuring systems often use FPGAs for ne-grained computation. FPGA combines many benefits of both software and ASIC implementations. Like software, the mapped circuit is </w:t>
+      </w:r>
+      <w:proofErr w:type="spellStart"/>
+      <w:r>
+        <w:rPr>
+          <w:color w:val="000000"/>
+          <w:sz w:val="24"/>
+          <w:szCs w:val="24"/>
+        </w:rPr>
+        <w:t>exible</w:t>
+      </w:r>
+      <w:proofErr w:type="spellEnd"/>
+      <w:r>
+        <w:rPr>
+          <w:color w:val="000000"/>
+          <w:sz w:val="24"/>
+          <w:szCs w:val="24"/>
+        </w:rPr>
+        <w:t>, and can be reconfigured over the lifetime of the system. FPGAs therefore have the potential to achieve far greater performance than software as a result of bypassing the fetch-decode-execute operations of traditional processors, and possibly exploiting a greater level of parallelism. Creating implemented in FPGAs is not trivial. This paper presents</w:t>
       </w:r>
     </w:p>
     <w:p>
@@ -18254,7 +18839,25 @@
           <w:sz w:val="24"/>
           <w:szCs w:val="24"/>
         </w:rPr>
-        <w:t>existing methods and tools for ne-grained computation implemented in FPGA using Behavioral Description and High Level Programming Languages.</w:t>
+        <w:t xml:space="preserve">existing methods and tools for ne-grained computation implemented in FPGA using Behavioral Description and </w:t>
+      </w:r>
+      <w:proofErr w:type="gramStart"/>
+      <w:r>
+        <w:rPr>
+          <w:color w:val="000000"/>
+          <w:sz w:val="24"/>
+          <w:szCs w:val="24"/>
+        </w:rPr>
+        <w:t>High Level</w:t>
+      </w:r>
+      <w:proofErr w:type="gramEnd"/>
+      <w:r>
+        <w:rPr>
+          <w:color w:val="000000"/>
+          <w:sz w:val="24"/>
+          <w:szCs w:val="24"/>
+        </w:rPr>
+        <w:t xml:space="preserve"> Programming Languages.</w:t>
       </w:r>
     </w:p>
     <w:p>
@@ -18466,7 +19069,25 @@
           <w:sz w:val="24"/>
           <w:szCs w:val="24"/>
         </w:rPr>
-        <w:t>The cloud refers to any type of software or service that isn't located on any personal computer or devices but instead runs on the internet. The files, images and videos that gets saved on cloud services are stored on the servers of third parties, companies such as Amazon, Google, and Microsoft. The cloud enables users to access the same files and applications from almost any device, because the computing and storage takes place on servers in a data centre, instead of locally on the user device. This is why a user can log into their Instagram account on a new phone after their old phone breaks and still find their old account in place, with all their photos, videos, and conversation history. It works the same way with cloud email providers like Gmail or Microsoft Office 365, and with cloud storage providers like Dropbox or Google Drive. “The cloud" started off as a tech industry slang term. In the early days of the Internet, technical diagrams often represented the servers and networking infrastructure that make up the Internet as a cloud. As more computing processes moved to this servers-and-infrastructure part of the Internet, people began to talk about moving to "the cloud" as a shorthand way of expressing where the computing processes were taking place. Today, "the cloud" is a widely accepted term for this style of computing. The Internet has always been made up of servers, clients, and the infrastructure that connects them. Clients make requests of servers, and servers send responses. Cloud computing differs from this model in that cloud servers aren't just responding to requests – they're running programs and storing data on the client's behalf.</w:t>
+        <w:t xml:space="preserve">The cloud refers to any type of software or service that isn't located on any personal computer or devices but instead runs on the internet. The files, images and videos that gets saved on cloud services are stored on the servers of third parties, companies such as Amazon, Google, and Microsoft. The cloud enables users to access the same files and applications from almost any device, because the computing and storage takes place on servers in a data </w:t>
+      </w:r>
+      <w:proofErr w:type="spellStart"/>
+      <w:r>
+        <w:rPr>
+          <w:color w:val="000000"/>
+          <w:sz w:val="24"/>
+          <w:szCs w:val="24"/>
+        </w:rPr>
+        <w:t>centre</w:t>
+      </w:r>
+      <w:proofErr w:type="spellEnd"/>
+      <w:r>
+        <w:rPr>
+          <w:color w:val="000000"/>
+          <w:sz w:val="24"/>
+          <w:szCs w:val="24"/>
+        </w:rPr>
+        <w:t>, instead of locally on the user device. This is why a user can log into their Instagram account on a new phone after their old phone breaks and still find their old account in place, with all their photos, videos, and conversation history. It works the same way with cloud email providers like Gmail or Microsoft Office 365, and with cloud storage providers like Dropbox or Google Drive. “The cloud" started off as a tech industry slang term. In the early days of the Internet, technical diagrams often represented the servers and networking infrastructure that make up the Internet as a cloud. As more computing processes moved to this servers-and-infrastructure part of the Internet, people began to talk about moving to "the cloud" as a shorthand way of expressing where the computing processes were taking place. Today, "the cloud" is a widely accepted term for this style of computing. The Internet has always been made up of servers, clients, and the infrastructure that connects them. Clients make requests of servers, and servers send responses. Cloud computing differs from this model in that cloud servers aren't just responding to requests – they're running programs and storing data on the client's behalf.</w:t>
       </w:r>
     </w:p>
     <w:p>
@@ -18629,7 +19250,25 @@
           <w:sz w:val="24"/>
           <w:szCs w:val="24"/>
         </w:rPr>
-        <w:t>Virtual machines also make more efficient use of the hardware hosting them. By running many virtual machines at once, one server becomes many servers, and a data center becomes a whole host of data centres, able to serve many organizations. Thus, cloud providers can offer the use of their servers to far more customers at once than they would be able to otherwise, and they can do so at a low cost. Even if individual servers go down, cloud servers in general should be always online and always available. Cloud vendors generally back up their services on multiple machines and across multiple regions.</w:t>
+        <w:t xml:space="preserve">Virtual machines also make more efficient use of the hardware hosting them. By running many virtual machines at once, one server becomes many servers, and a data center becomes a whole host of data </w:t>
+      </w:r>
+      <w:proofErr w:type="spellStart"/>
+      <w:r>
+        <w:rPr>
+          <w:color w:val="000000"/>
+          <w:sz w:val="24"/>
+          <w:szCs w:val="24"/>
+        </w:rPr>
+        <w:t>centres</w:t>
+      </w:r>
+      <w:proofErr w:type="spellEnd"/>
+      <w:r>
+        <w:rPr>
+          <w:color w:val="000000"/>
+          <w:sz w:val="24"/>
+          <w:szCs w:val="24"/>
+        </w:rPr>
+        <w:t>, able to serve many organizations. Thus, cloud providers can offer the use of their servers to far more customers at once than they would be able to otherwise, and they can do so at a low cost. Even if individual servers go down, cloud servers in general should be always online and always available. Cloud vendors generally back up their services on multiple machines and across multiple regions.</w:t>
       </w:r>
     </w:p>
     <w:p>
@@ -18708,7 +19347,25 @@
           <w:sz w:val="24"/>
           <w:szCs w:val="24"/>
         </w:rPr>
-        <w:t>: A private cloud is a server, data centre, or distributed network wholly dedicated to one organization.</w:t>
+        <w:t xml:space="preserve">: A private cloud is a server, data </w:t>
+      </w:r>
+      <w:proofErr w:type="spellStart"/>
+      <w:r>
+        <w:rPr>
+          <w:color w:val="000000"/>
+          <w:sz w:val="24"/>
+          <w:szCs w:val="24"/>
+        </w:rPr>
+        <w:t>centre</w:t>
+      </w:r>
+      <w:proofErr w:type="spellEnd"/>
+      <w:r>
+        <w:rPr>
+          <w:color w:val="000000"/>
+          <w:sz w:val="24"/>
+          <w:szCs w:val="24"/>
+        </w:rPr>
+        <w:t>, or distributed network wholly dedicated to one organization.</w:t>
       </w:r>
     </w:p>
     <w:p>
@@ -18744,7 +19401,25 @@
           <w:sz w:val="24"/>
           <w:szCs w:val="24"/>
         </w:rPr>
-        <w:t xml:space="preserve">: A public cloud is a service run by an external vendor that may include servers in one or multiple data centres. Unlike a private cloud, public clouds are shared by multiple organizations. Using virtual machines, individual servers may be shared by different companies, a situation that is called "multi tenancy" because multiple tenants are renting server space within the same server. </w:t>
+        <w:t xml:space="preserve">: A public cloud is a service run by an external vendor that may include servers in one or multiple data </w:t>
+      </w:r>
+      <w:proofErr w:type="spellStart"/>
+      <w:r>
+        <w:rPr>
+          <w:color w:val="000000"/>
+          <w:sz w:val="24"/>
+          <w:szCs w:val="24"/>
+        </w:rPr>
+        <w:t>centres</w:t>
+      </w:r>
+      <w:proofErr w:type="spellEnd"/>
+      <w:r>
+        <w:rPr>
+          <w:color w:val="000000"/>
+          <w:sz w:val="24"/>
+          <w:szCs w:val="24"/>
+        </w:rPr>
+        <w:t xml:space="preserve">. Unlike a private cloud, public clouds are shared by multiple organizations. Using virtual machines, individual servers may be shared by different companies, a situation that is called "multi tenancy" because multiple tenants are renting server space within the same server. </w:t>
       </w:r>
       <w:r>
         <w:rPr>
@@ -18883,7 +19558,43 @@
           <w:sz w:val="24"/>
           <w:szCs w:val="24"/>
         </w:rPr>
-        <w:t>Multitenancy enables sharing of resources and costs across a large pool of users thus allowing for: centralization of infrastructure in locations with lower costs (such as real estate, electricity, etc.) peak-load capacity increases utilisation and efficiency improvements for systems that are often only 10–20% utilised. Productivity may be increased when multiple users can work on the same data simultaneously, rather than waiting for it to be saved and emailed. Time may be saved as information does not need to be re-entered when fields are matched, nor do users need to install application software upgrades to their computer.</w:t>
+        <w:t xml:space="preserve">Multitenancy enables sharing of resources and costs across a large pool of users thus allowing for: centralization of infrastructure in locations with lower costs (such as real estate, electricity, etc.) peak-load capacity increases </w:t>
+      </w:r>
+      <w:proofErr w:type="spellStart"/>
+      <w:r>
+        <w:rPr>
+          <w:color w:val="000000"/>
+          <w:sz w:val="24"/>
+          <w:szCs w:val="24"/>
+        </w:rPr>
+        <w:t>utilisation</w:t>
+      </w:r>
+      <w:proofErr w:type="spellEnd"/>
+      <w:r>
+        <w:rPr>
+          <w:color w:val="000000"/>
+          <w:sz w:val="24"/>
+          <w:szCs w:val="24"/>
+        </w:rPr>
+        <w:t xml:space="preserve"> and efficiency improvements for systems that are often only 10–20% </w:t>
+      </w:r>
+      <w:proofErr w:type="spellStart"/>
+      <w:r>
+        <w:rPr>
+          <w:color w:val="000000"/>
+          <w:sz w:val="24"/>
+          <w:szCs w:val="24"/>
+        </w:rPr>
+        <w:t>utilised</w:t>
+      </w:r>
+      <w:proofErr w:type="spellEnd"/>
+      <w:r>
+        <w:rPr>
+          <w:color w:val="000000"/>
+          <w:sz w:val="24"/>
+          <w:szCs w:val="24"/>
+        </w:rPr>
+        <w:t>. Productivity may be increased when multiple users can work on the same data simultaneously, rather than waiting for it to be saved and emailed. Time may be saved as information does not need to be re-entered when fields are matched, nor do users need to install application software upgrades to their computer.</w:t>
       </w:r>
     </w:p>
     <w:p>
@@ -19033,6 +19744,7 @@
           <w:color w:val="000000"/>
         </w:rPr>
       </w:pPr>
+      <w:proofErr w:type="spellStart"/>
       <w:r>
         <w:rPr>
           <w:color w:val="000000"/>
@@ -19041,6 +19753,7 @@
         </w:rPr>
         <w:t>Paas</w:t>
       </w:r>
+      <w:proofErr w:type="spellEnd"/>
     </w:p>
     <w:p>
       <w:pPr>
@@ -19064,6 +19777,7 @@
           <w:color w:val="000000"/>
         </w:rPr>
       </w:pPr>
+      <w:proofErr w:type="spellStart"/>
       <w:r>
         <w:rPr>
           <w:color w:val="000000"/>
@@ -19072,6 +19786,7 @@
         </w:rPr>
         <w:t>Iaas</w:t>
       </w:r>
+      <w:proofErr w:type="spellEnd"/>
     </w:p>
     <w:p>
       <w:pPr>
@@ -19095,6 +19810,7 @@
           <w:color w:val="000000"/>
         </w:rPr>
       </w:pPr>
+      <w:proofErr w:type="spellStart"/>
       <w:r>
         <w:rPr>
           <w:color w:val="000000"/>
@@ -19103,6 +19819,7 @@
         </w:rPr>
         <w:t>Faas</w:t>
       </w:r>
+      <w:proofErr w:type="spellEnd"/>
     </w:p>
     <w:p>
       <w:pPr>
@@ -19260,7 +19977,63 @@
           <w:sz w:val="24"/>
           <w:szCs w:val="24"/>
         </w:rPr>
-        <w:t>Typically, IaaS involves the use of a cloud orchestration technology like OpenStack, Apache Cloudstack or OpenNebula. This manages the creation of a virtual machine and decides on which hypervisor (i.e. physical host) to start it, enables VM migration features between hosts, allocates storage volumes and attaches them to VMs, usage information for billing and lots more.IaaS cloud computing platform cannot replace the traditional hosting method, but it provides more than that, and each resource which are used are predictable as per the usage.</w:t>
+        <w:t xml:space="preserve">Typically, IaaS involves the use of a cloud orchestration technology like OpenStack, Apache </w:t>
+      </w:r>
+      <w:proofErr w:type="spellStart"/>
+      <w:r>
+        <w:rPr>
+          <w:color w:val="000000"/>
+          <w:sz w:val="24"/>
+          <w:szCs w:val="24"/>
+        </w:rPr>
+        <w:t>Cloudstack</w:t>
+      </w:r>
+      <w:proofErr w:type="spellEnd"/>
+      <w:r>
+        <w:rPr>
+          <w:color w:val="000000"/>
+          <w:sz w:val="24"/>
+          <w:szCs w:val="24"/>
+        </w:rPr>
+        <w:t xml:space="preserve"> or </w:t>
+      </w:r>
+      <w:proofErr w:type="spellStart"/>
+      <w:r>
+        <w:rPr>
+          <w:color w:val="000000"/>
+          <w:sz w:val="24"/>
+          <w:szCs w:val="24"/>
+        </w:rPr>
+        <w:t>OpenNebula</w:t>
+      </w:r>
+      <w:proofErr w:type="spellEnd"/>
+      <w:r>
+        <w:rPr>
+          <w:color w:val="000000"/>
+          <w:sz w:val="24"/>
+          <w:szCs w:val="24"/>
+        </w:rPr>
+        <w:t xml:space="preserve">. This manages the creation of a virtual machine and decides on which hypervisor (i.e. physical host) to start it, enables VM migration features between hosts, allocates storage volumes and attaches them to VMs, usage information for billing and lots </w:t>
+      </w:r>
+      <w:proofErr w:type="spellStart"/>
+      <w:proofErr w:type="gramStart"/>
+      <w:r>
+        <w:rPr>
+          <w:color w:val="000000"/>
+          <w:sz w:val="24"/>
+          <w:szCs w:val="24"/>
+        </w:rPr>
+        <w:t>more.IaaS</w:t>
+      </w:r>
+      <w:proofErr w:type="spellEnd"/>
+      <w:proofErr w:type="gramEnd"/>
+      <w:r>
+        <w:rPr>
+          <w:color w:val="000000"/>
+          <w:sz w:val="24"/>
+          <w:szCs w:val="24"/>
+        </w:rPr>
+        <w:t xml:space="preserve"> cloud computing platform cannot replace the traditional hosting method, but it provides more than that, and each resource which are used are predictable as per the usage.</w:t>
       </w:r>
     </w:p>
     <w:p>
@@ -19419,7 +20192,43 @@
           <w:sz w:val="24"/>
           <w:szCs w:val="24"/>
         </w:rPr>
-        <w:t>An alternative to hypervisors are Linux containers, which run in isolated partitions of a single Linux kernel running directly on the physical hardware. Linux groups and namespaces are the underlying Linux kernel technologies used to isolate, secure and manage the containers. Containerisation offers higher performance than virtualization, because there is no hypervisor overhead. Also, container capacity auto-scales dynamically with computing load, which eliminates the problem of over-provisioning and enables usage-based billing.</w:t>
+        <w:t xml:space="preserve">An alternative to hypervisors </w:t>
+      </w:r>
+      <w:proofErr w:type="gramStart"/>
+      <w:r>
+        <w:rPr>
+          <w:color w:val="000000"/>
+          <w:sz w:val="24"/>
+          <w:szCs w:val="24"/>
+        </w:rPr>
+        <w:t>are</w:t>
+      </w:r>
+      <w:proofErr w:type="gramEnd"/>
+      <w:r>
+        <w:rPr>
+          <w:color w:val="000000"/>
+          <w:sz w:val="24"/>
+          <w:szCs w:val="24"/>
+        </w:rPr>
+        <w:t xml:space="preserve"> Linux containers, which run in isolated partitions of a single Linux kernel running directly on the physical hardware. Linux groups and namespaces are the underlying Linux kernel technologies used to isolate, secure and manage the containers. </w:t>
+      </w:r>
+      <w:proofErr w:type="spellStart"/>
+      <w:r>
+        <w:rPr>
+          <w:color w:val="000000"/>
+          <w:sz w:val="24"/>
+          <w:szCs w:val="24"/>
+        </w:rPr>
+        <w:t>Containerisation</w:t>
+      </w:r>
+      <w:proofErr w:type="spellEnd"/>
+      <w:r>
+        <w:rPr>
+          <w:color w:val="000000"/>
+          <w:sz w:val="24"/>
+          <w:szCs w:val="24"/>
+        </w:rPr>
+        <w:t xml:space="preserve"> offers higher performance than virtualization, because there is no hypervisor overhead. Also, container capacity auto-scales dynamically with computing load, which eliminates the problem of over-provisioning and enables usage-based billing.</w:t>
       </w:r>
     </w:p>
     <w:p>
@@ -19446,7 +20255,25 @@
           <w:sz w:val="24"/>
           <w:szCs w:val="24"/>
         </w:rPr>
-        <w:t>IaaS clouds often offer additional resources such as a virtual-machine disk-image library, raw block storage, file or object storage, firewalls, load balancers, IP addresses, virtual local area networks (VLANs), and software bundles. The IaaS cloud computing platform cannot replace the traditional hosting method, but it provides more than that, and each resource which is used is predictable as per the usage. IaaS cloud computing platform may not eliminate the need for an in- house IT department. It will be needed to monitor or control the IaaS setup. IT salary expenditure might not reduce significantly, but other IT expenses can be reduced. Breakdowns at the IaaS cloud computing platform vendor's can brings the business to the halt stage. Assess the IaaS cloud computing platform vendor's stability and finances. Make sure that SLAs (i.e., Service Level Agreement) provide backups for data, hardware, network, and application failures. Image portability and third-party support is a plus point.</w:t>
+        <w:t xml:space="preserve">IaaS clouds often offer additional resources such as a virtual-machine disk-image library, raw block storage, file or object storage, firewalls, load balancers, IP addresses, virtual local area networks (VLANs), and software bundles. The IaaS cloud computing platform cannot replace the traditional hosting method, but it provides more than that, and each resource which is used is predictable as per the usage. IaaS cloud computing platform may not eliminate the need for an in- house IT department. It will be needed to monitor or control the IaaS setup. IT salary expenditure might not reduce significantly, but other IT expenses can be reduced. Breakdowns at the IaaS cloud computing platform </w:t>
+      </w:r>
+      <w:proofErr w:type="gramStart"/>
+      <w:r>
+        <w:rPr>
+          <w:color w:val="000000"/>
+          <w:sz w:val="24"/>
+          <w:szCs w:val="24"/>
+        </w:rPr>
+        <w:t>vendor's</w:t>
+      </w:r>
+      <w:proofErr w:type="gramEnd"/>
+      <w:r>
+        <w:rPr>
+          <w:color w:val="000000"/>
+          <w:sz w:val="24"/>
+          <w:szCs w:val="24"/>
+        </w:rPr>
+        <w:t xml:space="preserve"> can brings the business to the halt stage. Assess the IaaS cloud computing platform vendor's stability and finances. Make sure that SLAs (i.e., Service Level Agreement) provide backups for data, hardware, network, and application failures. Image portability and third-party support is a plus point.</w:t>
       </w:r>
     </w:p>
     <w:p>
@@ -19490,7 +20317,25 @@
           <w:sz w:val="24"/>
           <w:szCs w:val="24"/>
         </w:rPr>
-        <w:t>The IaaS cloud computing platform vendor can get access to the sensitive data. So, engage with credible companies or organizations. Study their security policies and precautions. It's much easier to expand a business with IaaS as the foundation. Instead of purchasing, installing, and maintaining a new server every time the business needs to scale up, they can just add a new server on demand through the IaaS provider. This on-demand scalability is a major benefit of cloud computing across all cloud service models. With IaaS, a company has essentially outsourced server purchasing, maintenance, and updating to the IaaS provider. This is typically cheaper and requires less time and labour from internal teams than they would need to host their own infrastructure. Companies using IaaS can deploy and update applications much faster, since cloud providers can offer however much infrastructure they need as they need it.[4]</w:t>
+        <w:t xml:space="preserve">The IaaS cloud computing platform vendor can get access to the sensitive data. So, engage with credible companies or organizations. Study their security policies and precautions. It's much easier to expand a business with IaaS as the foundation. Instead of purchasing, installing, and maintaining a new server every time the business needs to scale up, they can just add a new server on demand through the IaaS provider. This on-demand scalability is a major benefit of cloud computing across all cloud service models. With IaaS, a company has essentially outsourced server purchasing, maintenance, and updating to the IaaS provider. This is typically cheaper and requires less time and </w:t>
+      </w:r>
+      <w:proofErr w:type="spellStart"/>
+      <w:r>
+        <w:rPr>
+          <w:color w:val="000000"/>
+          <w:sz w:val="24"/>
+          <w:szCs w:val="24"/>
+        </w:rPr>
+        <w:t>labour</w:t>
+      </w:r>
+      <w:proofErr w:type="spellEnd"/>
+      <w:r>
+        <w:rPr>
+          <w:color w:val="000000"/>
+          <w:sz w:val="24"/>
+          <w:szCs w:val="24"/>
+        </w:rPr>
+        <w:t xml:space="preserve"> from internal teams than they would need to host their own infrastructure. Companies using IaaS can deploy and update applications much faster, since cloud providers can offer however much infrastructure they need as they need it.[4]</w:t>
       </w:r>
     </w:p>
     <w:p>
@@ -19550,7 +20395,43 @@
           <w:sz w:val="24"/>
           <w:szCs w:val="24"/>
         </w:rPr>
-        <w:t>In this model, companies don't pay for hosted applications; instead they pay for the things they need to build their own applications. PaaS vendors offer everything necessary for building an application, including development tools, infrastructure, and operating systems, over the Internet. PaaS can be compared to renting all the tools and equipment necessary for building a house, instead of renting the house itself. PaaS examples include Heroku and Microsoft Azure. Because PaaS architectures keep the underlying infrastructure out of sight of developers and other users, the model is similar to the concepts of serverless computing and function-as-a-service (FaaS), in which a cloud service provider provisions and runs the server and manages the allocation of resources.</w:t>
+        <w:t xml:space="preserve">In this model, companies don't pay for hosted applications; </w:t>
+      </w:r>
+      <w:proofErr w:type="gramStart"/>
+      <w:r>
+        <w:rPr>
+          <w:color w:val="000000"/>
+          <w:sz w:val="24"/>
+          <w:szCs w:val="24"/>
+        </w:rPr>
+        <w:t>instead</w:t>
+      </w:r>
+      <w:proofErr w:type="gramEnd"/>
+      <w:r>
+        <w:rPr>
+          <w:color w:val="000000"/>
+          <w:sz w:val="24"/>
+          <w:szCs w:val="24"/>
+        </w:rPr>
+        <w:t xml:space="preserve"> they pay for the things they need to build their own applications. PaaS vendors offer everything necessary for building an application, including development tools, infrastructure, and operating systems, over the Internet. PaaS can be compared to renting all the tools and equipment necessary for building a house, instead of renting the house itself. PaaS examples include Heroku and Microsoft Azure. Because PaaS architectures keep the underlying infrastructure out of sight of developers and other users, the model is similar to the concepts of serverless computing and function-as-a-service (</w:t>
+      </w:r>
+      <w:proofErr w:type="spellStart"/>
+      <w:r>
+        <w:rPr>
+          <w:color w:val="000000"/>
+          <w:sz w:val="24"/>
+          <w:szCs w:val="24"/>
+        </w:rPr>
+        <w:t>FaaS</w:t>
+      </w:r>
+      <w:proofErr w:type="spellEnd"/>
+      <w:r>
+        <w:rPr>
+          <w:color w:val="000000"/>
+          <w:sz w:val="24"/>
+          <w:szCs w:val="24"/>
+        </w:rPr>
+        <w:t>), in which a cloud service provider provisions and runs the server and manages the allocation of resources.</w:t>
       </w:r>
     </w:p>
     <w:p>
@@ -19653,7 +20534,25 @@
           <w:sz w:val="24"/>
           <w:szCs w:val="24"/>
         </w:rPr>
-        <w:t>PaaS also lets them test the use of new languages, operating systems, databases, and other development technologies quickly, because they do not have to stand up the supporting infrastructure for them. PaaS also makes it easier and faster to upgrade their tools and the use of PaaS forces enterprise software developers to use cloud techniques in their applications, helping then adopt modern principles and take better advantage of cloud infrastructure (IaaS) platforms. Because organizations using PaaS can manage their applications and data, loss of control is not a major issue as it often is when using cloud infrastructure or applications. FaaS is a type of serverless offering that allows companies to develop and run discrete, event-driven functions without the complexity of building and maintaining the infrastructure typically needed for developing and launching an application.</w:t>
+        <w:t xml:space="preserve">PaaS also lets them test the use of new languages, operating systems, databases, and other development technologies quickly, because they do not have to stand up the supporting infrastructure for them. PaaS also makes it easier and faster to upgrade their tools and the use of PaaS forces enterprise software developers to use cloud techniques in their applications, helping then adopt modern principles and take better advantage of cloud infrastructure (IaaS) platforms. Because organizations using PaaS can manage their applications and data, loss of control is not a major issue as it often is when using cloud infrastructure or applications. </w:t>
+      </w:r>
+      <w:proofErr w:type="spellStart"/>
+      <w:r>
+        <w:rPr>
+          <w:color w:val="000000"/>
+          <w:sz w:val="24"/>
+          <w:szCs w:val="24"/>
+        </w:rPr>
+        <w:t>FaaS</w:t>
+      </w:r>
+      <w:proofErr w:type="spellEnd"/>
+      <w:r>
+        <w:rPr>
+          <w:color w:val="000000"/>
+          <w:sz w:val="24"/>
+          <w:szCs w:val="24"/>
+        </w:rPr>
+        <w:t xml:space="preserve"> is a type of serverless offering that allows companies to develop and run discrete, event-driven functions without the complexity of building and maintaining the infrastructure typically needed for developing and launching an application.</w:t>
       </w:r>
     </w:p>
     <w:p>
@@ -19696,7 +20595,43 @@
           <w:sz w:val="24"/>
           <w:szCs w:val="24"/>
         </w:rPr>
-        <w:t>PaaS and serverless computing services typically charge only for compute, storage, and network resources consumed. FaaS takes that approach to the extreme, charging only when functions are executed, making FaaS a natural choice for intermittent tasks.</w:t>
+        <w:t xml:space="preserve">PaaS and serverless computing services typically charge only for compute, storage, and network resources consumed. </w:t>
+      </w:r>
+      <w:proofErr w:type="spellStart"/>
+      <w:r>
+        <w:rPr>
+          <w:color w:val="000000"/>
+          <w:sz w:val="24"/>
+          <w:szCs w:val="24"/>
+        </w:rPr>
+        <w:t>FaaS</w:t>
+      </w:r>
+      <w:proofErr w:type="spellEnd"/>
+      <w:r>
+        <w:rPr>
+          <w:color w:val="000000"/>
+          <w:sz w:val="24"/>
+          <w:szCs w:val="24"/>
+        </w:rPr>
+        <w:t xml:space="preserve"> takes that approach to the extreme, charging only when functions are executed, making </w:t>
+      </w:r>
+      <w:proofErr w:type="spellStart"/>
+      <w:r>
+        <w:rPr>
+          <w:color w:val="000000"/>
+          <w:sz w:val="24"/>
+          <w:szCs w:val="24"/>
+        </w:rPr>
+        <w:t>FaaS</w:t>
+      </w:r>
+      <w:proofErr w:type="spellEnd"/>
+      <w:r>
+        <w:rPr>
+          <w:color w:val="000000"/>
+          <w:sz w:val="24"/>
+          <w:szCs w:val="24"/>
+        </w:rPr>
+        <w:t xml:space="preserve"> a natural choice for intermittent tasks.</w:t>
       </w:r>
     </w:p>
     <w:p>
@@ -19790,7 +20725,27 @@
           <w:sz w:val="26"/>
           <w:szCs w:val="26"/>
         </w:rPr>
-        <w:t>Function-as-a-Service (FaaS)</w:t>
+        <w:t>Function-as-a-Service (</w:t>
+      </w:r>
+      <w:proofErr w:type="spellStart"/>
+      <w:r>
+        <w:rPr>
+          <w:b/>
+          <w:color w:val="000000"/>
+          <w:sz w:val="26"/>
+          <w:szCs w:val="26"/>
+        </w:rPr>
+        <w:t>FaaS</w:t>
+      </w:r>
+      <w:proofErr w:type="spellEnd"/>
+      <w:r>
+        <w:rPr>
+          <w:b/>
+          <w:color w:val="000000"/>
+          <w:sz w:val="26"/>
+          <w:szCs w:val="26"/>
+        </w:rPr>
+        <w:t>)</w:t>
       </w:r>
     </w:p>
     <w:p>
@@ -19816,13 +20771,41 @@
           <w:cols w:space="720"/>
         </w:sectPr>
       </w:pPr>
-      <w:r>
-        <w:rPr>
-          <w:color w:val="000000"/>
-          <w:sz w:val="24"/>
-          <w:szCs w:val="24"/>
-        </w:rPr>
-        <w:t>FaaS, also known as serverless computing, breaks cloud applications down into even smaller components that only run when they're needed. Imagine if it were possible to rent a house one little bit at a time: for instance, the tenant only pays for the dining room at dinner time, the bedroom while they're sleeping, the living room while they're watching TV, and when they aren't using those rooms, they don't have to pay rent on them. To fully appreciate the FaaS model and how it can benefit software developers, we need to clarify two important bits of terminology. Serverless architecture does not literally mean that the application runs without a server. It should be obvious that any application deployment requires some kind of hardware host. The defining feature of serverless architecture or serverless computing is that a cloud service provider takes</w:t>
+      <w:proofErr w:type="spellStart"/>
+      <w:r>
+        <w:rPr>
+          <w:color w:val="000000"/>
+          <w:sz w:val="24"/>
+          <w:szCs w:val="24"/>
+        </w:rPr>
+        <w:t>FaaS</w:t>
+      </w:r>
+      <w:proofErr w:type="spellEnd"/>
+      <w:r>
+        <w:rPr>
+          <w:color w:val="000000"/>
+          <w:sz w:val="24"/>
+          <w:szCs w:val="24"/>
+        </w:rPr>
+        <w:t xml:space="preserve">, also known as serverless computing, breaks cloud applications down into even smaller components that only run when they're needed. Imagine if it were possible to rent a house one little bit at a time: for instance, the tenant only pays for the dining room at dinner time, the bedroom while they're sleeping, the living room while they're watching TV, and when they aren't using those rooms, they don't have to pay rent on them. To fully appreciate the </w:t>
+      </w:r>
+      <w:proofErr w:type="spellStart"/>
+      <w:r>
+        <w:rPr>
+          <w:color w:val="000000"/>
+          <w:sz w:val="24"/>
+          <w:szCs w:val="24"/>
+        </w:rPr>
+        <w:t>FaaS</w:t>
+      </w:r>
+      <w:proofErr w:type="spellEnd"/>
+      <w:r>
+        <w:rPr>
+          <w:color w:val="000000"/>
+          <w:sz w:val="24"/>
+          <w:szCs w:val="24"/>
+        </w:rPr>
+        <w:t xml:space="preserve"> model and how it can benefit software developers, we need to clarify two important bits of terminology. Serverless architecture does not literally mean that the application runs without a server. It should be obvious that any application deployment requires some kind of hardware host. The defining feature of serverless architecture or serverless computing is that a cloud service provider takes</w:t>
       </w:r>
     </w:p>
     <w:p>
@@ -19887,13 +20870,131 @@
           <w:szCs w:val="24"/>
         </w:rPr>
       </w:pPr>
-      <w:r>
-        <w:rPr>
-          <w:color w:val="000000"/>
-          <w:sz w:val="24"/>
-          <w:szCs w:val="24"/>
-        </w:rPr>
-        <w:t>FaaS or serverless applications still run on servers, as do all these models of cloud computing. But they're called "serverless" because they don't run on dedicated machines, and because the companies building the applications don't have to manage any servers. FaaS is a cloud service execution model, so an organization that wishes to take advantage of FaaS should start by forming a relationship with a cloud service provider that advertises FaaS capabilities. In the FaaS delivery model, developers have no responsibility for maintaining application servers. Instead, they are hosted externally by the service provider and allocated dynamically based on the needs of the customer. FaaS service providers enable software developers to deploy pieces of code known as functions that can be executed on-demand.</w:t>
+      <w:proofErr w:type="spellStart"/>
+      <w:r>
+        <w:rPr>
+          <w:color w:val="000000"/>
+          <w:sz w:val="24"/>
+          <w:szCs w:val="24"/>
+        </w:rPr>
+        <w:t>FaaS</w:t>
+      </w:r>
+      <w:proofErr w:type="spellEnd"/>
+      <w:r>
+        <w:rPr>
+          <w:color w:val="000000"/>
+          <w:sz w:val="24"/>
+          <w:szCs w:val="24"/>
+        </w:rPr>
+        <w:t xml:space="preserve"> or serverless applications still </w:t>
+      </w:r>
+      <w:proofErr w:type="gramStart"/>
+      <w:r>
+        <w:rPr>
+          <w:color w:val="000000"/>
+          <w:sz w:val="24"/>
+          <w:szCs w:val="24"/>
+        </w:rPr>
+        <w:t>run on</w:t>
+      </w:r>
+      <w:proofErr w:type="gramEnd"/>
+      <w:r>
+        <w:rPr>
+          <w:color w:val="000000"/>
+          <w:sz w:val="24"/>
+          <w:szCs w:val="24"/>
+        </w:rPr>
+        <w:t xml:space="preserve"> servers, as do all these models of cloud computing. But they're called "serverless" because they don't run on dedicated machines, and because the companies building the applications don't have to manage any servers. </w:t>
+      </w:r>
+      <w:proofErr w:type="spellStart"/>
+      <w:r>
+        <w:rPr>
+          <w:color w:val="000000"/>
+          <w:sz w:val="24"/>
+          <w:szCs w:val="24"/>
+        </w:rPr>
+        <w:t>FaaS</w:t>
+      </w:r>
+      <w:proofErr w:type="spellEnd"/>
+      <w:r>
+        <w:rPr>
+          <w:color w:val="000000"/>
+          <w:sz w:val="24"/>
+          <w:szCs w:val="24"/>
+        </w:rPr>
+        <w:t xml:space="preserve"> is a cloud service execution model, so an organization that wishes to take advantage of </w:t>
+      </w:r>
+      <w:proofErr w:type="spellStart"/>
+      <w:r>
+        <w:rPr>
+          <w:color w:val="000000"/>
+          <w:sz w:val="24"/>
+          <w:szCs w:val="24"/>
+        </w:rPr>
+        <w:t>FaaS</w:t>
+      </w:r>
+      <w:proofErr w:type="spellEnd"/>
+      <w:r>
+        <w:rPr>
+          <w:color w:val="000000"/>
+          <w:sz w:val="24"/>
+          <w:szCs w:val="24"/>
+        </w:rPr>
+        <w:t xml:space="preserve"> should start by forming a relationship with a cloud service provider that advertises </w:t>
+      </w:r>
+      <w:proofErr w:type="spellStart"/>
+      <w:r>
+        <w:rPr>
+          <w:color w:val="000000"/>
+          <w:sz w:val="24"/>
+          <w:szCs w:val="24"/>
+        </w:rPr>
+        <w:t>FaaS</w:t>
+      </w:r>
+      <w:proofErr w:type="spellEnd"/>
+      <w:r>
+        <w:rPr>
+          <w:color w:val="000000"/>
+          <w:sz w:val="24"/>
+          <w:szCs w:val="24"/>
+        </w:rPr>
+        <w:t xml:space="preserve"> capabilities. In the </w:t>
+      </w:r>
+      <w:proofErr w:type="spellStart"/>
+      <w:r>
+        <w:rPr>
+          <w:color w:val="000000"/>
+          <w:sz w:val="24"/>
+          <w:szCs w:val="24"/>
+        </w:rPr>
+        <w:t>FaaS</w:t>
+      </w:r>
+      <w:proofErr w:type="spellEnd"/>
+      <w:r>
+        <w:rPr>
+          <w:color w:val="000000"/>
+          <w:sz w:val="24"/>
+          <w:szCs w:val="24"/>
+        </w:rPr>
+        <w:t xml:space="preserve"> delivery model, developers have no responsibility for maintaining application servers. Instead, they are hosted externally by the service provider and allocated dynamically based on the needs of the customer. </w:t>
+      </w:r>
+      <w:proofErr w:type="spellStart"/>
+      <w:r>
+        <w:rPr>
+          <w:color w:val="000000"/>
+          <w:sz w:val="24"/>
+          <w:szCs w:val="24"/>
+        </w:rPr>
+        <w:t>FaaS</w:t>
+      </w:r>
+      <w:proofErr w:type="spellEnd"/>
+      <w:r>
+        <w:rPr>
+          <w:color w:val="000000"/>
+          <w:sz w:val="24"/>
+          <w:szCs w:val="24"/>
+        </w:rPr>
+        <w:t xml:space="preserve"> service providers enable software developers to deploy pieces of code known as functions that can be executed on-demand.</w:t>
       </w:r>
     </w:p>
     <w:p>
@@ -19936,7 +21037,25 @@
           <w:sz w:val="24"/>
           <w:szCs w:val="24"/>
         </w:rPr>
-        <w:t>When the function is called, the service provider spins up a server, executes the function, then shuts down. Unlike other models where software developers run the application on a dedicated server, serverless architecture is only active when the function is actively being used. Once the function has been executed, it can be shut down again, allowing the same computing resources to be allocated elsewhere. With functions-as-a-service, software developers have access to a platform that executes application logic on demand and where all of the application resources are secured and coordinated by the service provider. The FaaS model works best for simple, repetitive functions such as scheduled routine tasks or jobs, processing web requests or processing queue messages.[6]</w:t>
+        <w:t xml:space="preserve">When the function is called, the service provider spins up a server, executes the function, then shuts down. Unlike other models where software developers run the application on a dedicated server, serverless architecture is only active when the function is actively being used. Once the function has been executed, it can be shut down again, allowing the same computing resources to be allocated elsewhere. With functions-as-a-service, software developers have access to a platform that executes application logic on demand and where all of the application resources are secured and coordinated by the service provider. The </w:t>
+      </w:r>
+      <w:proofErr w:type="spellStart"/>
+      <w:r>
+        <w:rPr>
+          <w:color w:val="000000"/>
+          <w:sz w:val="24"/>
+          <w:szCs w:val="24"/>
+        </w:rPr>
+        <w:t>FaaS</w:t>
+      </w:r>
+      <w:proofErr w:type="spellEnd"/>
+      <w:r>
+        <w:rPr>
+          <w:color w:val="000000"/>
+          <w:sz w:val="24"/>
+          <w:szCs w:val="24"/>
+        </w:rPr>
+        <w:t xml:space="preserve"> model works best for simple, repetitive functions such as scheduled routine tasks or jobs, processing web requests or processing queue messages.[6]</w:t>
       </w:r>
     </w:p>
     <w:p>
@@ -20118,7 +21237,23 @@
           <w:sz w:val="24"/>
           <w:szCs w:val="24"/>
         </w:rPr>
-        <w:t>AWS is a comprehensive, easy to use computing platform offered Amazon. The platform is developed with a combination of infrastructure as a service (IaaS), platform as a service (PaaS) and packaged software as a service (SaaS) offerings.</w:t>
+        <w:t xml:space="preserve">AWS is a comprehensive, easy to use computing platform offered Amazon. The platform is developed with a combination of infrastructure as a service (IaaS), platform as a service (PaaS) and packaged software as a service (SaaS) </w:t>
+      </w:r>
+      <w:proofErr w:type="gramStart"/>
+      <w:r>
+        <w:rPr>
+          <w:sz w:val="24"/>
+          <w:szCs w:val="24"/>
+        </w:rPr>
+        <w:t>offerings</w:t>
+      </w:r>
+      <w:proofErr w:type="gramEnd"/>
+      <w:r>
+        <w:rPr>
+          <w:sz w:val="24"/>
+          <w:szCs w:val="24"/>
+        </w:rPr>
+        <w:t>.</w:t>
       </w:r>
     </w:p>
     <w:p>
@@ -20214,12 +21349,21 @@
           <w:szCs w:val="24"/>
         </w:rPr>
       </w:pPr>
-      <w:r>
-        <w:rPr>
-          <w:sz w:val="24"/>
-          <w:szCs w:val="24"/>
-        </w:rPr>
-        <w:t>LightSail?-This cloud computing tool automatically deploys and manages the computer, storage, and networking capabilities required to run your applications.</w:t>
+      <w:proofErr w:type="gramStart"/>
+      <w:r>
+        <w:rPr>
+          <w:sz w:val="24"/>
+          <w:szCs w:val="24"/>
+        </w:rPr>
+        <w:t>LightSail?-</w:t>
+      </w:r>
+      <w:proofErr w:type="gramEnd"/>
+      <w:r>
+        <w:rPr>
+          <w:sz w:val="24"/>
+          <w:szCs w:val="24"/>
+        </w:rPr>
+        <w:t>This cloud computing tool automatically deploys and manages the computer, storage, and networking capabilities required to run your applications.</w:t>
       </w:r>
     </w:p>
     <w:p>
@@ -20248,7 +21392,23 @@
           <w:sz w:val="24"/>
           <w:szCs w:val="24"/>
         </w:rPr>
-        <w:t>Elastic Beanstalk?—? The tool offers automated deployment and provisioning of resources like a highly scalable production website.</w:t>
+        <w:t xml:space="preserve">Elastic </w:t>
+      </w:r>
+      <w:proofErr w:type="gramStart"/>
+      <w:r>
+        <w:rPr>
+          <w:sz w:val="24"/>
+          <w:szCs w:val="24"/>
+        </w:rPr>
+        <w:t>Beanstalk?—</w:t>
+      </w:r>
+      <w:proofErr w:type="gramEnd"/>
+      <w:r>
+        <w:rPr>
+          <w:sz w:val="24"/>
+          <w:szCs w:val="24"/>
+        </w:rPr>
+        <w:t>? The tool offers automated deployment and provisioning of resources like a highly scalable production website.</w:t>
       </w:r>
     </w:p>
     <w:p>
@@ -20277,7 +21437,23 @@
           <w:sz w:val="24"/>
           <w:szCs w:val="24"/>
         </w:rPr>
-        <w:t>EKS (Elastic Container Service for Kubernetes)?—?The tool allows you to Kubernetes on Amazon cloud environment without installation.</w:t>
+        <w:t>EKS (Elastic Container Service for Kubernetes</w:t>
+      </w:r>
+      <w:proofErr w:type="gramStart"/>
+      <w:r>
+        <w:rPr>
+          <w:sz w:val="24"/>
+          <w:szCs w:val="24"/>
+        </w:rPr>
+        <w:t>)?—</w:t>
+      </w:r>
+      <w:proofErr w:type="gramEnd"/>
+      <w:r>
+        <w:rPr>
+          <w:sz w:val="24"/>
+          <w:szCs w:val="24"/>
+        </w:rPr>
+        <w:t>?The tool allows you to Kubernetes on Amazon cloud environment without installation.</w:t>
       </w:r>
     </w:p>
     <w:p>
@@ -20306,7 +21482,23 @@
           <w:sz w:val="24"/>
           <w:szCs w:val="24"/>
         </w:rPr>
-        <w:t>AWS Lambda?—?This AWS service allows you to run functions in the cloud. The tool is a big cost saver for you as you to pay only when your functions execute.</w:t>
+        <w:t xml:space="preserve">AWS </w:t>
+      </w:r>
+      <w:proofErr w:type="gramStart"/>
+      <w:r>
+        <w:rPr>
+          <w:sz w:val="24"/>
+          <w:szCs w:val="24"/>
+        </w:rPr>
+        <w:t>Lambda?—</w:t>
+      </w:r>
+      <w:proofErr w:type="gramEnd"/>
+      <w:r>
+        <w:rPr>
+          <w:sz w:val="24"/>
+          <w:szCs w:val="24"/>
+        </w:rPr>
+        <w:t>?This AWS service allows you to run functions in the cloud. The tool is a big cost saver for you as you to pay only when your functions execute.</w:t>
       </w:r>
     </w:p>
     <w:p>
@@ -20335,7 +21527,23 @@
           <w:sz w:val="24"/>
           <w:szCs w:val="24"/>
         </w:rPr>
-        <w:t>IAM (Identity and Access Management)?—? IAM is a secure cloud security service which helps you to manage users, assign policies, form groups to manage multiple users.</w:t>
+        <w:t>IAM (Identity and Access Management</w:t>
+      </w:r>
+      <w:proofErr w:type="gramStart"/>
+      <w:r>
+        <w:rPr>
+          <w:sz w:val="24"/>
+          <w:szCs w:val="24"/>
+        </w:rPr>
+        <w:t>)?—</w:t>
+      </w:r>
+      <w:proofErr w:type="gramEnd"/>
+      <w:r>
+        <w:rPr>
+          <w:sz w:val="24"/>
+          <w:szCs w:val="24"/>
+        </w:rPr>
+        <w:t>? IAM is a secure cloud security service which helps you to manage users, assign policies, form groups to manage multiple users.</w:t>
       </w:r>
     </w:p>
     <w:p>
@@ -20359,12 +21567,21 @@
           <w:szCs w:val="24"/>
         </w:rPr>
       </w:pPr>
-      <w:r>
-        <w:rPr>
-          <w:sz w:val="24"/>
-          <w:szCs w:val="24"/>
-        </w:rPr>
-        <w:t>Inspector?—?It is an agent that you can install on your virtual machines, which reports any security vulnerabilities.</w:t>
+      <w:proofErr w:type="gramStart"/>
+      <w:r>
+        <w:rPr>
+          <w:sz w:val="24"/>
+          <w:szCs w:val="24"/>
+        </w:rPr>
+        <w:t>Inspector?—</w:t>
+      </w:r>
+      <w:proofErr w:type="gramEnd"/>
+      <w:r>
+        <w:rPr>
+          <w:sz w:val="24"/>
+          <w:szCs w:val="24"/>
+        </w:rPr>
+        <w:t>?It is an agent that you can install on your virtual machines, which reports any security vulnerabilities.</w:t>
       </w:r>
     </w:p>
     <w:p>
@@ -20393,7 +21610,23 @@
           <w:sz w:val="24"/>
           <w:szCs w:val="24"/>
         </w:rPr>
-        <w:t>Certificate Manager?—?The service offers free SSL certificates for your domains that are managed by Route53.</w:t>
+        <w:t xml:space="preserve">Certificate </w:t>
+      </w:r>
+      <w:proofErr w:type="gramStart"/>
+      <w:r>
+        <w:rPr>
+          <w:sz w:val="24"/>
+          <w:szCs w:val="24"/>
+        </w:rPr>
+        <w:t>Manager?—</w:t>
+      </w:r>
+      <w:proofErr w:type="gramEnd"/>
+      <w:r>
+        <w:rPr>
+          <w:sz w:val="24"/>
+          <w:szCs w:val="24"/>
+        </w:rPr>
+        <w:t>?The service offers free SSL certificates for your domains that are managed by Route53.</w:t>
       </w:r>
     </w:p>
     <w:p>
@@ -20422,7 +21655,23 @@
           <w:sz w:val="24"/>
           <w:szCs w:val="24"/>
         </w:rPr>
-        <w:t>WAF (Web Application Firewall)?— WAF security service offers application-level protection and allows you to block SQL injection and helps you to block cross-site scripting attacks.</w:t>
+        <w:t>WAF (Web Application Firewall</w:t>
+      </w:r>
+      <w:proofErr w:type="gramStart"/>
+      <w:r>
+        <w:rPr>
+          <w:sz w:val="24"/>
+          <w:szCs w:val="24"/>
+        </w:rPr>
+        <w:t>)?—</w:t>
+      </w:r>
+      <w:proofErr w:type="gramEnd"/>
+      <w:r>
+        <w:rPr>
+          <w:sz w:val="24"/>
+          <w:szCs w:val="24"/>
+        </w:rPr>
+        <w:t xml:space="preserve"> WAF security service offers application-level protection and allows you to block SQL injection and helps you to block cross-site scripting attacks.</w:t>
       </w:r>
     </w:p>
     <w:p>
@@ -20451,7 +21700,23 @@
           <w:sz w:val="24"/>
           <w:szCs w:val="24"/>
         </w:rPr>
-        <w:t>Cloud Directory?—?This service allows you to create flexible, cloud-native directories for managing hierarchies of data along multiple dimensions.</w:t>
+        <w:t xml:space="preserve">Cloud </w:t>
+      </w:r>
+      <w:proofErr w:type="gramStart"/>
+      <w:r>
+        <w:rPr>
+          <w:sz w:val="24"/>
+          <w:szCs w:val="24"/>
+        </w:rPr>
+        <w:t>Directory?—</w:t>
+      </w:r>
+      <w:proofErr w:type="gramEnd"/>
+      <w:r>
+        <w:rPr>
+          <w:sz w:val="24"/>
+          <w:szCs w:val="24"/>
+        </w:rPr>
+        <w:t>?This service allows you to create flexible, cloud-native directories for managing hierarchies of data along multiple dimensions.</w:t>
       </w:r>
     </w:p>
     <w:p>
@@ -20480,7 +21745,23 @@
           <w:sz w:val="24"/>
           <w:szCs w:val="24"/>
         </w:rPr>
-        <w:t>KMS (Key Management Service)?—?It is a managed service. This security service helps you to create and control the encryption keys which allows you to encrypt your data.</w:t>
+        <w:t>KMS (Key Management Service</w:t>
+      </w:r>
+      <w:proofErr w:type="gramStart"/>
+      <w:r>
+        <w:rPr>
+          <w:sz w:val="24"/>
+          <w:szCs w:val="24"/>
+        </w:rPr>
+        <w:t>)?—</w:t>
+      </w:r>
+      <w:proofErr w:type="gramEnd"/>
+      <w:r>
+        <w:rPr>
+          <w:sz w:val="24"/>
+          <w:szCs w:val="24"/>
+        </w:rPr>
+        <w:t>?It is a managed service. This security service helps you to create and control the encryption keys which allows you to encrypt your data.</w:t>
       </w:r>
     </w:p>
     <w:p>
@@ -20504,12 +21785,21 @@
           <w:szCs w:val="24"/>
         </w:rPr>
       </w:pPr>
-      <w:r>
-        <w:rPr>
-          <w:sz w:val="24"/>
-          <w:szCs w:val="24"/>
-        </w:rPr>
-        <w:t>Organizations?—?You can create groups of AWS accounts using this service to manages security and automation settings.</w:t>
+      <w:proofErr w:type="gramStart"/>
+      <w:r>
+        <w:rPr>
+          <w:sz w:val="24"/>
+          <w:szCs w:val="24"/>
+        </w:rPr>
+        <w:t>Organizations?—</w:t>
+      </w:r>
+      <w:proofErr w:type="gramEnd"/>
+      <w:r>
+        <w:rPr>
+          <w:sz w:val="24"/>
+          <w:szCs w:val="24"/>
+        </w:rPr>
+        <w:t>?You can create groups of AWS accounts using this service to manages security and automation settings.</w:t>
       </w:r>
     </w:p>
     <w:p>
@@ -20533,12 +21823,21 @@
           <w:szCs w:val="24"/>
         </w:rPr>
       </w:pPr>
-      <w:r>
-        <w:rPr>
-          <w:sz w:val="24"/>
-          <w:szCs w:val="24"/>
-        </w:rPr>
-        <w:t>Shield?—?Shield is managed DDoS (Distributed Denial of Service protection service). It offers safeguards against web applications running on AWS.</w:t>
+      <w:proofErr w:type="gramStart"/>
+      <w:r>
+        <w:rPr>
+          <w:sz w:val="24"/>
+          <w:szCs w:val="24"/>
+        </w:rPr>
+        <w:t>Shield?—</w:t>
+      </w:r>
+      <w:proofErr w:type="gramEnd"/>
+      <w:r>
+        <w:rPr>
+          <w:sz w:val="24"/>
+          <w:szCs w:val="24"/>
+        </w:rPr>
+        <w:t>?Shield is managed DDoS (Distributed Denial of Service protection service). It offers safeguards against web applications running on AWS.</w:t>
       </w:r>
     </w:p>
     <w:p>
@@ -20562,12 +21861,21 @@
           <w:szCs w:val="24"/>
         </w:rPr>
       </w:pPr>
-      <w:r>
-        <w:rPr>
-          <w:sz w:val="24"/>
-          <w:szCs w:val="24"/>
-        </w:rPr>
-        <w:t>Macie?—?It offers a data visibility security service which helps classify and protect your sensitive critical content.</w:t>
+      <w:proofErr w:type="gramStart"/>
+      <w:r>
+        <w:rPr>
+          <w:sz w:val="24"/>
+          <w:szCs w:val="24"/>
+        </w:rPr>
+        <w:t>Macie?—</w:t>
+      </w:r>
+      <w:proofErr w:type="gramEnd"/>
+      <w:r>
+        <w:rPr>
+          <w:sz w:val="24"/>
+          <w:szCs w:val="24"/>
+        </w:rPr>
+        <w:t>?It offers a data visibility security service which helps classify and protect your sensitive critical content.</w:t>
       </w:r>
     </w:p>
     <w:p>
@@ -20591,12 +21899,21 @@
           <w:szCs w:val="24"/>
         </w:rPr>
       </w:pPr>
-      <w:r>
-        <w:rPr>
-          <w:sz w:val="24"/>
-          <w:szCs w:val="24"/>
-        </w:rPr>
-        <w:t>GuardDuty —It offers threat detection to protect your AWS accounts and workloads.</w:t>
+      <w:proofErr w:type="spellStart"/>
+      <w:r>
+        <w:rPr>
+          <w:sz w:val="24"/>
+          <w:szCs w:val="24"/>
+        </w:rPr>
+        <w:t>GuardDuty</w:t>
+      </w:r>
+      <w:proofErr w:type="spellEnd"/>
+      <w:r>
+        <w:rPr>
+          <w:sz w:val="24"/>
+          <w:szCs w:val="24"/>
+        </w:rPr>
+        <w:t xml:space="preserve"> —It offers threat detection to protect your AWS accounts and workloads.</w:t>
       </w:r>
     </w:p>
     <w:p>
@@ -20863,7 +22180,23 @@
           <w:sz w:val="24"/>
           <w:szCs w:val="24"/>
         </w:rPr>
-        <w:t>Every item in a bucket can also be served as a BitTorrent feed. The Amazon S3 store can act as a seed host for a torrent and any BitTorrent client can retrieve the file. This can drastically reduce the bandwidth cost for the download of popular objects. While the use of BitTorrent does reduce bandwidth, AWS does not provide native bandwidth limiting and, as such, users have no access to automated cost control. This can lead to users on the free-tier of Amazon S3, or small hobby users, amassing dramatic bills. AWS representatives have stated that a bandwidth limiting feature was on the design table from 2006 to 2010,but in 2011 the feature is no longer in development.</w:t>
+        <w:t xml:space="preserve">Every item in a bucket can also be served as a BitTorrent feed. The Amazon S3 store can act as a seed host for a torrent and any BitTorrent client can retrieve the file. This can drastically reduce the bandwidth cost for the download of popular objects. While the use of BitTorrent does reduce bandwidth, AWS does not provide native bandwidth limiting and, as such, users have no access to automated cost control. This can lead to users on the free-tier of Amazon S3, or small hobby users, amassing dramatic bills. AWS representatives have stated that a bandwidth limiting feature was on the design table from 2006 to </w:t>
+      </w:r>
+      <w:proofErr w:type="gramStart"/>
+      <w:r>
+        <w:rPr>
+          <w:sz w:val="24"/>
+          <w:szCs w:val="24"/>
+        </w:rPr>
+        <w:t>2010,but</w:t>
+      </w:r>
+      <w:proofErr w:type="gramEnd"/>
+      <w:r>
+        <w:rPr>
+          <w:sz w:val="24"/>
+          <w:szCs w:val="24"/>
+        </w:rPr>
+        <w:t xml:space="preserve"> in 2011 the feature is no longer in development.</w:t>
       </w:r>
     </w:p>
     <w:p>
@@ -20949,7 +22282,25 @@
           <w:sz w:val="24"/>
           <w:szCs w:val="24"/>
         </w:rPr>
-        <w:t>There are various User Mode File System (FUSE)-based file systems for Unix-like operating systems (Linux, etc.) that can be used to mount an S3 bucket as a file system such as S3QL. The semantics of the Amazon S3 file system are not that of a POSIX file system, so the file system may not behave entirely as expected.The broad adoption of Amazon S3 and related tooling has given rise to competing services based on the S3 API. These services use the standard programming interface; however, they are differentiated by their underlying technologies and supporting business models.</w:t>
+        <w:t xml:space="preserve">There are various User Mode File System (FUSE)-based file systems for Unix-like operating systems (Linux, etc.) that can be used to mount an S3 bucket as a file system such as S3QL. The semantics of the Amazon S3 file system are not that of a POSIX file system, so the file system may not behave entirely as </w:t>
+      </w:r>
+      <w:proofErr w:type="spellStart"/>
+      <w:proofErr w:type="gramStart"/>
+      <w:r>
+        <w:rPr>
+          <w:sz w:val="24"/>
+          <w:szCs w:val="24"/>
+        </w:rPr>
+        <w:t>expected.The</w:t>
+      </w:r>
+      <w:proofErr w:type="spellEnd"/>
+      <w:proofErr w:type="gramEnd"/>
+      <w:r>
+        <w:rPr>
+          <w:sz w:val="24"/>
+          <w:szCs w:val="24"/>
+        </w:rPr>
+        <w:t xml:space="preserve"> broad adoption of Amazon S3 and related tooling has given rise to competing services based on the S3 API. These services use the standard programming interface; however, they are differentiated by their underlying technologies and supporting business models.</w:t>
       </w:r>
     </w:p>
     <w:p>
@@ -21117,7 +22468,25 @@
           <w:sz w:val="24"/>
           <w:szCs w:val="24"/>
         </w:rPr>
-        <w:t>A user creates a bucket. When this bucket is created, the user will specify the region in which the bucket is deployed. Later, when files are uploaded to the bucket, the user will determine the type of S3 storage class to be used for those specific objects. After this, users can define features to the bucket, such as bucket policy, lifecycle policies, versioning control, etc.A common architectural pattern is for an organization to use a number of separate AWS accounts to isolate different teams and environments. For example, a "staging" system will often be deployed into a separate AWS account than its corresponding "production" system, to minimize the risk of the staging environment affecting production infrastructure, whether via rate limiting, misconfigured access controls, or other unintended interactions.</w:t>
+        <w:t xml:space="preserve">A user creates a bucket. When this bucket is created, the user will specify the region in which the bucket is deployed. Later, when files are uploaded to the bucket, the user will determine the type of S3 storage class to be used for those specific objects. After this, users can define features to the bucket, such as bucket policy, lifecycle policies, versioning control, </w:t>
+      </w:r>
+      <w:proofErr w:type="spellStart"/>
+      <w:proofErr w:type="gramStart"/>
+      <w:r>
+        <w:rPr>
+          <w:sz w:val="24"/>
+          <w:szCs w:val="24"/>
+        </w:rPr>
+        <w:t>etc.A</w:t>
+      </w:r>
+      <w:proofErr w:type="spellEnd"/>
+      <w:proofErr w:type="gramEnd"/>
+      <w:r>
+        <w:rPr>
+          <w:sz w:val="24"/>
+          <w:szCs w:val="24"/>
+        </w:rPr>
+        <w:t xml:space="preserve"> common architectural pattern is for an organization to use a number of separate AWS accounts to isolate different teams and environments. For example, a "staging" system will often be deployed into a separate AWS account than its corresponding "production" system, to minimize the risk of the staging environment affecting production infrastructure, whether via rate limiting, misconfigured access controls, or other unintended interactions.</w:t>
       </w:r>
     </w:p>
     <w:p>
@@ -21160,7 +22529,23 @@
           <w:sz w:val="24"/>
           <w:szCs w:val="24"/>
         </w:rPr>
-        <w:t>The S3 backend can be used in a number of different ways that make different tradeoffs between convenience, security, and isolation in such an organization. This section describes one such approach that aims to find a good compromise between these tradeoffs, allowing use of Terraform's workspaces feature to switch conveniently between multiple isolated deployments of the same configuration.</w:t>
+        <w:t xml:space="preserve">The S3 backend can be used in a number of different ways that make different tradeoffs between convenience, security, and isolation in such an organization. This section describes one such approach that aims to find a good compromise between these tradeoffs, allowing use of </w:t>
+      </w:r>
+      <w:proofErr w:type="spellStart"/>
+      <w:r>
+        <w:rPr>
+          <w:sz w:val="24"/>
+          <w:szCs w:val="24"/>
+        </w:rPr>
+        <w:t>Terraform's</w:t>
+      </w:r>
+      <w:proofErr w:type="spellEnd"/>
+      <w:r>
+        <w:rPr>
+          <w:sz w:val="24"/>
+          <w:szCs w:val="24"/>
+        </w:rPr>
+        <w:t xml:space="preserve"> workspaces feature to switch conveniently between multiple isolated deployments of the same configuration.</w:t>
       </w:r>
     </w:p>
     <w:p>
@@ -21461,7 +22846,23 @@
           <w:sz w:val="24"/>
           <w:szCs w:val="24"/>
         </w:rPr>
-        <w:t>A bucket has no limit to the amount of objects that it can store. No bucket can exist inside of other buckets.</w:t>
+        <w:t xml:space="preserve">A bucket has no limit to the </w:t>
+      </w:r>
+      <w:proofErr w:type="gramStart"/>
+      <w:r>
+        <w:rPr>
+          <w:sz w:val="24"/>
+          <w:szCs w:val="24"/>
+        </w:rPr>
+        <w:t>amount</w:t>
+      </w:r>
+      <w:proofErr w:type="gramEnd"/>
+      <w:r>
+        <w:rPr>
+          <w:sz w:val="24"/>
+          <w:szCs w:val="24"/>
+        </w:rPr>
+        <w:t xml:space="preserve"> of objects that it can store. No bucket can exist inside of other buckets.</w:t>
       </w:r>
     </w:p>
     <w:p>
@@ -21790,7 +23191,23 @@
           <w:sz w:val="24"/>
           <w:szCs w:val="24"/>
         </w:rPr>
-        <w:t>For example, in the URL http://jtp.s3.amazonaws.com/2019-01-31/Amazons3.wsdl where "jtp" is the bucket name, and key is "2019-01-31/Amazons3.wsdl"</w:t>
+        <w:t>For example, in the URL http://jtp.s3.amazonaws.com/2019-01-31/Amazons3.wsdl where "</w:t>
+      </w:r>
+      <w:proofErr w:type="spellStart"/>
+      <w:r>
+        <w:rPr>
+          <w:sz w:val="24"/>
+          <w:szCs w:val="24"/>
+        </w:rPr>
+        <w:t>jtp</w:t>
+      </w:r>
+      <w:proofErr w:type="spellEnd"/>
+      <w:r>
+        <w:rPr>
+          <w:sz w:val="24"/>
+          <w:szCs w:val="24"/>
+        </w:rPr>
+        <w:t>" is the bucket name, and key is "2019-01-31/Amazons3.wsdl"</w:t>
       </w:r>
     </w:p>
     <w:p>
@@ -22092,7 +23509,23 @@
           <w:sz w:val="24"/>
           <w:szCs w:val="24"/>
         </w:rPr>
-        <w:t>It does not take time for propagation, the changes are reflected immediately.</w:t>
+        <w:t xml:space="preserve">It does not take time for </w:t>
+      </w:r>
+      <w:proofErr w:type="gramStart"/>
+      <w:r>
+        <w:rPr>
+          <w:sz w:val="24"/>
+          <w:szCs w:val="24"/>
+        </w:rPr>
+        <w:t>propagation,</w:t>
+      </w:r>
+      <w:proofErr w:type="gramEnd"/>
+      <w:r>
+        <w:rPr>
+          <w:sz w:val="24"/>
+          <w:szCs w:val="24"/>
+        </w:rPr>
+        <w:t xml:space="preserve"> the changes are reflected immediately.</w:t>
       </w:r>
     </w:p>
     <w:p>
@@ -22650,7 +24083,23 @@
           <w:sz w:val="24"/>
           <w:szCs w:val="24"/>
         </w:rPr>
-        <w:t>Bucket policy is an IAM policy where you can allow or deny permission to your Amazon S3 resources. With bucket policy, you also define security rules that apply to more than one file within a bucket. For example: If you do not want a user to access the “Simplilearn” bucket, then with the help of JSON script, you can set permissions. As a result, a user would be denied access to the bucket.</w:t>
+        <w:t>Bucket policy is an IAM policy where you can allow or deny permission to your Amazon S3 resources. With bucket policy, you also define security rules that apply to more than one file within a bucket. For example: If you do not want a user to access the “</w:t>
+      </w:r>
+      <w:proofErr w:type="spellStart"/>
+      <w:r>
+        <w:rPr>
+          <w:sz w:val="24"/>
+          <w:szCs w:val="24"/>
+        </w:rPr>
+        <w:t>Simplilearn</w:t>
+      </w:r>
+      <w:proofErr w:type="spellEnd"/>
+      <w:r>
+        <w:rPr>
+          <w:sz w:val="24"/>
+          <w:szCs w:val="24"/>
+        </w:rPr>
+        <w:t>” bucket, then with the help of JSON script, you can set permissions. As a result, a user would be denied access to the bucket.</w:t>
       </w:r>
     </w:p>
     <w:p>
@@ -22804,7 +24253,23 @@
           <w:sz w:val="24"/>
           <w:szCs w:val="24"/>
         </w:rPr>
-        <w:t>However, part of the problem are the users and their love/hate affair with their passwords. We all have too many passwords, making the temptation to share them across logins – and the resulting security implications – an issue. A Forrester survey from August 2020 found that 53% of information workers store their passwords insecurely. Another March 2021 survey of US consumers by Transmit Security found that more than half of them stopped using a website because their login process was too complex. Clearly there is work still to be done in this area.</w:t>
+        <w:t xml:space="preserve">However, part of the problem are the users and their love/hate affair with their passwords. We all have too many passwords, making the temptation to share them across logins – and the resulting security implications – an issue. A Forrester survey from August 2020 found that 53% of information workers store their passwords insecurely. Another March 2021 survey of US </w:t>
+      </w:r>
+      <w:proofErr w:type="gramStart"/>
+      <w:r>
+        <w:rPr>
+          <w:sz w:val="24"/>
+          <w:szCs w:val="24"/>
+        </w:rPr>
+        <w:t>consumers</w:t>
+      </w:r>
+      <w:proofErr w:type="gramEnd"/>
+      <w:r>
+        <w:rPr>
+          <w:sz w:val="24"/>
+          <w:szCs w:val="24"/>
+        </w:rPr>
+        <w:t xml:space="preserve"> by Transmit Security found that more than half of them stopped using a website because their login process was too complex. Clearly there is work still to be done in this area.</w:t>
       </w:r>
     </w:p>
     <w:p>
@@ -22890,7 +24355,23 @@
           <w:sz w:val="24"/>
           <w:szCs w:val="24"/>
         </w:rPr>
-        <w:t>“Identity has become more important since COVID has made physical boundaries irrelevant,” says Andras Cser, VP and IAM analyst with Forrester Research. More businesses have moved toward remote users and have also given users outside the organization greater access to their internal systems. “With digital transformation accelerating, identity has become the cornerstone of customer acquisition, management, and retention,” he says. COVID-caused disruption has surfaced weaknesses in many organizations’ IAM architecture and greatly accelerated IAM evolution, according to Gartner’s latest 2021 Planning Guide for IAM report. “The economy now relies on IAM.”</w:t>
+        <w:t xml:space="preserve">“Identity has become more important since COVID has made physical boundaries irrelevant,” says Andras </w:t>
+      </w:r>
+      <w:proofErr w:type="spellStart"/>
+      <w:r>
+        <w:rPr>
+          <w:sz w:val="24"/>
+          <w:szCs w:val="24"/>
+        </w:rPr>
+        <w:t>Cser</w:t>
+      </w:r>
+      <w:proofErr w:type="spellEnd"/>
+      <w:r>
+        <w:rPr>
+          <w:sz w:val="24"/>
+          <w:szCs w:val="24"/>
+        </w:rPr>
+        <w:t>, VP and IAM analyst with Forrester Research. More businesses have moved toward remote users and have also given users outside the organization greater access to their internal systems. “With digital transformation accelerating, identity has become the cornerstone of customer acquisition, management, and retention,” he says. COVID-caused disruption has surfaced weaknesses in many organizations’ IAM architecture and greatly accelerated IAM evolution, according to Gartner’s latest 2021 Planning Guide for IAM report. “The economy now relies on IAM.”</w:t>
       </w:r>
     </w:p>
     <w:p>
@@ -22976,7 +24457,23 @@
           <w:sz w:val="24"/>
           <w:szCs w:val="24"/>
         </w:rPr>
-        <w:t>Regulating user access has traditionally involved authentication methods for verifying a user’s or device’s identity, including passwords, digital certificates, hardware and smartphone software tokens. These latter forms of tokens first emerged in 2005 and now can be found on both iOS and Android smartphones with apps from Google, Microsoft, Cisco/Duo, Authy and numerous other IAM vendors. More modern approaches include biometric elements and support for the Fast Identity Alliance (FIDO).</w:t>
+        <w:t xml:space="preserve">Regulating user access has traditionally involved authentication methods for verifying a user’s or device’s identity, including passwords, digital certificates, hardware and smartphone software tokens. These latter forms of tokens first emerged in 2005 and now can be found on both iOS and Android smartphones with apps from Google, Microsoft, Cisco/Duo, </w:t>
+      </w:r>
+      <w:proofErr w:type="spellStart"/>
+      <w:r>
+        <w:rPr>
+          <w:sz w:val="24"/>
+          <w:szCs w:val="24"/>
+        </w:rPr>
+        <w:t>Authy</w:t>
+      </w:r>
+      <w:proofErr w:type="spellEnd"/>
+      <w:r>
+        <w:rPr>
+          <w:sz w:val="24"/>
+          <w:szCs w:val="24"/>
+        </w:rPr>
+        <w:t xml:space="preserve"> and numerous other IAM vendors. More modern approaches include biometric elements and support for the Fast Identity Alliance (FIDO).</w:t>
       </w:r>
     </w:p>
     <w:p>
@@ -23130,7 +24627,23 @@
           <w:sz w:val="24"/>
           <w:szCs w:val="24"/>
         </w:rPr>
-        <w:t xml:space="preserve">First, IAM techniques are just the beginning of managing a secure network. They requires companies to define their access policies, specifically outlining who has access to which data resources and applications and under which conditions they have access. </w:t>
+        <w:t xml:space="preserve">First, IAM techniques are just the beginning of managing a secure network. They </w:t>
+      </w:r>
+      <w:proofErr w:type="gramStart"/>
+      <w:r>
+        <w:rPr>
+          <w:sz w:val="24"/>
+          <w:szCs w:val="24"/>
+        </w:rPr>
+        <w:t>requires</w:t>
+      </w:r>
+      <w:proofErr w:type="gramEnd"/>
+      <w:r>
+        <w:rPr>
+          <w:sz w:val="24"/>
+          <w:szCs w:val="24"/>
+        </w:rPr>
+        <w:t xml:space="preserve"> companies to define their access policies, specifically outlining who has access to which data resources and applications and under which conditions they have access. </w:t>
       </w:r>
     </w:p>
     <w:p>
@@ -23173,7 +24686,23 @@
           <w:sz w:val="24"/>
           <w:szCs w:val="24"/>
         </w:rPr>
-        <w:t>Many companies have evolved their access control policies over time, and the result is that they have overlapping rules and role definitions that are usually outdated and, in some cases, provisioned incorrectly. “You have to clean up your identities and revoke all the extra privileges that users don’t need so that you don’t migrate a mess,” says Cser. “This means spending more time on upfront design.”</w:t>
+        <w:t xml:space="preserve">Many companies have evolved their access control policies over time, and the result is that they have overlapping rules and role definitions that are usually outdated and, in some cases, provisioned incorrectly. “You have to clean up your identities and revoke all the extra privileges that users don’t need so that you don’t migrate a mess,” says </w:t>
+      </w:r>
+      <w:proofErr w:type="spellStart"/>
+      <w:r>
+        <w:rPr>
+          <w:sz w:val="24"/>
+          <w:szCs w:val="24"/>
+        </w:rPr>
+        <w:t>Cser</w:t>
+      </w:r>
+      <w:proofErr w:type="spellEnd"/>
+      <w:r>
+        <w:rPr>
+          <w:sz w:val="24"/>
+          <w:szCs w:val="24"/>
+        </w:rPr>
+        <w:t>. “This means spending more time on upfront design.”</w:t>
       </w:r>
     </w:p>
     <w:p>
@@ -23216,7 +24745,23 @@
           <w:sz w:val="24"/>
           <w:szCs w:val="24"/>
         </w:rPr>
-        <w:t>Second, IAM has to connect with all parts of the business, such as integration with analytics, business intelligence, customer and partner portals, and marketing solutions. “Otherwise, IAM quickly becomes irrelevant,” says Cser. Gartner recommends that IAM adopt the same continuous value delivery model that many DevOps cloud teams use to deliver their software. That isn’t how many enterprise IT shops have approached IAM in the past, however.</w:t>
+        <w:t xml:space="preserve">Second, IAM has to connect with all parts of the business, such as integration with analytics, business intelligence, customer and partner portals, and marketing solutions. “Otherwise, IAM quickly becomes irrelevant,” says </w:t>
+      </w:r>
+      <w:proofErr w:type="spellStart"/>
+      <w:r>
+        <w:rPr>
+          <w:sz w:val="24"/>
+          <w:szCs w:val="24"/>
+        </w:rPr>
+        <w:t>Cser</w:t>
+      </w:r>
+      <w:proofErr w:type="spellEnd"/>
+      <w:r>
+        <w:rPr>
+          <w:sz w:val="24"/>
+          <w:szCs w:val="24"/>
+        </w:rPr>
+        <w:t>. Gartner recommends that IAM adopt the same continuous value delivery model that many DevOps cloud teams use to deliver their software. That isn’t how many enterprise IT shops have approached IAM in the past, however.</w:t>
       </w:r>
     </w:p>
     <w:p>
@@ -23682,7 +25227,23 @@
           <w:sz w:val="24"/>
           <w:szCs w:val="24"/>
         </w:rPr>
-        <w:t>Despite IAM’s presence up and down an organization’s security stack, it doesn’t cover everything. One issue is how users’ “birthright access” policies evolve. These are the access rights that are given to new users when they begin working at a company. The options for how new employees, contractors, and partners are granted this access touch on numerous different departments, and “delegating this to the right people and managers becomes an issue,” says Cser. “IAM systems should be able to detect access rights changes automatically, but they often don’t.”</w:t>
+        <w:t xml:space="preserve">Despite IAM’s presence up and down an organization’s security stack, it doesn’t cover everything. One issue is how users’ “birthright access” policies evolve. These are the access rights that are given to new users when they begin working at a company. The options for how new employees, contractors, and partners are granted this access touch on numerous different departments, and “delegating this to the right people and managers becomes an issue,” says </w:t>
+      </w:r>
+      <w:proofErr w:type="spellStart"/>
+      <w:r>
+        <w:rPr>
+          <w:sz w:val="24"/>
+          <w:szCs w:val="24"/>
+        </w:rPr>
+        <w:t>Cser</w:t>
+      </w:r>
+      <w:proofErr w:type="spellEnd"/>
+      <w:r>
+        <w:rPr>
+          <w:sz w:val="24"/>
+          <w:szCs w:val="24"/>
+        </w:rPr>
+        <w:t>. “IAM systems should be able to detect access rights changes automatically, but they often don’t.”</w:t>
       </w:r>
     </w:p>
     <w:p>
@@ -23725,7 +25286,23 @@
           <w:sz w:val="24"/>
           <w:szCs w:val="24"/>
         </w:rPr>
-        <w:t>This level of automation becomes important, particularly if we consider automated on and offboarding of users, user self-service, and continuous proof of compliance, Steve Brasen, research director at EMA, wrote in a blog post. Manually adjusting access privileges and controls for hundreds or thousands of users isn’t feasible. For example, not having automated “leaving” processes (and auditing them periodically) will almost guarantee that unneeded access rights haven’t been completely revoked.</w:t>
+        <w:t xml:space="preserve">This level of automation becomes important, particularly if we consider automated on and offboarding of users, user self-service, and continuous proof of compliance, Steve </w:t>
+      </w:r>
+      <w:proofErr w:type="spellStart"/>
+      <w:r>
+        <w:rPr>
+          <w:sz w:val="24"/>
+          <w:szCs w:val="24"/>
+        </w:rPr>
+        <w:t>Brasen</w:t>
+      </w:r>
+      <w:proofErr w:type="spellEnd"/>
+      <w:r>
+        <w:rPr>
+          <w:sz w:val="24"/>
+          <w:szCs w:val="24"/>
+        </w:rPr>
+        <w:t>, research director at EMA, wrote in a blog post. Manually adjusting access privileges and controls for hundreds or thousands of users isn’t feasible. For example, not having automated “leaving” processes (and auditing them periodically) will almost guarantee that unneeded access rights haven’t been completely revoked.</w:t>
       </w:r>
     </w:p>
     <w:p>
@@ -23768,7 +25345,23 @@
           <w:sz w:val="24"/>
           <w:szCs w:val="24"/>
         </w:rPr>
-        <w:t>You can’t do this with Excel spreadsheets or other manual methods,” says Cser, “but underlying complexity of user onboarding hasn’t gotten any better over time, even as IAM products have gotten better at handling workflows and business processes.”</w:t>
+        <w:t xml:space="preserve">You can’t do this with Excel spreadsheets or other manual methods,” says </w:t>
+      </w:r>
+      <w:proofErr w:type="spellStart"/>
+      <w:r>
+        <w:rPr>
+          <w:sz w:val="24"/>
+          <w:szCs w:val="24"/>
+        </w:rPr>
+        <w:t>Cser</w:t>
+      </w:r>
+      <w:proofErr w:type="spellEnd"/>
+      <w:r>
+        <w:rPr>
+          <w:sz w:val="24"/>
+          <w:szCs w:val="24"/>
+        </w:rPr>
+        <w:t>, “but underlying complexity of user onboarding hasn’t gotten any better over time, even as IAM products have gotten better at handling workflows and business processes.”</w:t>
       </w:r>
     </w:p>
     <w:p>
@@ -23811,7 +25404,23 @@
           <w:sz w:val="24"/>
           <w:szCs w:val="24"/>
         </w:rPr>
-        <w:t xml:space="preserve">Second, while zero trust networks are all the rage right now, the issue is being able to continuously monitor these trust relationships as new applications are added to a corporation’s infrastructure. “We need to watch what people are doing after they login and look at behavior baselines. There are lots of false positive opportunities, such as if a user broke their finger,” that can mess up these trust relationships, says Cser.  </w:t>
+        <w:t xml:space="preserve">Second, while zero trust networks are all the rage right now, the issue is being able to continuously monitor these trust relationships as new applications are added to a corporation’s infrastructure. “We need to watch what people are doing after they login and look at behavior baselines. There are lots of false positive opportunities, such as if a user broke their finger,” that can mess up these trust relationships, says </w:t>
+      </w:r>
+      <w:proofErr w:type="spellStart"/>
+      <w:r>
+        <w:rPr>
+          <w:sz w:val="24"/>
+          <w:szCs w:val="24"/>
+        </w:rPr>
+        <w:t>Cser</w:t>
+      </w:r>
+      <w:proofErr w:type="spellEnd"/>
+      <w:r>
+        <w:rPr>
+          <w:sz w:val="24"/>
+          <w:szCs w:val="24"/>
+        </w:rPr>
+        <w:t xml:space="preserve">.  </w:t>
       </w:r>
     </w:p>
     <w:p>
@@ -23983,7 +25592,23 @@
           <w:sz w:val="24"/>
           <w:szCs w:val="24"/>
         </w:rPr>
-        <w:t>Finally, IT managers need to build in identity management from the start with any new applications. Cser suggests carefully selecting a target app that can be used as a template to pilot any IAM and identity governance and then expand to other apps across the enterprise.</w:t>
+        <w:t xml:space="preserve">Finally, IT managers need to build in identity management from the start with any new applications. </w:t>
+      </w:r>
+      <w:proofErr w:type="spellStart"/>
+      <w:r>
+        <w:rPr>
+          <w:sz w:val="24"/>
+          <w:szCs w:val="24"/>
+        </w:rPr>
+        <w:t>Cser</w:t>
+      </w:r>
+      <w:proofErr w:type="spellEnd"/>
+      <w:r>
+        <w:rPr>
+          <w:sz w:val="24"/>
+          <w:szCs w:val="24"/>
+        </w:rPr>
+        <w:t xml:space="preserve"> suggests carefully selecting a target app that can be used as a template to pilot any IAM and identity governance and then expand to other apps across the enterprise.</w:t>
       </w:r>
     </w:p>
     <w:p>
@@ -24302,7 +25927,39 @@
           <w:sz w:val="24"/>
           <w:szCs w:val="24"/>
         </w:rPr>
-        <w:t xml:space="preserve">Identity as a Service (IDaaS): Cloud-based IDaaS offers identity and access management functionality to an organization’s systems that reside on-premises and/or in the cloud. </w:t>
+        <w:t>Identity as a Service (</w:t>
+      </w:r>
+      <w:proofErr w:type="spellStart"/>
+      <w:r>
+        <w:rPr>
+          <w:sz w:val="24"/>
+          <w:szCs w:val="24"/>
+        </w:rPr>
+        <w:t>IDaaS</w:t>
+      </w:r>
+      <w:proofErr w:type="spellEnd"/>
+      <w:r>
+        <w:rPr>
+          <w:sz w:val="24"/>
+          <w:szCs w:val="24"/>
+        </w:rPr>
+        <w:t xml:space="preserve">): Cloud-based </w:t>
+      </w:r>
+      <w:proofErr w:type="spellStart"/>
+      <w:r>
+        <w:rPr>
+          <w:sz w:val="24"/>
+          <w:szCs w:val="24"/>
+        </w:rPr>
+        <w:t>IDaaS</w:t>
+      </w:r>
+      <w:proofErr w:type="spellEnd"/>
+      <w:r>
+        <w:rPr>
+          <w:sz w:val="24"/>
+          <w:szCs w:val="24"/>
+        </w:rPr>
+        <w:t xml:space="preserve"> offers identity and access management functionality to an organization’s systems that reside on-premises and/or in the cloud. </w:t>
       </w:r>
     </w:p>
     <w:p>
@@ -24452,7 +26109,25 @@
           <w:sz w:val="24"/>
           <w:szCs w:val="24"/>
         </w:rPr>
-        <w:t xml:space="preserve">Privileged account management:  This term refers to managing and auditing accounts and data access based on the privileges of the user. In general terms, because of his or her job or function, a privileged user has been granted administrative access to systems. A privileged user, for example, would be able set up and delete user accounts and roles.Provisioning: The process of creating identities, defining their access privileges and adding them to an ID repository. </w:t>
+        <w:t xml:space="preserve">Privileged account management:  This term refers to managing and auditing accounts and data access based on the privileges of the user. In general terms, because of his or her job or function, a privileged user has been granted administrative access to systems. A privileged user, for example, would be able set up and delete user accounts and </w:t>
+      </w:r>
+      <w:proofErr w:type="spellStart"/>
+      <w:proofErr w:type="gramStart"/>
+      <w:r>
+        <w:rPr>
+          <w:sz w:val="24"/>
+          <w:szCs w:val="24"/>
+        </w:rPr>
+        <w:t>roles.Provisioning</w:t>
+      </w:r>
+      <w:proofErr w:type="spellEnd"/>
+      <w:proofErr w:type="gramEnd"/>
+      <w:r>
+        <w:rPr>
+          <w:sz w:val="24"/>
+          <w:szCs w:val="24"/>
+        </w:rPr>
+        <w:t xml:space="preserve">: The process of creating identities, defining their access privileges and adding them to an ID repository. </w:t>
       </w:r>
     </w:p>
     <w:p>
@@ -25692,7 +27367,39 @@
           <w:sz w:val="24"/>
           <w:szCs w:val="24"/>
         </w:rPr>
-        <w:t xml:space="preserve">In the cutting edge world, Cryptography vigorously depends upon subjects like arithmetic and software engineering. Calculations for Cryptography are planned so that they are difficult to break practically speaking by any malevolent outsider otherwise called foes. A down to earth approach toward breaking such a calculation would come up short, notwithstanding, the hypothetical methodology may potentially break such a framework. Consequently, any calculation can be refered to as secure, if its key properties can't be found, with a given ciphertext. </w:t>
+        <w:t xml:space="preserve">In the </w:t>
+      </w:r>
+      <w:proofErr w:type="gramStart"/>
+      <w:r>
+        <w:rPr>
+          <w:sz w:val="24"/>
+          <w:szCs w:val="24"/>
+        </w:rPr>
+        <w:t>cutting edge</w:t>
+      </w:r>
+      <w:proofErr w:type="gramEnd"/>
+      <w:r>
+        <w:rPr>
+          <w:sz w:val="24"/>
+          <w:szCs w:val="24"/>
+        </w:rPr>
+        <w:t xml:space="preserve"> world, Cryptography vigorously depends upon subjects like arithmetic and software engineering. Calculations for Cryptography are planned so that they are difficult to break practically speaking by any malevolent outsider otherwise called foes. A down to earth approach toward breaking such a calculation would come up short, notwithstanding, the hypothetical methodology may potentially break such a framework. Consequently, any calculation can be </w:t>
+      </w:r>
+      <w:proofErr w:type="spellStart"/>
+      <w:r>
+        <w:rPr>
+          <w:sz w:val="24"/>
+          <w:szCs w:val="24"/>
+        </w:rPr>
+        <w:t>refered</w:t>
+      </w:r>
+      <w:proofErr w:type="spellEnd"/>
+      <w:r>
+        <w:rPr>
+          <w:sz w:val="24"/>
+          <w:szCs w:val="24"/>
+        </w:rPr>
+        <w:t xml:space="preserve"> to as secure, if its key properties can't be found, with a given ciphertext. </w:t>
       </w:r>
     </w:p>
     <w:p>
@@ -25735,7 +27442,23 @@
           <w:sz w:val="24"/>
           <w:szCs w:val="24"/>
         </w:rPr>
-        <w:t xml:space="preserve">Encryption is one of the segments of the Cryptography, which is the best and famous information security method. Encryption measure includes changing the information into another structure, known as ciphertext, though unique information to be scrambled is known as plaintext. Plaintext is provided to a calculation and an encryption key, which make a ciphertext. This ciphertext can be unscrambled with a legitimate key. Information which is put away on the PC should be moved utilizing the web or PC organization. While sending the information across an organization, uprightness or security of computerized information should be kept up, encryption assumes a vital part in giving information trustworthiness. There are some center protections highlights which should be kept up: information trustworthiness, verification, and non-disavowal. Verification implies the information's starting point should be checked. Information respectability would guarantee that substance isn't changed since it was being sent and, non-renouncement would guarantee the sender can't reject about sending the message. These essential security viewpoints are being served by an encryption interaction. Like Cryptography, Encryption has two modes: symmetric and lopsided. An equivalent mystery key is divided among the sender and beneficiary while performing encryption and unscrambling. The hilter kilter approach, then again, utilizes two unique keys, public and private. Encryption strategy is normal among the utilization of securing data with the regular citizen framework, by governments and military. Client's own and banking related information is exceptionally inclined to burglary, encoding such records is consistently a shelter, in the event that the security framework neglects to ensure the classified information. Encryption from the start may appear to be a confounded methodology yet different information misfortune avoidance programming handles it effectively. </w:t>
+        <w:t xml:space="preserve">Encryption is one of the segments of the Cryptography, which is the best and famous information security method. Encryption measure includes changing the information into another structure, known as ciphertext, though unique information to be scrambled is known as plaintext. Plaintext is provided to a calculation and an encryption key, which make a ciphertext. This ciphertext can be unscrambled with a legitimate key. Information which is put away on the PC should be moved utilizing the web or PC organization. While sending the information across an organization, uprightness or security of computerized information should be kept up, encryption assumes a vital part in giving information trustworthiness. There are some center protections highlights which should be kept up: information trustworthiness, verification, and non-disavowal. Verification implies the information's starting point should be checked. Information respectability would guarantee that substance isn't changed since it was being sent and, non-renouncement would guarantee the sender can't reject about sending the message. These essential security viewpoints are being served by an encryption interaction. Like Cryptography, Encryption has two modes: symmetric and lopsided. An equivalent mystery key is divided among the sender and beneficiary while performing encryption and unscrambling. The </w:t>
+      </w:r>
+      <w:proofErr w:type="spellStart"/>
+      <w:r>
+        <w:rPr>
+          <w:sz w:val="24"/>
+          <w:szCs w:val="24"/>
+        </w:rPr>
+        <w:t>hilter</w:t>
+      </w:r>
+      <w:proofErr w:type="spellEnd"/>
+      <w:r>
+        <w:rPr>
+          <w:sz w:val="24"/>
+          <w:szCs w:val="24"/>
+        </w:rPr>
+        <w:t xml:space="preserve"> kilter approach, then again, utilizes two unique keys, public and private. Encryption strategy is normal among the utilization of securing data with the regular citizen framework, by governments and military. Client's own and banking related information is exceptionally inclined to burglary, encoding such records is consistently a shelter, in the event that the security framework neglects to ensure the classified information. Encryption from the start may appear to be a confounded methodology yet different information misfortune avoidance programming handles it effectively. </w:t>
       </w:r>
     </w:p>
     <w:p>
@@ -25882,7 +27605,43 @@
           <w:sz w:val="24"/>
           <w:szCs w:val="24"/>
         </w:rPr>
-        <w:t xml:space="preserve">The symmetric encryption technique, as the name infers, utilizes a solitary cryptographic key to encode and decode information. The utilization of a solitary key for the two activities makes it a direct interaction, and henceforth it is called symmetric.Symmetric key encryption is important for the public key foundation (PKI) environment, which makes it conceivable to impart safely across the shaky web by changing over plain content (coherent) information into unrecognizable ciphertext. Indeed, you're utilizing PKI-based innovations and cycles right now as a component of your association with TheSSLStore.com to peruse this article.Symmetric calculations are separated into two fundamental sorts: stream and square codes. Square codes encode information in pieces (blocks), while stream figures scramble information the slightest bit at a time. </w:t>
+        <w:t xml:space="preserve">The symmetric encryption technique, as the name infers, utilizes a solitary cryptographic key to encode and decode information. The utilization of a solitary key for the two activities makes it a direct interaction, and henceforth it is called </w:t>
+      </w:r>
+      <w:proofErr w:type="spellStart"/>
+      <w:proofErr w:type="gramStart"/>
+      <w:r>
+        <w:rPr>
+          <w:sz w:val="24"/>
+          <w:szCs w:val="24"/>
+        </w:rPr>
+        <w:t>symmetric.Symmetric</w:t>
+      </w:r>
+      <w:proofErr w:type="spellEnd"/>
+      <w:proofErr w:type="gramEnd"/>
+      <w:r>
+        <w:rPr>
+          <w:sz w:val="24"/>
+          <w:szCs w:val="24"/>
+        </w:rPr>
+        <w:t xml:space="preserve"> key encryption is important for the public key foundation (PKI) environment, which makes it conceivable to impart safely across the shaky web by changing over plain content (coherent) information into unrecognizable ciphertext. Indeed, you're utilizing PKI-based innovations and cycles right now as a component of your association with TheSSLStore.com to peruse this </w:t>
+      </w:r>
+      <w:proofErr w:type="spellStart"/>
+      <w:proofErr w:type="gramStart"/>
+      <w:r>
+        <w:rPr>
+          <w:sz w:val="24"/>
+          <w:szCs w:val="24"/>
+        </w:rPr>
+        <w:t>article.Symmetric</w:t>
+      </w:r>
+      <w:proofErr w:type="spellEnd"/>
+      <w:proofErr w:type="gramEnd"/>
+      <w:r>
+        <w:rPr>
+          <w:sz w:val="24"/>
+          <w:szCs w:val="24"/>
+        </w:rPr>
+        <w:t xml:space="preserve"> calculations are separated into two fundamental sorts: stream and square codes. Square codes encode information in pieces (blocks), while stream figures scramble information the slightest bit at a time. </w:t>
       </w:r>
     </w:p>
     <w:p>
@@ -26011,7 +27770,23 @@
           <w:sz w:val="24"/>
           <w:szCs w:val="24"/>
         </w:rPr>
-        <w:t xml:space="preserve">Progressed Encryption Standard (AES) — This encryption calculation is the thing that you'll most regularly discover is use across the web. The high level encryption standard is safer and productive than DES and 3DES with key choices that are 128 pieces, 192 pieces and 256 pieces. Notwithstanding, while it's additionally a sort of square code, it works uniquely in contrast to DES and 3DES in light of the fact that it depends on a replacement stage network rather than the Feistel figure. </w:t>
+        <w:t xml:space="preserve">Progressed Encryption Standard (AES) — This encryption calculation is the thing that you'll most regularly discover is use across the web. The </w:t>
+      </w:r>
+      <w:proofErr w:type="gramStart"/>
+      <w:r>
+        <w:rPr>
+          <w:sz w:val="24"/>
+          <w:szCs w:val="24"/>
+        </w:rPr>
+        <w:t>high level</w:t>
+      </w:r>
+      <w:proofErr w:type="gramEnd"/>
+      <w:r>
+        <w:rPr>
+          <w:sz w:val="24"/>
+          <w:szCs w:val="24"/>
+        </w:rPr>
+        <w:t xml:space="preserve"> encryption standard is safer and productive than DES and 3DES with key choices that are 128 pieces, 192 pieces and 256 pieces. Notwithstanding, while it's additionally a sort of square code, it works uniquely in contrast to DES and 3DES in light of the fact that it depends on a replacement stage network rather than the Feistel figure. </w:t>
       </w:r>
     </w:p>
     <w:p>
@@ -26527,7 +28302,25 @@
           <w:sz w:val="24"/>
           <w:szCs w:val="24"/>
         </w:rPr>
-        <w:t xml:space="preserve">DES is not, at this point being used as it was broken by numerous security scientists. In 2005, DES was authoritatively deplored and was supplanted by the AES encryption algorithm.The greatest disadvantage to DES was its low encryption key length, which made animal driving simple against it. TLS 1.2, the most generally utilized TLS convention today, doesn't utilize the DES encryption technique. </w:t>
+        <w:t xml:space="preserve">DES is not, at this point being used as it was broken by numerous security scientists. In 2005, DES was authoritatively deplored and was supplanted by the AES encryption </w:t>
+      </w:r>
+      <w:proofErr w:type="spellStart"/>
+      <w:proofErr w:type="gramStart"/>
+      <w:r>
+        <w:rPr>
+          <w:sz w:val="24"/>
+          <w:szCs w:val="24"/>
+        </w:rPr>
+        <w:t>algorithm.The</w:t>
+      </w:r>
+      <w:proofErr w:type="spellEnd"/>
+      <w:proofErr w:type="gramEnd"/>
+      <w:r>
+        <w:rPr>
+          <w:sz w:val="24"/>
+          <w:szCs w:val="24"/>
+        </w:rPr>
+        <w:t xml:space="preserve"> greatest disadvantage to DES was its low encryption key length, which made animal driving simple against it. TLS 1.2, the most generally utilized TLS convention today, doesn't utilize the DES encryption technique. </w:t>
       </w:r>
     </w:p>
     <w:p>
@@ -26699,7 +28492,23 @@
           <w:sz w:val="24"/>
           <w:szCs w:val="24"/>
         </w:rPr>
-        <w:t xml:space="preserve">Taking over from the traditional DES component, triple DES was at present carried out in the security draws near. These calculations license programmers to at last acquire the information to defeat in a simple methodology. This was the widely carried out approach by numerous individuals of the endeavors. Triple DES works with 3 keys having 56 pieces for every each key. The whole key length is a limit of pieces, though specialists would battle that 112-bits in key force is more plausible. This calculation handles a solid equipment encryption answer for banking offices and furthermore for different enterprises. </w:t>
+        <w:t xml:space="preserve">Taking over from the traditional DES component, triple DES was at present carried out in the security draws near. These calculations license programmers to at last acquire the information to defeat in a simple methodology. This was the widely carried out approach by numerous individuals of the endeavors. Triple DES works with 3 keys having 56 pieces for </w:t>
+      </w:r>
+      <w:proofErr w:type="gramStart"/>
+      <w:r>
+        <w:rPr>
+          <w:sz w:val="24"/>
+          <w:szCs w:val="24"/>
+        </w:rPr>
+        <w:t>every each</w:t>
+      </w:r>
+      <w:proofErr w:type="gramEnd"/>
+      <w:r>
+        <w:rPr>
+          <w:sz w:val="24"/>
+          <w:szCs w:val="24"/>
+        </w:rPr>
+        <w:t xml:space="preserve"> key. The whole key length is a limit of pieces, though specialists would battle that 112-bits in key force is more plausible. This calculation handles a solid equipment encryption answer for banking offices and furthermore for different enterprises. </w:t>
       </w:r>
     </w:p>
     <w:p>
@@ -27303,7 +29112,23 @@
           <w:sz w:val="24"/>
           <w:szCs w:val="24"/>
         </w:rPr>
-        <w:t xml:space="preserve">Topsy-turvy encryption, as opposed to the symmetric encryption technique, includes various keys for encryption and decoding of the information. Asymmetric encryption utilizes two particular, yet related, keys. One key, the Public Key, is utilized for encryption, and the other, the Private Key, is for decoding. As suggested in the name, the Private Key is proposed to be private with the goal that solitary the confirmed beneficiary can decode the message. Under this framework a couple of keys is utilized to encode and unscramble data. A public key is utilized for encryption and a private key is utilized for decoding. Public key and Private Key are unique. Regardless of whether the public key is known by everybody the proposed recipient can just translate it since he alone knows the private key. </w:t>
+        <w:t xml:space="preserve">Topsy-turvy encryption, as opposed to the symmetric encryption technique, includes various keys for encryption and decoding of the information. Asymmetric encryption utilizes two </w:t>
+      </w:r>
+      <w:proofErr w:type="gramStart"/>
+      <w:r>
+        <w:rPr>
+          <w:sz w:val="24"/>
+          <w:szCs w:val="24"/>
+        </w:rPr>
+        <w:t>particular</w:t>
+      </w:r>
+      <w:proofErr w:type="gramEnd"/>
+      <w:r>
+        <w:rPr>
+          <w:sz w:val="24"/>
+          <w:szCs w:val="24"/>
+        </w:rPr>
+        <w:t xml:space="preserve">, yet related, keys. One key, the Public Key, is utilized for encryption, and the other, the Private Key, is for decoding. As suggested in the name, the Private Key is proposed to be private with the goal that solitary the confirmed beneficiary can decode the message. Under this framework a couple of keys is utilized to encode and unscramble data. A public key is utilized for encryption and a private key is utilized for decoding. Public key and Private Key are unique. Regardless of whether the public key is known by everybody the proposed recipient can just translate it since he alone knows the private key. </w:t>
       </w:r>
     </w:p>
     <w:p>
@@ -27346,7 +29171,23 @@
           <w:sz w:val="24"/>
           <w:szCs w:val="24"/>
         </w:rPr>
-        <w:t xml:space="preserve">The main benefit of this sort of encryption is the security it gives. In this strategy, the public key-which is freely accessible, is utilized to encode the information, while the decoding of the information is finished utilizing the private key, which should be put away safely. This guarantees that the information stays secured against man-in-the-center (MiTM) assaults. For web/email workers that associate with countless customers ever minute, uneven encryption isn't anything not exactly a help as they just need to oversee and secure a solitary key. Another central issue is that public key cryptography permits making a scrambled association without meeting disconnected to trade keys first. </w:t>
+        <w:t>The main benefit of this sort of encryption is the security it gives. In this strategy, the public key-which is freely accessible, is utilized to encode the information, while the decoding of the information is finished utilizing the private key, which should be put away safely. This guarantees that the information stays secured against man-in-the-center (</w:t>
+      </w:r>
+      <w:proofErr w:type="spellStart"/>
+      <w:r>
+        <w:rPr>
+          <w:sz w:val="24"/>
+          <w:szCs w:val="24"/>
+        </w:rPr>
+        <w:t>MiTM</w:t>
+      </w:r>
+      <w:proofErr w:type="spellEnd"/>
+      <w:r>
+        <w:rPr>
+          <w:sz w:val="24"/>
+          <w:szCs w:val="24"/>
+        </w:rPr>
+        <w:t xml:space="preserve">) assaults. For web/email workers that associate with countless customers ever minute, uneven encryption isn't anything not exactly a help as they just need to oversee and secure a solitary key. Another central issue is that public key cryptography permits making a scrambled association without meeting disconnected to trade keys first. </w:t>
       </w:r>
     </w:p>
     <w:p>
@@ -27563,7 +29404,23 @@
           <w:sz w:val="24"/>
           <w:szCs w:val="24"/>
         </w:rPr>
-        <w:t xml:space="preserve">The RSA encryption calculation, which represents Rivest-Shamir-Adleman (the last names of the three individuals who made it), is a validation and key trade component that is usually utilized in the TLS 1.2 handshake measure. In a RSA key trade, public key encryption works with the trading of a pre-ace mystery and an arbitrarily produce number from the customer that, together, create a common meeting key. </w:t>
+        <w:t xml:space="preserve">The RSA encryption calculation, which represents Rivest-Shamir-Adleman (the last names of the three individuals who made it), is a validation and key trade component that is usually utilized in the TLS 1.2 handshake measure. In </w:t>
+      </w:r>
+      <w:proofErr w:type="gramStart"/>
+      <w:r>
+        <w:rPr>
+          <w:sz w:val="24"/>
+          <w:szCs w:val="24"/>
+        </w:rPr>
+        <w:t>a</w:t>
+      </w:r>
+      <w:proofErr w:type="gramEnd"/>
+      <w:r>
+        <w:rPr>
+          <w:sz w:val="24"/>
+          <w:szCs w:val="24"/>
+        </w:rPr>
+        <w:t xml:space="preserve"> RSA key trade, public key encryption works with the trading of a pre-ace mystery and an arbitrarily produce number from the customer that, together, create a common meeting key. </w:t>
       </w:r>
     </w:p>
     <w:p>
@@ -27735,7 +29592,39 @@
           <w:sz w:val="24"/>
           <w:szCs w:val="24"/>
         </w:rPr>
-        <w:t xml:space="preserve">It turns out this riddle is basically outlandish if utilizing the correct key length that is produced with sufficient entropy for the present super-PCs. In 2010, a gathering of specialists did research, and it took them over 1,500 years of figuring time (circulated across many PCs) to break the RSA-768 cycle key – which is route beneath the standard 2048-bit RSA key that is being used today.the utilization of RSA for key trades is disliked (albeit a few frameworks are as yet utilizing it) because of weaknesses that were found by cryptologist Daniel Bleichenbacher. Indeed, the RSA key trade figure suites (and non-vaporous Diffie-Hellman gatherings) were belittled with the rollout of TLS 1.3 with an end goal to order amazing forward mystery (which utilizes a fleeting key). Along these lines, RSA key trade was supplanted by the restrictive utilization of vaporous Diffie-Hellman key trades. </w:t>
+        <w:t xml:space="preserve">It turns out this riddle is basically outlandish if utilizing the correct key length that is produced with sufficient entropy for the present super-PCs. In 2010, a gathering of specialists did research, and it took them over 1,500 years of figuring time (circulated across many PCs) to break the RSA-768 cycle key – which is route beneath the standard 2048-bit RSA key that is being used </w:t>
+      </w:r>
+      <w:proofErr w:type="spellStart"/>
+      <w:r>
+        <w:rPr>
+          <w:sz w:val="24"/>
+          <w:szCs w:val="24"/>
+        </w:rPr>
+        <w:t>today.the</w:t>
+      </w:r>
+      <w:proofErr w:type="spellEnd"/>
+      <w:r>
+        <w:rPr>
+          <w:sz w:val="24"/>
+          <w:szCs w:val="24"/>
+        </w:rPr>
+        <w:t xml:space="preserve"> utilization of RSA for key trades is disliked (albeit a few frameworks are as yet utilizing it) because of weaknesses that were found by cryptologist Daniel </w:t>
+      </w:r>
+      <w:proofErr w:type="spellStart"/>
+      <w:r>
+        <w:rPr>
+          <w:sz w:val="24"/>
+          <w:szCs w:val="24"/>
+        </w:rPr>
+        <w:t>Bleichenbacher</w:t>
+      </w:r>
+      <w:proofErr w:type="spellEnd"/>
+      <w:r>
+        <w:rPr>
+          <w:sz w:val="24"/>
+          <w:szCs w:val="24"/>
+        </w:rPr>
+        <w:t xml:space="preserve">. Indeed, the RSA key trade figure suites (and non-vaporous Diffie-Hellman gatherings) were belittled with the rollout of TLS 1.3 with an end goal to order amazing forward mystery (which utilizes a fleeting key). Along these lines, RSA key trade was supplanted by the restrictive utilization of vaporous Diffie-Hellman key trades. </w:t>
       </w:r>
     </w:p>
     <w:p>
@@ -27864,7 +29753,23 @@
           <w:sz w:val="24"/>
           <w:szCs w:val="24"/>
         </w:rPr>
-        <w:t xml:space="preserve">An extraordinary benefit is that RSA offers is its versatility. It comes in different encryption key lengths like 768-piece, 1024-digit, 2048-piece, 4096-piece, and so forth Subsequently, regardless of whether the lower key-lengths are effectively savage constrained, It can be utilized for encryption of higher key lengths on the grounds that the trouble of beast driving the critical increments with each extending key length. </w:t>
+        <w:t xml:space="preserve">An extraordinary benefit is that RSA offers is its versatility. It comes in different encryption key lengths like 768-piece, 1024-digit, 2048-piece, 4096-piece, and so forth Subsequently, regardless of whether the lower key-lengths are effectively savage constrained, </w:t>
+      </w:r>
+      <w:proofErr w:type="gramStart"/>
+      <w:r>
+        <w:rPr>
+          <w:sz w:val="24"/>
+          <w:szCs w:val="24"/>
+        </w:rPr>
+        <w:t>It</w:t>
+      </w:r>
+      <w:proofErr w:type="gramEnd"/>
+      <w:r>
+        <w:rPr>
+          <w:sz w:val="24"/>
+          <w:szCs w:val="24"/>
+        </w:rPr>
+        <w:t xml:space="preserve"> can be utilized for encryption of higher key lengths on the grounds that the trouble of beast driving the critical increments with each extending key length. </w:t>
       </w:r>
     </w:p>
     <w:p>
@@ -28007,7 +29912,25 @@
           <w:sz w:val="24"/>
           <w:szCs w:val="24"/>
         </w:rPr>
-        <w:t>In 1985, two mathematicians named Neal Koblitz and Victor S. Miller proposed the use of elliptic curves in cryptography. After almost two decades, their idea was turned into a reality when ECC (Elliptic Curve Cryptography) algorithm entered into use in 2004-05.</w:t>
+        <w:t xml:space="preserve">In 1985, two mathematicians named Neal </w:t>
+      </w:r>
+      <w:proofErr w:type="spellStart"/>
+      <w:r>
+        <w:rPr>
+          <w:color w:val="000000"/>
+          <w:sz w:val="24"/>
+          <w:szCs w:val="24"/>
+        </w:rPr>
+        <w:t>Koblitz</w:t>
+      </w:r>
+      <w:proofErr w:type="spellEnd"/>
+      <w:r>
+        <w:rPr>
+          <w:color w:val="000000"/>
+          <w:sz w:val="24"/>
+          <w:szCs w:val="24"/>
+        </w:rPr>
+        <w:t xml:space="preserve"> and Victor S. Miller proposed the use of elliptic curves in cryptography. After almost two decades, their idea was turned into a reality when ECC (Elliptic Curve Cryptography) algorithm entered into use in 2004-05.</w:t>
       </w:r>
     </w:p>
     <w:p>
@@ -28460,7 +30383,25 @@
                 <w:sz w:val="24"/>
                 <w:szCs w:val="24"/>
               </w:rPr>
-              <w:t>Thanks to the key pair , it’s a more complex processes.</w:t>
+              <w:t xml:space="preserve">Thanks to the key </w:t>
+            </w:r>
+            <w:proofErr w:type="gramStart"/>
+            <w:r>
+              <w:rPr>
+                <w:color w:val="000000"/>
+                <w:sz w:val="24"/>
+                <w:szCs w:val="24"/>
+              </w:rPr>
+              <w:t>pair ,</w:t>
+            </w:r>
+            <w:proofErr w:type="gramEnd"/>
+            <w:r>
+              <w:rPr>
+                <w:color w:val="000000"/>
+                <w:sz w:val="24"/>
+                <w:szCs w:val="24"/>
+              </w:rPr>
+              <w:t xml:space="preserve"> it’s a more complex processes.</w:t>
             </w:r>
           </w:p>
         </w:tc>
@@ -29273,7 +31214,23 @@
           <w:sz w:val="24"/>
           <w:szCs w:val="24"/>
         </w:rPr>
-        <w:t xml:space="preserve">Cryptography has its application which is wide and going from computerized information to the old style cryptography while Encryption is used to encode the information on the way over a PC organization. </w:t>
+        <w:t xml:space="preserve">Cryptography has its application which is wide and going from computerized information to the </w:t>
+      </w:r>
+      <w:proofErr w:type="gramStart"/>
+      <w:r>
+        <w:rPr>
+          <w:sz w:val="24"/>
+          <w:szCs w:val="24"/>
+        </w:rPr>
+        <w:t>old style</w:t>
+      </w:r>
+      <w:proofErr w:type="gramEnd"/>
+      <w:r>
+        <w:rPr>
+          <w:sz w:val="24"/>
+          <w:szCs w:val="24"/>
+        </w:rPr>
+        <w:t xml:space="preserve"> cryptography while Encryption is used to encode the information on the way over a PC organization. </w:t>
       </w:r>
     </w:p>
     <w:p>
@@ -29506,7 +31463,23 @@
           <w:sz w:val="24"/>
           <w:szCs w:val="24"/>
         </w:rPr>
-        <w:t xml:space="preserve">befuddling information into words and pictures that are just intelligible both for the peruser and framework. It very well may be performed consequently or physically. It may even be refined with a grouping of codes or passwords. </w:t>
+        <w:t xml:space="preserve">befuddling information into words and pictures that are just intelligible both for the </w:t>
+      </w:r>
+      <w:proofErr w:type="spellStart"/>
+      <w:r>
+        <w:rPr>
+          <w:sz w:val="24"/>
+          <w:szCs w:val="24"/>
+        </w:rPr>
+        <w:t>peruser</w:t>
+      </w:r>
+      <w:proofErr w:type="spellEnd"/>
+      <w:r>
+        <w:rPr>
+          <w:sz w:val="24"/>
+          <w:szCs w:val="24"/>
+        </w:rPr>
+        <w:t xml:space="preserve"> and framework. It very well may be performed consequently or physically. It may even be refined with a grouping of codes or passwords. </w:t>
       </w:r>
     </w:p>
     <w:p>
@@ -29547,7 +31520,39 @@
           <w:sz w:val="24"/>
           <w:szCs w:val="24"/>
         </w:rPr>
-        <w:t xml:space="preserve">It is a cycle to disclose the got information and for it, the design acquires and changes the stirred up information and adjusts it an open language and picture for both the peruser alongside the framework. The unscrambled information got by anybody where a window will come up to enter the secret word needed to acquire the scrambled information. It very well may be performed consequently or physically just as it very well may be even done through the assortment of passwords or codes. </w:t>
+        <w:t xml:space="preserve">It is a cycle to disclose the got information and for it, the design acquires and changes the </w:t>
+      </w:r>
+      <w:proofErr w:type="gramStart"/>
+      <w:r>
+        <w:rPr>
+          <w:sz w:val="24"/>
+          <w:szCs w:val="24"/>
+        </w:rPr>
+        <w:t>stirred up</w:t>
+      </w:r>
+      <w:proofErr w:type="gramEnd"/>
+      <w:r>
+        <w:rPr>
+          <w:sz w:val="24"/>
+          <w:szCs w:val="24"/>
+        </w:rPr>
+        <w:t xml:space="preserve"> information and adjusts it an open language and picture for both the </w:t>
+      </w:r>
+      <w:proofErr w:type="spellStart"/>
+      <w:r>
+        <w:rPr>
+          <w:sz w:val="24"/>
+          <w:szCs w:val="24"/>
+        </w:rPr>
+        <w:t>peruser</w:t>
+      </w:r>
+      <w:proofErr w:type="spellEnd"/>
+      <w:r>
+        <w:rPr>
+          <w:sz w:val="24"/>
+          <w:szCs w:val="24"/>
+        </w:rPr>
+        <w:t xml:space="preserve"> alongside the framework. The unscrambled information got by anybody where a window will come up to enter the secret word needed to acquire the scrambled information. It very well may be performed consequently or physically just as it very well may be even done through the assortment of passwords or codes. </w:t>
       </w:r>
     </w:p>
     <w:p>
@@ -29887,7 +31892,25 @@
           <w:sz w:val="24"/>
           <w:szCs w:val="24"/>
         </w:rPr>
-        <w:t>these components. However, the term reconfigurable computing, as it is used in current research , refers to systems incorporating some form of hardware programmability—customizing how the hardware is used using a number. of physical control points. These control points can then be changed periodically in order to execute different applications using the same hardware.[11]</w:t>
+        <w:t xml:space="preserve">these components. However, the term reconfigurable computing, as it is used in current </w:t>
+      </w:r>
+      <w:proofErr w:type="gramStart"/>
+      <w:r>
+        <w:rPr>
+          <w:color w:val="000000"/>
+          <w:sz w:val="24"/>
+          <w:szCs w:val="24"/>
+        </w:rPr>
+        <w:t>research ,</w:t>
+      </w:r>
+      <w:proofErr w:type="gramEnd"/>
+      <w:r>
+        <w:rPr>
+          <w:color w:val="000000"/>
+          <w:sz w:val="24"/>
+          <w:szCs w:val="24"/>
+        </w:rPr>
+        <w:t xml:space="preserve"> refers to systems incorporating some form of hardware programmability—customizing how the hardware is used using a number. of physical control points. These control points can then be changed periodically in order to execute different applications using the same hardware.[11]</w:t>
       </w:r>
     </w:p>
     <w:p>
@@ -30393,7 +32416,43 @@
           <w:sz w:val="24"/>
           <w:szCs w:val="24"/>
         </w:rPr>
-        <w:t>One of the benefits of reconfigurable computing is the ability to execute multiple operations in parallel. In cases where circuits are specified using a structural hardware description language, the user specifies all structures and timing, and therefore either implicitly or explicitly specifies any parallel operation. However, for behavioural and HLL descriptions, there are two methods to incorporate parallelism: manual parallelization through special instructions or compiler directives, and automatic parallelization by the Compiler. To manually incorporate parallelism within an application, the programmer can specifically mark sections of code that should run as parallel threads, and use similar operations to those used in traditional parallel compilers. For example, a signal/wait technique can be used to perform synchronization of the different threads of the computation. The RaPiD-B language is one that uses this methodology.[11]</w:t>
+        <w:t xml:space="preserve">One of the benefits of reconfigurable computing is the ability to execute multiple operations in parallel. In cases where circuits are specified using a structural hardware description language, the user specifies all structures and timing, and therefore either implicitly or explicitly specifies any parallel operation. However, for </w:t>
+      </w:r>
+      <w:proofErr w:type="spellStart"/>
+      <w:r>
+        <w:rPr>
+          <w:color w:val="000000"/>
+          <w:sz w:val="24"/>
+          <w:szCs w:val="24"/>
+        </w:rPr>
+        <w:t>behavioural</w:t>
+      </w:r>
+      <w:proofErr w:type="spellEnd"/>
+      <w:r>
+        <w:rPr>
+          <w:color w:val="000000"/>
+          <w:sz w:val="24"/>
+          <w:szCs w:val="24"/>
+        </w:rPr>
+        <w:t xml:space="preserve"> and HLL descriptions, there are two methods to incorporate parallelism: manual parallelization through special instructions or compiler directives, and automatic parallelization by the Compiler. To manually incorporate parallelism within an application, the programmer can specifically mark sections of code that should run as parallel threads, and use similar operations to those used in traditional parallel compilers. For example, a signal/wait technique can be used to perform synchronization of the different threads of the computation. The </w:t>
+      </w:r>
+      <w:proofErr w:type="spellStart"/>
+      <w:r>
+        <w:rPr>
+          <w:color w:val="000000"/>
+          <w:sz w:val="24"/>
+          <w:szCs w:val="24"/>
+        </w:rPr>
+        <w:t>RaPiD</w:t>
+      </w:r>
+      <w:proofErr w:type="spellEnd"/>
+      <w:r>
+        <w:rPr>
+          <w:color w:val="000000"/>
+          <w:sz w:val="24"/>
+          <w:szCs w:val="24"/>
+        </w:rPr>
+        <w:t>-B language is one that uses this methodology.[11]</w:t>
       </w:r>
     </w:p>
     <w:p>
@@ -30538,7 +32597,25 @@
           <w:sz w:val="24"/>
           <w:szCs w:val="24"/>
         </w:rPr>
-        <w:t xml:space="preserve">React is a JavaScript library created for building fast and interactive user interfaces for web and mobile applications. It is an open-source, component-based, front-end library responsible only for the application’s view layer. In Model View Controller (MVC) architecture, the view layer is responsible for how the app looks and feels. React was created by Jordan Walke, a software engineer at Facebook. </w:t>
+        <w:t xml:space="preserve">React is a JavaScript library created for building fast and interactive user interfaces for web and mobile applications. It is an open-source, component-based, front-end library responsible only for the application’s view layer. In Model View Controller (MVC) architecture, the view layer is responsible for how the app looks and feels. React was created by Jordan </w:t>
+      </w:r>
+      <w:proofErr w:type="spellStart"/>
+      <w:r>
+        <w:rPr>
+          <w:rFonts w:eastAsia="Roboto"/>
+          <w:sz w:val="24"/>
+          <w:szCs w:val="24"/>
+        </w:rPr>
+        <w:t>Walke</w:t>
+      </w:r>
+      <w:proofErr w:type="spellEnd"/>
+      <w:r>
+        <w:rPr>
+          <w:rFonts w:eastAsia="Roboto"/>
+          <w:sz w:val="24"/>
+          <w:szCs w:val="24"/>
+        </w:rPr>
+        <w:t xml:space="preserve">, a software engineer at Facebook. </w:t>
       </w:r>
     </w:p>
     <w:p>
@@ -30666,7 +32743,45 @@
           <w:sz w:val="24"/>
           <w:szCs w:val="24"/>
         </w:rPr>
-        <w:t>For example, Consider an Instagram webpage,It is entirely built using React.React divides the UI into multiple components, which makes the code easier to debug. This way, each component has its property and function.</w:t>
+        <w:t xml:space="preserve">For example, Consider an Instagram </w:t>
+      </w:r>
+      <w:proofErr w:type="spellStart"/>
+      <w:proofErr w:type="gramStart"/>
+      <w:r>
+        <w:rPr>
+          <w:rFonts w:eastAsia="Roboto"/>
+          <w:sz w:val="24"/>
+          <w:szCs w:val="24"/>
+        </w:rPr>
+        <w:t>webpage,It</w:t>
+      </w:r>
+      <w:proofErr w:type="spellEnd"/>
+      <w:proofErr w:type="gramEnd"/>
+      <w:r>
+        <w:rPr>
+          <w:rFonts w:eastAsia="Roboto"/>
+          <w:sz w:val="24"/>
+          <w:szCs w:val="24"/>
+        </w:rPr>
+        <w:t xml:space="preserve"> is entirely built using </w:t>
+      </w:r>
+      <w:proofErr w:type="spellStart"/>
+      <w:r>
+        <w:rPr>
+          <w:rFonts w:eastAsia="Roboto"/>
+          <w:sz w:val="24"/>
+          <w:szCs w:val="24"/>
+        </w:rPr>
+        <w:t>React.React</w:t>
+      </w:r>
+      <w:proofErr w:type="spellEnd"/>
+      <w:r>
+        <w:rPr>
+          <w:rFonts w:eastAsia="Roboto"/>
+          <w:sz w:val="24"/>
+          <w:szCs w:val="24"/>
+        </w:rPr>
+        <w:t xml:space="preserve"> divides the UI into multiple components, which makes the code easier to debug. This way, each component has its property and function.</w:t>
       </w:r>
     </w:p>
     <w:p>
@@ -30767,8 +32882,9 @@
           <w:sz w:val="24"/>
           <w:szCs w:val="24"/>
         </w:rPr>
-        <w:t xml:space="preserve">3.8 </w:t>
-      </w:r>
+        <w:t>3.</w:t>
+      </w:r>
+      <w:proofErr w:type="gramStart"/>
       <w:r>
         <w:rPr>
           <w:rFonts w:eastAsia="Roboto"/>
@@ -30777,7 +32893,28 @@
           <w:sz w:val="24"/>
           <w:szCs w:val="24"/>
         </w:rPr>
-        <w:t xml:space="preserve"> Instagram Components</w:t>
+        <w:t xml:space="preserve">8 </w:t>
+      </w:r>
+      <w:r>
+        <w:rPr>
+          <w:rFonts w:eastAsia="Roboto"/>
+          <w:b/>
+          <w:bCs/>
+          <w:sz w:val="24"/>
+          <w:szCs w:val="24"/>
+        </w:rPr>
+        <w:t xml:space="preserve"> Instagram</w:t>
+      </w:r>
+      <w:proofErr w:type="gramEnd"/>
+      <w:r>
+        <w:rPr>
+          <w:rFonts w:eastAsia="Roboto"/>
+          <w:b/>
+          <w:bCs/>
+          <w:sz w:val="24"/>
+          <w:szCs w:val="24"/>
+        </w:rPr>
+        <w:t xml:space="preserve"> Components</w:t>
       </w:r>
     </w:p>
     <w:p>
@@ -30826,13 +32963,23 @@
           <w:szCs w:val="24"/>
         </w:rPr>
       </w:pPr>
+      <w:proofErr w:type="spellStart"/>
       <w:r>
         <w:rPr>
           <w:rFonts w:eastAsia="Roboto"/>
           <w:sz w:val="24"/>
           <w:szCs w:val="24"/>
         </w:rPr>
-        <w:t xml:space="preserve">React’s popularity today has eclipsed that of all other front-end development frameworks. </w:t>
+        <w:t>React’s</w:t>
+      </w:r>
+      <w:proofErr w:type="spellEnd"/>
+      <w:r>
+        <w:rPr>
+          <w:rFonts w:eastAsia="Roboto"/>
+          <w:sz w:val="24"/>
+          <w:szCs w:val="24"/>
+        </w:rPr>
+        <w:t xml:space="preserve"> popularity today has eclipsed that of all other front-end development frameworks. </w:t>
       </w:r>
     </w:p>
     <w:p>
@@ -30947,7 +33094,25 @@
           <w:sz w:val="24"/>
           <w:szCs w:val="24"/>
         </w:rPr>
-        <w:t>Small learning curve: React is easy to learn, as it mostly combines basic HTML and JavaScript concepts with some beneficial additions. Still, as is the case with other tools and frameworks, you have to spend some time to get a proper understanding of React’s library.</w:t>
+        <w:t xml:space="preserve">Small learning curve: React is easy to learn, as it mostly combines basic HTML and JavaScript concepts with some beneficial additions. Still, as is the case with other tools and frameworks, you have to spend some time to get a proper understanding of </w:t>
+      </w:r>
+      <w:proofErr w:type="spellStart"/>
+      <w:r>
+        <w:rPr>
+          <w:rFonts w:eastAsia="Roboto"/>
+          <w:sz w:val="24"/>
+          <w:szCs w:val="24"/>
+        </w:rPr>
+        <w:t>React’s</w:t>
+      </w:r>
+      <w:proofErr w:type="spellEnd"/>
+      <w:r>
+        <w:rPr>
+          <w:rFonts w:eastAsia="Roboto"/>
+          <w:sz w:val="24"/>
+          <w:szCs w:val="24"/>
+        </w:rPr>
+        <w:t xml:space="preserve"> library.</w:t>
       </w:r>
     </w:p>
     <w:p>
@@ -30970,7 +33135,25 @@
           <w:sz w:val="24"/>
           <w:szCs w:val="24"/>
         </w:rPr>
-        <w:t>It can be used for the development of both web and mobile apps: We already know that React is used for the development of web applications, but that’s not all it can do. There is a framework called React Native, derived from React itself, that is hugely popular and is used for creating beautiful mobile applications. So, in reality, React can be used for making both web and mobile applications.</w:t>
+        <w:t xml:space="preserve">It can be used for the development of both web and mobile apps: We already know that React is used for the development of web applications, but that’s not all it can do. There is a framework called React Native, derived from React itself, that is hugely popular and is used for creating beautiful mobile applications. So, in reality, </w:t>
+      </w:r>
+      <w:proofErr w:type="gramStart"/>
+      <w:r>
+        <w:rPr>
+          <w:rFonts w:eastAsia="Roboto"/>
+          <w:sz w:val="24"/>
+          <w:szCs w:val="24"/>
+        </w:rPr>
+        <w:t>React</w:t>
+      </w:r>
+      <w:proofErr w:type="gramEnd"/>
+      <w:r>
+        <w:rPr>
+          <w:rFonts w:eastAsia="Roboto"/>
+          <w:sz w:val="24"/>
+          <w:szCs w:val="24"/>
+        </w:rPr>
+        <w:t xml:space="preserve"> can be used for making both web and mobile applications.</w:t>
       </w:r>
     </w:p>
     <w:p>
@@ -30993,7 +33176,25 @@
           <w:sz w:val="24"/>
           <w:szCs w:val="24"/>
         </w:rPr>
-        <w:t>Dedicated tools for easy debugging: Facebook has released a Chrome extension that can be used to debug React applications. This makes the process of debugging React web applications faster and easier.</w:t>
+        <w:t xml:space="preserve">Dedicated tools for easy debugging: Facebook </w:t>
+      </w:r>
+      <w:proofErr w:type="gramStart"/>
+      <w:r>
+        <w:rPr>
+          <w:rFonts w:eastAsia="Roboto"/>
+          <w:sz w:val="24"/>
+          <w:szCs w:val="24"/>
+        </w:rPr>
+        <w:t>has</w:t>
+      </w:r>
+      <w:proofErr w:type="gramEnd"/>
+      <w:r>
+        <w:rPr>
+          <w:rFonts w:eastAsia="Roboto"/>
+          <w:sz w:val="24"/>
+          <w:szCs w:val="24"/>
+        </w:rPr>
+        <w:t xml:space="preserve"> released a Chrome extension that can be used to debug React applications. This makes the process of debugging React web applications faster and easier.</w:t>
       </w:r>
     </w:p>
     <w:p>
@@ -31116,8 +33317,9 @@
           <w:sz w:val="24"/>
           <w:szCs w:val="24"/>
         </w:rPr>
-        <w:t xml:space="preserve">3.9 </w:t>
-      </w:r>
+        <w:t>3.</w:t>
+      </w:r>
+      <w:proofErr w:type="gramStart"/>
       <w:r>
         <w:rPr>
           <w:rFonts w:eastAsia="Roboto"/>
@@ -31126,7 +33328,28 @@
           <w:sz w:val="24"/>
           <w:szCs w:val="24"/>
         </w:rPr>
-        <w:t xml:space="preserve"> React Features</w:t>
+        <w:t xml:space="preserve">9 </w:t>
+      </w:r>
+      <w:r>
+        <w:rPr>
+          <w:rFonts w:eastAsia="Roboto"/>
+          <w:b/>
+          <w:bCs/>
+          <w:sz w:val="24"/>
+          <w:szCs w:val="24"/>
+        </w:rPr>
+        <w:t xml:space="preserve"> React</w:t>
+      </w:r>
+      <w:proofErr w:type="gramEnd"/>
+      <w:r>
+        <w:rPr>
+          <w:rFonts w:eastAsia="Roboto"/>
+          <w:b/>
+          <w:bCs/>
+          <w:sz w:val="24"/>
+          <w:szCs w:val="24"/>
+        </w:rPr>
+        <w:t xml:space="preserve"> Features</w:t>
       </w:r>
     </w:p>
     <w:p>
@@ -31427,13 +33650,23 @@
           <w:szCs w:val="24"/>
         </w:rPr>
       </w:pPr>
+      <w:proofErr w:type="spellStart"/>
       <w:r>
         <w:rPr>
           <w:rFonts w:eastAsia="Roboto"/>
           <w:sz w:val="24"/>
           <w:szCs w:val="24"/>
         </w:rPr>
-        <w:t>React’s one-way data binding keeps everything modular and fast. A unidirectional data flow means that when a developer designs a React app, they often nest child components within parent components. This way, a developer knows where and when an error occurs, giving them better control of the whole web application.</w:t>
+        <w:t>React’s</w:t>
+      </w:r>
+      <w:proofErr w:type="spellEnd"/>
+      <w:r>
+        <w:rPr>
+          <w:rFonts w:eastAsia="Roboto"/>
+          <w:sz w:val="24"/>
+          <w:szCs w:val="24"/>
+        </w:rPr>
+        <w:t xml:space="preserve"> one-way data binding keeps everything modular and fast. A unidirectional data flow means that when a developer designs a React app, they often nest child components within parent components. This way, a developer knows where and when an error occurs, giving them better control of the whole web application.</w:t>
       </w:r>
     </w:p>
     <w:p>
@@ -31772,8 +34005,9 @@
           <w:sz w:val="24"/>
           <w:szCs w:val="24"/>
         </w:rPr>
-        <w:t xml:space="preserve">3.11 </w:t>
-      </w:r>
+        <w:t>3.</w:t>
+      </w:r>
+      <w:proofErr w:type="gramStart"/>
       <w:r>
         <w:rPr>
           <w:rFonts w:eastAsia="Roboto"/>
@@ -31782,7 +34016,28 @@
           <w:sz w:val="24"/>
           <w:szCs w:val="24"/>
         </w:rPr>
-        <w:t xml:space="preserve"> React Components</w:t>
+        <w:t xml:space="preserve">11 </w:t>
+      </w:r>
+      <w:r>
+        <w:rPr>
+          <w:rFonts w:eastAsia="Roboto"/>
+          <w:b/>
+          <w:bCs/>
+          <w:sz w:val="24"/>
+          <w:szCs w:val="24"/>
+        </w:rPr>
+        <w:t xml:space="preserve"> React</w:t>
+      </w:r>
+      <w:proofErr w:type="gramEnd"/>
+      <w:r>
+        <w:rPr>
+          <w:rFonts w:eastAsia="Roboto"/>
+          <w:b/>
+          <w:bCs/>
+          <w:sz w:val="24"/>
+          <w:szCs w:val="24"/>
+        </w:rPr>
+        <w:t xml:space="preserve"> Components</w:t>
       </w:r>
     </w:p>
     <w:p>
@@ -33119,13 +35374,41 @@
           <w:szCs w:val="24"/>
         </w:rPr>
       </w:pPr>
-      <w:r>
-        <w:rPr>
-          <w:color w:val="000000"/>
-          <w:sz w:val="24"/>
-          <w:szCs w:val="24"/>
-        </w:rPr>
-        <w:t>Antifuse-based FPGAs: They use an antifuse CMOS technology and once the FPGA has been programmed, it cannot be reprogrammed. They retain their program when the power is off.</w:t>
+      <w:proofErr w:type="spellStart"/>
+      <w:r>
+        <w:rPr>
+          <w:color w:val="000000"/>
+          <w:sz w:val="24"/>
+          <w:szCs w:val="24"/>
+        </w:rPr>
+        <w:t>Antifuse</w:t>
+      </w:r>
+      <w:proofErr w:type="spellEnd"/>
+      <w:r>
+        <w:rPr>
+          <w:color w:val="000000"/>
+          <w:sz w:val="24"/>
+          <w:szCs w:val="24"/>
+        </w:rPr>
+        <w:t xml:space="preserve">-based FPGAs: They use an </w:t>
+      </w:r>
+      <w:proofErr w:type="spellStart"/>
+      <w:r>
+        <w:rPr>
+          <w:color w:val="000000"/>
+          <w:sz w:val="24"/>
+          <w:szCs w:val="24"/>
+        </w:rPr>
+        <w:t>antifuse</w:t>
+      </w:r>
+      <w:proofErr w:type="spellEnd"/>
+      <w:r>
+        <w:rPr>
+          <w:color w:val="000000"/>
+          <w:sz w:val="24"/>
+          <w:szCs w:val="24"/>
+        </w:rPr>
+        <w:t xml:space="preserve"> CMOS technology and once the FPGA has been programmed, it cannot be reprogrammed. They retain their program when the power is off.</w:t>
       </w:r>
     </w:p>
     <w:p>
@@ -33498,7 +35781,25 @@
           <w:sz w:val="24"/>
           <w:szCs w:val="24"/>
         </w:rPr>
-        <w:t>Aerospace &amp; Defence - Radiation-tolerant FPGAs along with intellectual property for image processing, waveform generation, and partial reconfiguration for SDRs.</w:t>
+        <w:t xml:space="preserve">Aerospace &amp; </w:t>
+      </w:r>
+      <w:proofErr w:type="spellStart"/>
+      <w:r>
+        <w:rPr>
+          <w:color w:val="000000"/>
+          <w:sz w:val="24"/>
+          <w:szCs w:val="24"/>
+        </w:rPr>
+        <w:t>Defence</w:t>
+      </w:r>
+      <w:proofErr w:type="spellEnd"/>
+      <w:r>
+        <w:rPr>
+          <w:color w:val="000000"/>
+          <w:sz w:val="24"/>
+          <w:szCs w:val="24"/>
+        </w:rPr>
+        <w:t xml:space="preserve"> - Radiation-tolerant FPGAs along with intellectual property for image processing, waveform generation, and partial reconfiguration for SDRs.</w:t>
       </w:r>
     </w:p>
     <w:p>
@@ -33804,7 +36105,25 @@
           <w:sz w:val="24"/>
           <w:szCs w:val="24"/>
         </w:rPr>
-        <w:t>Medical - For diagnostic, monitoring, and therapy applications, the Virtex FPGA and Spartan FPGA families can be used to meet a range of processing, display, and I/O interface requirements.</w:t>
+        <w:t xml:space="preserve">Medical - For diagnostic, monitoring, and therapy applications, the </w:t>
+      </w:r>
+      <w:proofErr w:type="spellStart"/>
+      <w:r>
+        <w:rPr>
+          <w:color w:val="000000"/>
+          <w:sz w:val="24"/>
+          <w:szCs w:val="24"/>
+        </w:rPr>
+        <w:t>Virtex</w:t>
+      </w:r>
+      <w:proofErr w:type="spellEnd"/>
+      <w:r>
+        <w:rPr>
+          <w:color w:val="000000"/>
+          <w:sz w:val="24"/>
+          <w:szCs w:val="24"/>
+        </w:rPr>
+        <w:t xml:space="preserve"> FPGA and Spartan FPGA families can be used to meet a range of processing, display, and I/O interface requirements.</w:t>
       </w:r>
     </w:p>
     <w:p>
@@ -34037,7 +36356,25 @@
           <w:sz w:val="24"/>
           <w:szCs w:val="24"/>
         </w:rPr>
-        <w:t>FPGA starts to appear recently in commercial cloud platforms such as Microsoft, Amazon, and others to respond to some cloud issues (improve power over a cluster of servers and the varying response times). The data centre deploys FPGA in their infrastructures with two main approaches, either FPGA tightly coupled to the Central Processing Unit (CPU) or FPGA as a standalone component.</w:t>
+        <w:t xml:space="preserve">FPGA starts to appear recently in commercial cloud platforms such as Microsoft, Amazon, and others to respond to some cloud issues (improve power over a cluster of servers and the varying response times). The data </w:t>
+      </w:r>
+      <w:proofErr w:type="spellStart"/>
+      <w:r>
+        <w:rPr>
+          <w:color w:val="000000"/>
+          <w:sz w:val="24"/>
+          <w:szCs w:val="24"/>
+        </w:rPr>
+        <w:t>centre</w:t>
+      </w:r>
+      <w:proofErr w:type="spellEnd"/>
+      <w:r>
+        <w:rPr>
+          <w:color w:val="000000"/>
+          <w:sz w:val="24"/>
+          <w:szCs w:val="24"/>
+        </w:rPr>
+        <w:t xml:space="preserve"> deploys FPGA in their infrastructures with two main approaches, either FPGA tightly coupled to the Central Processing Unit (CPU) or FPGA as a standalone component.</w:t>
       </w:r>
     </w:p>
     <w:p>
@@ -34064,7 +36401,115 @@
           <w:sz w:val="24"/>
           <w:szCs w:val="24"/>
         </w:rPr>
-        <w:t>The first approach considers FPGA as a coprocessor. FPGA and CPU are physically connected together, and the CPU is also connected to the network. In this case, FPGA becomes both an accelerator and a part of the data centre. However, the number of FPGA in the data centre is limited to the number of CPUs, and FPGA cannot be used as an independent computing resource. In this approach, Amazon has delivered the F1 instances type which integrates Xilinx Virtex UltraScale+. Amazon uses FPGA instances to accelerate some tasks ranging from analytics and machine learning to databases and network virtualization. The Amazon F1 instance achieves 10x better cost efficiency than Amazon’s CPU Elasticache. The CAPI solution from IBM is similar to that from Amazon; it deploys the Xeon processor with FPGA in the same package. Microsoft released the Catapult project in 2014 which deployed one Altera Stratix vFPGA per CPU. Microsoft connects FPGAs directly to the network but does not make them directly accessible and programmable by hardware designers. Catapult is difficult to be adapted to different applications. The target application accelerates the Bing web search engine with achieving an improvement of 95% in throughput improvement while consuming only 10% more power per CPU-FPGA server. These tightly coupled servers enable an acceleration of local applications to meet performance demands.[10]</w:t>
+        <w:t xml:space="preserve">The first approach considers FPGA as a coprocessor. FPGA and CPU are physically connected together, and the CPU is also connected to the network. In this case, FPGA becomes both an accelerator and a part of the data </w:t>
+      </w:r>
+      <w:proofErr w:type="spellStart"/>
+      <w:r>
+        <w:rPr>
+          <w:color w:val="000000"/>
+          <w:sz w:val="24"/>
+          <w:szCs w:val="24"/>
+        </w:rPr>
+        <w:t>centre</w:t>
+      </w:r>
+      <w:proofErr w:type="spellEnd"/>
+      <w:r>
+        <w:rPr>
+          <w:color w:val="000000"/>
+          <w:sz w:val="24"/>
+          <w:szCs w:val="24"/>
+        </w:rPr>
+        <w:t xml:space="preserve">. However, the number of FPGA in the data </w:t>
+      </w:r>
+      <w:proofErr w:type="spellStart"/>
+      <w:r>
+        <w:rPr>
+          <w:color w:val="000000"/>
+          <w:sz w:val="24"/>
+          <w:szCs w:val="24"/>
+        </w:rPr>
+        <w:t>centre</w:t>
+      </w:r>
+      <w:proofErr w:type="spellEnd"/>
+      <w:r>
+        <w:rPr>
+          <w:color w:val="000000"/>
+          <w:sz w:val="24"/>
+          <w:szCs w:val="24"/>
+        </w:rPr>
+        <w:t xml:space="preserve"> is limited to the number of CPUs, and FPGA cannot be used as an independent computing resource. In this approach, Amazon has delivered the F1 instances type which integrates Xilinx </w:t>
+      </w:r>
+      <w:proofErr w:type="spellStart"/>
+      <w:r>
+        <w:rPr>
+          <w:color w:val="000000"/>
+          <w:sz w:val="24"/>
+          <w:szCs w:val="24"/>
+        </w:rPr>
+        <w:t>Virtex</w:t>
+      </w:r>
+      <w:proofErr w:type="spellEnd"/>
+      <w:r>
+        <w:rPr>
+          <w:color w:val="000000"/>
+          <w:sz w:val="24"/>
+          <w:szCs w:val="24"/>
+        </w:rPr>
+        <w:t xml:space="preserve"> </w:t>
+      </w:r>
+      <w:proofErr w:type="spellStart"/>
+      <w:r>
+        <w:rPr>
+          <w:color w:val="000000"/>
+          <w:sz w:val="24"/>
+          <w:szCs w:val="24"/>
+        </w:rPr>
+        <w:t>UltraScale</w:t>
+      </w:r>
+      <w:proofErr w:type="spellEnd"/>
+      <w:r>
+        <w:rPr>
+          <w:color w:val="000000"/>
+          <w:sz w:val="24"/>
+          <w:szCs w:val="24"/>
+        </w:rPr>
+        <w:t xml:space="preserve">+. Amazon uses FPGA instances to accelerate some tasks ranging from analytics and machine learning to databases and network virtualization. The Amazon F1 instance achieves 10x better cost efficiency than Amazon’s CPU </w:t>
+      </w:r>
+      <w:proofErr w:type="spellStart"/>
+      <w:r>
+        <w:rPr>
+          <w:color w:val="000000"/>
+          <w:sz w:val="24"/>
+          <w:szCs w:val="24"/>
+        </w:rPr>
+        <w:t>Elasticache</w:t>
+      </w:r>
+      <w:proofErr w:type="spellEnd"/>
+      <w:r>
+        <w:rPr>
+          <w:color w:val="000000"/>
+          <w:sz w:val="24"/>
+          <w:szCs w:val="24"/>
+        </w:rPr>
+        <w:t xml:space="preserve">. The CAPI solution from IBM is similar to that from Amazon; it deploys the Xeon processor with FPGA in the same package. Microsoft released the Catapult project in 2014 which deployed one Altera Stratix </w:t>
+      </w:r>
+      <w:proofErr w:type="spellStart"/>
+      <w:r>
+        <w:rPr>
+          <w:color w:val="000000"/>
+          <w:sz w:val="24"/>
+          <w:szCs w:val="24"/>
+        </w:rPr>
+        <w:t>vFPGA</w:t>
+      </w:r>
+      <w:proofErr w:type="spellEnd"/>
+      <w:r>
+        <w:rPr>
+          <w:color w:val="000000"/>
+          <w:sz w:val="24"/>
+          <w:szCs w:val="24"/>
+        </w:rPr>
+        <w:t xml:space="preserve"> per CPU. Microsoft connects FPGAs directly to the network but does not make them directly accessible and programmable by hardware designers. Catapult is difficult to be adapted to different applications. The target application accelerates the Bing web search engine with achieving an improvement of 95% in throughput improvement while consuming only 10% more power per CPU-FPGA server. These tightly coupled servers enable an acceleration of local applications to meet performance demands.[10]</w:t>
       </w:r>
     </w:p>
     <w:p>
@@ -34123,7 +36568,25 @@
           <w:sz w:val="24"/>
           <w:szCs w:val="24"/>
         </w:rPr>
-        <w:t>provides a new solution, which sets the FPGA free from the CPU to connect them directly to the data centre network. This system implements 16 platforms of FPGAs interconnected together via an Ethernet switch. This deployment shows that the applications can scale the number of FPGAs independently from the number of servers. Hence, it improves the latency and throughput, respectively, by 40x and 5x.</w:t>
+        <w:t xml:space="preserve">provides a new solution, which sets the FPGA free from the CPU to connect them directly to the data </w:t>
+      </w:r>
+      <w:proofErr w:type="spellStart"/>
+      <w:r>
+        <w:rPr>
+          <w:color w:val="000000"/>
+          <w:sz w:val="24"/>
+          <w:szCs w:val="24"/>
+        </w:rPr>
+        <w:t>centre</w:t>
+      </w:r>
+      <w:proofErr w:type="spellEnd"/>
+      <w:r>
+        <w:rPr>
+          <w:color w:val="000000"/>
+          <w:sz w:val="24"/>
+          <w:szCs w:val="24"/>
+        </w:rPr>
+        <w:t xml:space="preserve"> network. This system implements 16 platforms of FPGAs interconnected together via an Ethernet switch. This deployment shows that the applications can scale the number of FPGAs independently from the number of servers. Hence, it improves the latency and throughput, respectively, by 40x and 5x.</w:t>
       </w:r>
     </w:p>
     <w:p>
@@ -34150,7 +36613,43 @@
           <w:sz w:val="24"/>
           <w:szCs w:val="24"/>
         </w:rPr>
-        <w:t>FPGAs are deployed with CPU on data centres to accelerate the execution time and minimize the data centre power consumption. In this case, cloud vendors are responsible for controlling the FPGA which hardware designers still do not have any access or control.</w:t>
+        <w:t xml:space="preserve">FPGAs are deployed with CPU on data </w:t>
+      </w:r>
+      <w:proofErr w:type="spellStart"/>
+      <w:r>
+        <w:rPr>
+          <w:color w:val="000000"/>
+          <w:sz w:val="24"/>
+          <w:szCs w:val="24"/>
+        </w:rPr>
+        <w:t>centres</w:t>
+      </w:r>
+      <w:proofErr w:type="spellEnd"/>
+      <w:r>
+        <w:rPr>
+          <w:color w:val="000000"/>
+          <w:sz w:val="24"/>
+          <w:szCs w:val="24"/>
+        </w:rPr>
+        <w:t xml:space="preserve"> to accelerate the execution time and minimize the data </w:t>
+      </w:r>
+      <w:proofErr w:type="spellStart"/>
+      <w:r>
+        <w:rPr>
+          <w:color w:val="000000"/>
+          <w:sz w:val="24"/>
+          <w:szCs w:val="24"/>
+        </w:rPr>
+        <w:t>centre</w:t>
+      </w:r>
+      <w:proofErr w:type="spellEnd"/>
+      <w:r>
+        <w:rPr>
+          <w:color w:val="000000"/>
+          <w:sz w:val="24"/>
+          <w:szCs w:val="24"/>
+        </w:rPr>
+        <w:t xml:space="preserve"> power consumption. In this case, cloud vendors are responsible for controlling the FPGA which hardware designers still do not have any access or control.</w:t>
       </w:r>
     </w:p>
     <w:p>
@@ -34412,7 +36911,25 @@
           <w:sz w:val="24"/>
           <w:szCs w:val="24"/>
         </w:rPr>
-        <w:t>The hardware designer creates the FPGA architecture with the FPGA design flow and specific FPGA tools integrated in the flow. The objective is to design, simulate, and test the generated architecture and also to modify the design to meet the resource and timing constraints. Some steps and tools in the design flow lead to two main challenges in the FPGA architecture and design.</w:t>
+        <w:t xml:space="preserve">The hardware designer creates the FPGA architecture with the FPGA design flow and specific FPGA tools integrated in the flow. The objective is to design, simulate, and test the generated architecture and also to modify the design to meet the resource and timing constraints. Some steps and tools in the design flow </w:t>
+      </w:r>
+      <w:proofErr w:type="gramStart"/>
+      <w:r>
+        <w:rPr>
+          <w:color w:val="000000"/>
+          <w:sz w:val="24"/>
+          <w:szCs w:val="24"/>
+        </w:rPr>
+        <w:t>lead</w:t>
+      </w:r>
+      <w:proofErr w:type="gramEnd"/>
+      <w:r>
+        <w:rPr>
+          <w:color w:val="000000"/>
+          <w:sz w:val="24"/>
+          <w:szCs w:val="24"/>
+        </w:rPr>
+        <w:t xml:space="preserve"> to two main challenges in the FPGA architecture and design.</w:t>
       </w:r>
     </w:p>
     <w:p>
@@ -35348,7 +37865,169 @@
           <w:sz w:val="24"/>
           <w:szCs w:val="24"/>
         </w:rPr>
-        <w:t>In an Intel DE2 FPGA board including a Cyclone II device, the system targeted academics at introductory courses of digital design. ViciLogic is a remote academic platform which enables testing experiments over FPGA platforms. The ViciLogic has two versions. The most recent version (ViciLogic 2.0 prototype is integrated in the Xilinx Vivado tool) automates online and local SoC digital logic hardware prototyping. It modifies the HDL model to provide signal observability and integrates SoC resources (ARM, AXI interconnect, peripherals, and viciLogic IP). Vicilogic 2.0 has generated two bitstreams: one in Xilinx Zynq SoCs and one in Intel CycloneV SoC, eDiViDe is a similar platform which hosts multiple FPGAs from different universities. Each FPGA is connected to a camera and/or microphone for registering the behaviour of the platform. Another recent academic remote lab focuses its works in image processing such as the lane detection in road scenes applications. The application designers upload the bitstream generated via the internet to the</w:t>
+        <w:t xml:space="preserve">In an Intel DE2 FPGA board including a Cyclone II device, the system targeted academics at introductory courses of digital design. </w:t>
+      </w:r>
+      <w:proofErr w:type="spellStart"/>
+      <w:r>
+        <w:rPr>
+          <w:color w:val="000000"/>
+          <w:sz w:val="24"/>
+          <w:szCs w:val="24"/>
+        </w:rPr>
+        <w:t>ViciLogic</w:t>
+      </w:r>
+      <w:proofErr w:type="spellEnd"/>
+      <w:r>
+        <w:rPr>
+          <w:color w:val="000000"/>
+          <w:sz w:val="24"/>
+          <w:szCs w:val="24"/>
+        </w:rPr>
+        <w:t xml:space="preserve"> is a remote academic platform which enables testing experiments over FPGA platforms. The </w:t>
+      </w:r>
+      <w:proofErr w:type="spellStart"/>
+      <w:r>
+        <w:rPr>
+          <w:color w:val="000000"/>
+          <w:sz w:val="24"/>
+          <w:szCs w:val="24"/>
+        </w:rPr>
+        <w:t>ViciLogic</w:t>
+      </w:r>
+      <w:proofErr w:type="spellEnd"/>
+      <w:r>
+        <w:rPr>
+          <w:color w:val="000000"/>
+          <w:sz w:val="24"/>
+          <w:szCs w:val="24"/>
+        </w:rPr>
+        <w:t xml:space="preserve"> has two versions. The most recent version (</w:t>
+      </w:r>
+      <w:proofErr w:type="spellStart"/>
+      <w:r>
+        <w:rPr>
+          <w:color w:val="000000"/>
+          <w:sz w:val="24"/>
+          <w:szCs w:val="24"/>
+        </w:rPr>
+        <w:t>ViciLogic</w:t>
+      </w:r>
+      <w:proofErr w:type="spellEnd"/>
+      <w:r>
+        <w:rPr>
+          <w:color w:val="000000"/>
+          <w:sz w:val="24"/>
+          <w:szCs w:val="24"/>
+        </w:rPr>
+        <w:t xml:space="preserve"> 2.0 prototype is integrated in the Xilinx </w:t>
+      </w:r>
+      <w:proofErr w:type="spellStart"/>
+      <w:r>
+        <w:rPr>
+          <w:color w:val="000000"/>
+          <w:sz w:val="24"/>
+          <w:szCs w:val="24"/>
+        </w:rPr>
+        <w:t>Vivado</w:t>
+      </w:r>
+      <w:proofErr w:type="spellEnd"/>
+      <w:r>
+        <w:rPr>
+          <w:color w:val="000000"/>
+          <w:sz w:val="24"/>
+          <w:szCs w:val="24"/>
+        </w:rPr>
+        <w:t xml:space="preserve"> tool) automates online and local SoC digital logic hardware prototyping. It modifies the HDL model to provide signal observability and integrates SoC resources (ARM, AXI interconnect, peripherals, and </w:t>
+      </w:r>
+      <w:proofErr w:type="spellStart"/>
+      <w:r>
+        <w:rPr>
+          <w:color w:val="000000"/>
+          <w:sz w:val="24"/>
+          <w:szCs w:val="24"/>
+        </w:rPr>
+        <w:t>viciLogic</w:t>
+      </w:r>
+      <w:proofErr w:type="spellEnd"/>
+      <w:r>
+        <w:rPr>
+          <w:color w:val="000000"/>
+          <w:sz w:val="24"/>
+          <w:szCs w:val="24"/>
+        </w:rPr>
+        <w:t xml:space="preserve"> IP). </w:t>
+      </w:r>
+      <w:proofErr w:type="spellStart"/>
+      <w:r>
+        <w:rPr>
+          <w:color w:val="000000"/>
+          <w:sz w:val="24"/>
+          <w:szCs w:val="24"/>
+        </w:rPr>
+        <w:t>Vicilogic</w:t>
+      </w:r>
+      <w:proofErr w:type="spellEnd"/>
+      <w:r>
+        <w:rPr>
+          <w:color w:val="000000"/>
+          <w:sz w:val="24"/>
+          <w:szCs w:val="24"/>
+        </w:rPr>
+        <w:t xml:space="preserve"> 2.0 has generated two bitstreams: one in Xilinx Zynq SoCs and one in Intel </w:t>
+      </w:r>
+      <w:proofErr w:type="spellStart"/>
+      <w:r>
+        <w:rPr>
+          <w:color w:val="000000"/>
+          <w:sz w:val="24"/>
+          <w:szCs w:val="24"/>
+        </w:rPr>
+        <w:t>CycloneV</w:t>
+      </w:r>
+      <w:proofErr w:type="spellEnd"/>
+      <w:r>
+        <w:rPr>
+          <w:color w:val="000000"/>
+          <w:sz w:val="24"/>
+          <w:szCs w:val="24"/>
+        </w:rPr>
+        <w:t xml:space="preserve"> SoC, </w:t>
+      </w:r>
+      <w:proofErr w:type="spellStart"/>
+      <w:r>
+        <w:rPr>
+          <w:color w:val="000000"/>
+          <w:sz w:val="24"/>
+          <w:szCs w:val="24"/>
+        </w:rPr>
+        <w:t>eDiViDe</w:t>
+      </w:r>
+      <w:proofErr w:type="spellEnd"/>
+      <w:r>
+        <w:rPr>
+          <w:color w:val="000000"/>
+          <w:sz w:val="24"/>
+          <w:szCs w:val="24"/>
+        </w:rPr>
+        <w:t xml:space="preserve"> is a similar platform which hosts multiple FPGAs from different universities. Each FPGA is connected to a camera and/or microphone for registering the </w:t>
+      </w:r>
+      <w:proofErr w:type="spellStart"/>
+      <w:r>
+        <w:rPr>
+          <w:color w:val="000000"/>
+          <w:sz w:val="24"/>
+          <w:szCs w:val="24"/>
+        </w:rPr>
+        <w:t>behaviour</w:t>
+      </w:r>
+      <w:proofErr w:type="spellEnd"/>
+      <w:r>
+        <w:rPr>
+          <w:color w:val="000000"/>
+          <w:sz w:val="24"/>
+          <w:szCs w:val="24"/>
+        </w:rPr>
+        <w:t xml:space="preserve"> of the platform. Another recent academic remote lab focuses its works in image processing such as the lane detection in road scenes applications. The application designers upload the bitstream generated via the internet to the</w:t>
       </w:r>
     </w:p>
     <w:p>
@@ -35375,7 +38054,61 @@
           <w:sz w:val="24"/>
           <w:szCs w:val="24"/>
         </w:rPr>
-        <w:t>remote lab server. The server programs the FPGA with the bitstream and outputs the processed image. The remote lab allows application designers to compare resources used and power consumption on different types of FPGA platforms. Machidon et al. use a single FPGA platform connected to the internet used for measuring functional parameters. The hardware designer processes the design flow steps and generates the bitstream. Then, the application designer uploads the bitstream on the cloud and executes and validates the design. Several companies like Synopsys and Cadence provide large FPGA platforms dedicated for several complex application implementations. Zebu platform, HAPS, and proFPGA are major existing hardware emulator platforms. As a result, the application designer uses one of these platforms remotely by using an Ethernet controller to benefit from highest performances and a low-cost solution. Amazon provides an FPGA virtual machine image for its cloud FPGA instances, where users can easily develop and deploy FPGA acceleration applications. Recently, Microsoft company presented AccelNet, which is an FPGA-based platform for host SDN processing supported by the software and the hardware infrastructure of the previous catapult project. Microsoft Azure also offers an FPGA-based platform to enable application designers to deploy machine learning applications. A key challenge is the multitenancy to efficiently share the FPGA while enforcing strict data and performance isolation between tenants. Alibaba cloud officially launched three generations of large-scale FPGA instances, respectively, Ali F1, Ali F2, and Ali F3 based on Intel and Xilinx FPGAs to achieve strong isolation between IP acceleration and the deployment environment.</w:t>
+        <w:t xml:space="preserve">remote lab server. The server programs the FPGA with the bitstream and outputs the processed image. The remote lab allows application designers to compare resources used and power consumption on different types of FPGA platforms. </w:t>
+      </w:r>
+      <w:proofErr w:type="spellStart"/>
+      <w:r>
+        <w:rPr>
+          <w:color w:val="000000"/>
+          <w:sz w:val="24"/>
+          <w:szCs w:val="24"/>
+        </w:rPr>
+        <w:t>Machidon</w:t>
+      </w:r>
+      <w:proofErr w:type="spellEnd"/>
+      <w:r>
+        <w:rPr>
+          <w:color w:val="000000"/>
+          <w:sz w:val="24"/>
+          <w:szCs w:val="24"/>
+        </w:rPr>
+        <w:t xml:space="preserve"> et al. use a single FPGA platform connected to the internet used for measuring functional parameters. The hardware designer processes the design flow steps and generates the bitstream. Then, the application designer uploads the bitstream on the cloud and executes and validates the design. Several companies like Synopsys and Cadence provide large FPGA platforms dedicated for several complex application implementations. Zebu platform, HAPS, and </w:t>
+      </w:r>
+      <w:proofErr w:type="spellStart"/>
+      <w:r>
+        <w:rPr>
+          <w:color w:val="000000"/>
+          <w:sz w:val="24"/>
+          <w:szCs w:val="24"/>
+        </w:rPr>
+        <w:t>proFPGA</w:t>
+      </w:r>
+      <w:proofErr w:type="spellEnd"/>
+      <w:r>
+        <w:rPr>
+          <w:color w:val="000000"/>
+          <w:sz w:val="24"/>
+          <w:szCs w:val="24"/>
+        </w:rPr>
+        <w:t xml:space="preserve"> are major existing hardware emulator platforms. As a result, the application designer uses one of these platforms remotely by using an Ethernet controller to benefit from highest performances and a low-cost solution. Amazon provides an FPGA virtual machine image for its cloud FPGA instances, where users can easily develop and deploy FPGA acceleration applications. Recently, Microsoft company presented </w:t>
+      </w:r>
+      <w:proofErr w:type="spellStart"/>
+      <w:r>
+        <w:rPr>
+          <w:color w:val="000000"/>
+          <w:sz w:val="24"/>
+          <w:szCs w:val="24"/>
+        </w:rPr>
+        <w:t>AccelNet</w:t>
+      </w:r>
+      <w:proofErr w:type="spellEnd"/>
+      <w:r>
+        <w:rPr>
+          <w:color w:val="000000"/>
+          <w:sz w:val="24"/>
+          <w:szCs w:val="24"/>
+        </w:rPr>
+        <w:t>, which is an FPGA-based platform for host SDN processing supported by the software and the hardware infrastructure of the previous catapult project. Microsoft Azure also offers an FPGA-based platform to enable application designers to deploy machine learning applications. A key challenge is the multitenancy to efficiently share the FPGA while enforcing strict data and performance isolation between tenants. Alibaba cloud officially launched three generations of large-scale FPGA instances, respectively, Ali F1, Ali F2, and Ali F3 based on Intel and Xilinx FPGAs to achieve strong isolation between IP acceleration and the deployment environment.</w:t>
       </w:r>
     </w:p>
     <w:p>
@@ -35529,7 +38262,25 @@
           <w:sz w:val="24"/>
           <w:szCs w:val="24"/>
         </w:rPr>
-        <w:t>All over the world, people use Raspberry Pis to learn programming skills, build hardware projects, do home automation, and even use them in industrial applications. The Raspberry Pi is a very cheap computer that runs Linux, but it also provides a set of GPIO (general purpose input/output) pins that allow user to control electronic components for physical computing and explore</w:t>
+        <w:t xml:space="preserve">All over the world, people use Raspberry </w:t>
+      </w:r>
+      <w:proofErr w:type="spellStart"/>
+      <w:r>
+        <w:rPr>
+          <w:color w:val="000000"/>
+          <w:sz w:val="24"/>
+          <w:szCs w:val="24"/>
+        </w:rPr>
+        <w:t>Pis</w:t>
+      </w:r>
+      <w:proofErr w:type="spellEnd"/>
+      <w:r>
+        <w:rPr>
+          <w:color w:val="000000"/>
+          <w:sz w:val="24"/>
+          <w:szCs w:val="24"/>
+        </w:rPr>
+        <w:t xml:space="preserve"> to learn programming skills, build hardware projects, do home automation, and even use them in industrial applications. The Raspberry Pi is a very cheap computer that runs Linux, but it also provides a set of GPIO (general purpose input/output) pins that allow user to control electronic components for physical computing and explore</w:t>
       </w:r>
       <w:r>
         <w:rPr>
@@ -35999,8 +38750,46 @@
                 <w:sz w:val="24"/>
                 <w:szCs w:val="24"/>
               </w:rPr>
-              <w:t>UART, Interface (rxd , txd</w:t>
+              <w:t>UART, Interface (</w:t>
             </w:r>
+            <w:proofErr w:type="spellStart"/>
+            <w:proofErr w:type="gramStart"/>
+            <w:r>
+              <w:rPr>
+                <w:color w:val="000000"/>
+                <w:sz w:val="24"/>
+                <w:szCs w:val="24"/>
+              </w:rPr>
+              <w:t>rxd</w:t>
+            </w:r>
+            <w:proofErr w:type="spellEnd"/>
+            <w:r>
+              <w:rPr>
+                <w:color w:val="000000"/>
+                <w:sz w:val="24"/>
+                <w:szCs w:val="24"/>
+              </w:rPr>
+              <w:t xml:space="preserve"> ,</w:t>
+            </w:r>
+            <w:proofErr w:type="gramEnd"/>
+            <w:r>
+              <w:rPr>
+                <w:color w:val="000000"/>
+                <w:sz w:val="24"/>
+                <w:szCs w:val="24"/>
+              </w:rPr>
+              <w:t xml:space="preserve"> </w:t>
+            </w:r>
+            <w:proofErr w:type="spellStart"/>
+            <w:r>
+              <w:rPr>
+                <w:color w:val="000000"/>
+                <w:sz w:val="24"/>
+                <w:szCs w:val="24"/>
+              </w:rPr>
+              <w:t>txd</w:t>
+            </w:r>
+            <w:proofErr w:type="spellEnd"/>
           </w:p>
           <w:p>
             <w:pPr>
@@ -36018,13 +38807,23 @@
                 <w:szCs w:val="24"/>
               </w:rPr>
             </w:pPr>
+            <w:proofErr w:type="gramStart"/>
             <w:r>
               <w:rPr>
                 <w:color w:val="000000"/>
                 <w:sz w:val="24"/>
                 <w:szCs w:val="24"/>
               </w:rPr>
-              <w:t>)[(GPIO15, GPIO14)]</w:t>
+              <w:t>)[</w:t>
+            </w:r>
+            <w:proofErr w:type="gramEnd"/>
+            <w:r>
+              <w:rPr>
+                <w:color w:val="000000"/>
+                <w:sz w:val="24"/>
+                <w:szCs w:val="24"/>
+              </w:rPr>
+              <w:t>(GPIO15, GPIO14)]</w:t>
             </w:r>
           </w:p>
         </w:tc>
@@ -36049,13 +38848,23 @@
                 <w:szCs w:val="24"/>
               </w:rPr>
             </w:pPr>
+            <w:proofErr w:type="gramStart"/>
             <w:r>
               <w:rPr>
                 <w:color w:val="000000"/>
                 <w:sz w:val="24"/>
                 <w:szCs w:val="24"/>
               </w:rPr>
-              <w:t>UART(Universal Asynchronous Receiver Transmitter) used for interfacing sensor and other devices</w:t>
+              <w:t>UART(</w:t>
+            </w:r>
+            <w:proofErr w:type="gramEnd"/>
+            <w:r>
+              <w:rPr>
+                <w:color w:val="000000"/>
+                <w:sz w:val="24"/>
+                <w:szCs w:val="24"/>
+              </w:rPr>
+              <w:t>Universal Asynchronous Receiver Transmitter) used for interfacing sensor and other devices</w:t>
             </w:r>
           </w:p>
         </w:tc>
@@ -36091,7 +38900,25 @@
                 <w:sz w:val="24"/>
                 <w:szCs w:val="24"/>
               </w:rPr>
-              <w:t>SPI interface (MOSI , MISO , CLK, CE</w:t>
+              <w:t>SPI interface (</w:t>
+            </w:r>
+            <w:proofErr w:type="gramStart"/>
+            <w:r>
+              <w:rPr>
+                <w:color w:val="000000"/>
+                <w:sz w:val="24"/>
+                <w:szCs w:val="24"/>
+              </w:rPr>
+              <w:t>MOSI ,</w:t>
+            </w:r>
+            <w:proofErr w:type="gramEnd"/>
+            <w:r>
+              <w:rPr>
+                <w:color w:val="000000"/>
+                <w:sz w:val="24"/>
+                <w:szCs w:val="24"/>
+              </w:rPr>
+              <w:t xml:space="preserve"> MISO , CLK, CE</w:t>
             </w:r>
           </w:p>
           <w:p>
@@ -36141,13 +38968,41 @@
                 <w:szCs w:val="24"/>
               </w:rPr>
             </w:pPr>
+            <w:proofErr w:type="gramStart"/>
             <w:r>
               <w:rPr>
                 <w:color w:val="000000"/>
                 <w:sz w:val="24"/>
                 <w:szCs w:val="24"/>
               </w:rPr>
-              <w:t>SPI(serial peripheral interface)(rxt,dxt)</w:t>
+              <w:t>SPI(</w:t>
+            </w:r>
+            <w:proofErr w:type="gramEnd"/>
+            <w:r>
+              <w:rPr>
+                <w:color w:val="000000"/>
+                <w:sz w:val="24"/>
+                <w:szCs w:val="24"/>
+              </w:rPr>
+              <w:t>serial peripheral interface)(</w:t>
+            </w:r>
+            <w:proofErr w:type="spellStart"/>
+            <w:r>
+              <w:rPr>
+                <w:color w:val="000000"/>
+                <w:sz w:val="24"/>
+                <w:szCs w:val="24"/>
+              </w:rPr>
+              <w:t>rxt,dxt</w:t>
+            </w:r>
+            <w:proofErr w:type="spellEnd"/>
+            <w:r>
+              <w:rPr>
+                <w:color w:val="000000"/>
+                <w:sz w:val="24"/>
+                <w:szCs w:val="24"/>
+              </w:rPr>
+              <w:t>)</w:t>
             </w:r>
           </w:p>
         </w:tc>
@@ -36230,8 +39085,26 @@
                 <w:sz w:val="24"/>
                 <w:szCs w:val="24"/>
               </w:rPr>
-              <w:t>TWI Interface(SDA, SCL) x 2 [(GPIO2, GPIO3)]</w:t>
+              <w:t xml:space="preserve">TWI </w:t>
             </w:r>
+            <w:proofErr w:type="gramStart"/>
+            <w:r>
+              <w:rPr>
+                <w:color w:val="000000"/>
+                <w:sz w:val="24"/>
+                <w:szCs w:val="24"/>
+              </w:rPr>
+              <w:t>Interface(</w:t>
+            </w:r>
+            <w:proofErr w:type="gramEnd"/>
+            <w:r>
+              <w:rPr>
+                <w:color w:val="000000"/>
+                <w:sz w:val="24"/>
+                <w:szCs w:val="24"/>
+              </w:rPr>
+              <w:t>SDA, SCL) x 2 [(GPIO2, GPIO3)]</w:t>
+            </w:r>
           </w:p>
           <w:p>
             <w:pPr>
@@ -36255,7 +39128,25 @@
                 <w:sz w:val="24"/>
                 <w:szCs w:val="24"/>
               </w:rPr>
-              <w:t>[(ID_SD,ID_SC)]</w:t>
+              <w:t>[(ID_</w:t>
+            </w:r>
+            <w:proofErr w:type="gramStart"/>
+            <w:r>
+              <w:rPr>
+                <w:color w:val="000000"/>
+                <w:sz w:val="24"/>
+                <w:szCs w:val="24"/>
+              </w:rPr>
+              <w:t>SD,ID</w:t>
+            </w:r>
+            <w:proofErr w:type="gramEnd"/>
+            <w:r>
+              <w:rPr>
+                <w:color w:val="000000"/>
+                <w:sz w:val="24"/>
+                <w:szCs w:val="24"/>
+              </w:rPr>
+              <w:t>_SC)]</w:t>
             </w:r>
           </w:p>
         </w:tc>
@@ -36430,7 +39321,25 @@
                 <w:sz w:val="24"/>
                 <w:szCs w:val="24"/>
               </w:rPr>
-              <w:t>Although these some pins have multiple functionsthey can be considered as I/O pins.</w:t>
+              <w:t xml:space="preserve">Although these some pins have multiple </w:t>
+            </w:r>
+            <w:proofErr w:type="spellStart"/>
+            <w:r>
+              <w:rPr>
+                <w:color w:val="000000"/>
+                <w:sz w:val="24"/>
+                <w:szCs w:val="24"/>
+              </w:rPr>
+              <w:t>functionsthey</w:t>
+            </w:r>
+            <w:proofErr w:type="spellEnd"/>
+            <w:r>
+              <w:rPr>
+                <w:color w:val="000000"/>
+                <w:sz w:val="24"/>
+                <w:szCs w:val="24"/>
+              </w:rPr>
+              <w:t xml:space="preserve"> can be considered as I/O pins.</w:t>
             </w:r>
           </w:p>
         </w:tc>
@@ -36788,7 +39697,25 @@
           <w:sz w:val="24"/>
           <w:szCs w:val="24"/>
         </w:rPr>
-        <w:t>The Raspberry Pi 4 can do a surprising amount. Amateur tech enthusiasts use Pi boards as media centres, file servers, retro games consoles, routers, and network-level ad-blockers, for starters. However, that is just a taste of what's possible. There are hundreds of projects out there, where people have used the Pi to build tablets, laptops, phones, robots, smart mirrors.</w:t>
+        <w:t xml:space="preserve">The Raspberry Pi 4 can do a surprising amount. Amateur tech enthusiasts use Pi boards as media </w:t>
+      </w:r>
+      <w:proofErr w:type="spellStart"/>
+      <w:r>
+        <w:rPr>
+          <w:color w:val="000000"/>
+          <w:sz w:val="24"/>
+          <w:szCs w:val="24"/>
+        </w:rPr>
+        <w:t>centres</w:t>
+      </w:r>
+      <w:proofErr w:type="spellEnd"/>
+      <w:r>
+        <w:rPr>
+          <w:color w:val="000000"/>
+          <w:sz w:val="24"/>
+          <w:szCs w:val="24"/>
+        </w:rPr>
+        <w:t>, file servers, retro games consoles, routers, and network-level ad-blockers, for starters. However, that is just a taste of what's possible. There are hundreds of projects out there, where people have used the Pi to build tablets, laptops, phones, robots, smart mirrors.</w:t>
       </w:r>
     </w:p>
     <w:p>
@@ -37086,54 +40013,30 @@
           <w:sz w:val="24"/>
           <w:szCs w:val="24"/>
         </w:rPr>
-        <w:t>SanDisk claims this microSD card can read up to 95MB/s and write 90MB/s, and in tests it came pretty close to those speeds. This makes it a very fast card, and with smaller files it's even faster, which means this is a great card for transfer speeds.</w:t>
+        <w:t>SanDisk claims this microSD card can read up to 95MB/s and write 90MB/s, and in tests it came pretty close to those speeds. This makes it a very fast card, and with smaller files it's even faster, which means this is a great card for transfer speeds</w:t>
       </w:r>
     </w:p>
     <w:p>
       <w:pPr>
         <w:pStyle w:val="Heading1"/>
         <w:spacing w:line="422" w:lineRule="auto"/>
-        <w:ind w:left="3419" w:right="3903" w:firstLine="465"/>
-        <w:jc w:val="left"/>
-      </w:pPr>
-      <w:r>
-        <w:t>CHAPTER - 5 MDD VIEWPOINTS</w:t>
-      </w:r>
-    </w:p>
-    <w:p>
-      <w:pPr>
-        <w:pBdr>
-          <w:top w:val="nil"/>
-          <w:left w:val="nil"/>
-          <w:bottom w:val="nil"/>
-          <w:right w:val="nil"/>
-          <w:between w:val="nil"/>
-        </w:pBdr>
-        <w:rPr>
-          <w:b/>
-          <w:color w:val="000000"/>
-          <w:sz w:val="34"/>
-          <w:szCs w:val="34"/>
-        </w:rPr>
-      </w:pPr>
-    </w:p>
-    <w:p>
-      <w:pPr>
-        <w:pBdr>
-          <w:top w:val="nil"/>
-          <w:left w:val="nil"/>
-          <w:bottom w:val="nil"/>
-          <w:right w:val="nil"/>
-          <w:between w:val="nil"/>
-        </w:pBdr>
-        <w:rPr>
-          <w:b/>
-          <w:color w:val="000000"/>
-          <w:sz w:val="34"/>
-          <w:szCs w:val="34"/>
-        </w:rPr>
-      </w:pPr>
-    </w:p>
+        <w:ind w:left="0" w:right="80"/>
+      </w:pPr>
+      <w:r>
+        <w:t>CHAPTER - 5</w:t>
+      </w:r>
+    </w:p>
+    <w:p>
+      <w:pPr>
+        <w:pStyle w:val="Heading1"/>
+        <w:spacing w:line="422" w:lineRule="auto"/>
+        <w:ind w:left="0" w:right="80"/>
+      </w:pPr>
+      <w:r>
+        <w:t>ANALYSIS AND IMPLEMENTATION</w:t>
+      </w:r>
+    </w:p>
+    <w:p/>
     <w:p>
       <w:pPr>
         <w:pBdr>
@@ -38386,7 +41289,25 @@
           <w:sz w:val="24"/>
           <w:szCs w:val="24"/>
         </w:rPr>
-        <w:t>The purpose of this construct is that nobody can invert the encryption function except people who know the key. That is, an encrypted message (or a text, a file . . . ) is kept secret from third parties. They can see that there is a message, but they cannot read the contents of the message because they don’t have the key and therefore don’t know which of the functions from the family to invert.[12]</w:t>
+        <w:t xml:space="preserve">The purpose of this construct is that nobody can invert the encryption function except people who know the key. That is, an encrypted message (or a text, a file </w:t>
+      </w:r>
+      <w:proofErr w:type="gramStart"/>
+      <w:r>
+        <w:rPr>
+          <w:color w:val="000000"/>
+          <w:sz w:val="24"/>
+          <w:szCs w:val="24"/>
+        </w:rPr>
+        <w:t>. . . )</w:t>
+      </w:r>
+      <w:proofErr w:type="gramEnd"/>
+      <w:r>
+        <w:rPr>
+          <w:color w:val="000000"/>
+          <w:sz w:val="24"/>
+          <w:szCs w:val="24"/>
+        </w:rPr>
+        <w:t xml:space="preserve"> is kept secret from third parties. They can see that there is a message, but they cannot read the contents of the message because they don’t have the key and therefore don’t know which of the functions from the family to invert.[12]</w:t>
       </w:r>
     </w:p>
     <w:p>
@@ -38478,7 +41399,25 @@
           <w:sz w:val="24"/>
           <w:szCs w:val="24"/>
         </w:rPr>
-        <w:t>{A, B, . . . , Z}, the standard 26 letter alphabet of classical cryptography.</w:t>
+        <w:t xml:space="preserve">{A, B, </w:t>
+      </w:r>
+      <w:proofErr w:type="gramStart"/>
+      <w:r>
+        <w:rPr>
+          <w:color w:val="000000"/>
+          <w:sz w:val="24"/>
+          <w:szCs w:val="24"/>
+        </w:rPr>
+        <w:t>. . . ,</w:t>
+      </w:r>
+      <w:proofErr w:type="gramEnd"/>
+      <w:r>
+        <w:rPr>
+          <w:color w:val="000000"/>
+          <w:sz w:val="24"/>
+          <w:szCs w:val="24"/>
+        </w:rPr>
+        <w:t xml:space="preserve"> Z}, the standard 26 letter alphabet of classical cryptography.</w:t>
       </w:r>
     </w:p>
     <w:p>
@@ -38574,7 +41513,25 @@
           <w:sz w:val="24"/>
           <w:szCs w:val="24"/>
         </w:rPr>
-        <w:t>F52, the alphabet used for telegraphy code since Baudot. It has 32 different symbols and also goes back to Bacon (after Bauer).</w:t>
+        <w:t xml:space="preserve">F52, the alphabet used for telegraphy code since </w:t>
+      </w:r>
+      <w:proofErr w:type="spellStart"/>
+      <w:r>
+        <w:rPr>
+          <w:color w:val="000000"/>
+          <w:sz w:val="24"/>
+          <w:szCs w:val="24"/>
+        </w:rPr>
+        <w:t>Baudot</w:t>
+      </w:r>
+      <w:proofErr w:type="spellEnd"/>
+      <w:r>
+        <w:rPr>
+          <w:color w:val="000000"/>
+          <w:sz w:val="24"/>
+          <w:szCs w:val="24"/>
+        </w:rPr>
+        <w:t>. It has 32 different symbols and also goes back to Bacon (after Bauer).</w:t>
       </w:r>
     </w:p>
     <w:p>
@@ -38638,7 +41595,25 @@
           <w:sz w:val="24"/>
           <w:szCs w:val="24"/>
         </w:rPr>
-        <w:t>More generally Fl2, the alphabet of l-bit blocks. Often l = 64 (for example in DES or IDEA), or l = 128 (for example in AES). See Part II. Often the alphabet Σ is equipped with a group structure, for example: K. Pommerening, Monoalphabetic Substitutions 3</w:t>
+        <w:t xml:space="preserve">More generally Fl2, the alphabet of l-bit blocks. Often l = 64 (for example in DES or IDEA), or l = 128 (for example in AES). See Part II. Often the alphabet Σ is equipped with a group structure, for example: K. </w:t>
+      </w:r>
+      <w:proofErr w:type="spellStart"/>
+      <w:r>
+        <w:rPr>
+          <w:color w:val="000000"/>
+          <w:sz w:val="24"/>
+          <w:szCs w:val="24"/>
+        </w:rPr>
+        <w:t>Pommerening</w:t>
+      </w:r>
+      <w:proofErr w:type="spellEnd"/>
+      <w:r>
+        <w:rPr>
+          <w:color w:val="000000"/>
+          <w:sz w:val="24"/>
+          <w:szCs w:val="24"/>
+        </w:rPr>
+        <w:t>, Monoalphabetic Substitutions 3</w:t>
       </w:r>
     </w:p>
     <w:p>
@@ -38670,7 +41645,25 @@
           <w:sz w:val="24"/>
           <w:szCs w:val="24"/>
         </w:rPr>
-        <w:t>Zn, the cyclic group of order n = #Σ. Often we interpret the calculations in this group as arithmetic mod n, as in elementary Number Theory, and denote Zn by Z/nZ, the residue class ring of integers mod n.</w:t>
+        <w:t>Zn, the cyclic group of order n = #Σ. Often we interpret the calculations in this group as arithmetic mod n, as in elementary Number Theory, and denote Zn by Z/</w:t>
+      </w:r>
+      <w:proofErr w:type="spellStart"/>
+      <w:r>
+        <w:rPr>
+          <w:color w:val="000000"/>
+          <w:sz w:val="24"/>
+          <w:szCs w:val="24"/>
+        </w:rPr>
+        <w:t>nZ</w:t>
+      </w:r>
+      <w:proofErr w:type="spellEnd"/>
+      <w:r>
+        <w:rPr>
+          <w:color w:val="000000"/>
+          <w:sz w:val="24"/>
+          <w:szCs w:val="24"/>
+        </w:rPr>
+        <w:t>, the residue class ring of integers mod n.</w:t>
       </w:r>
     </w:p>
     <w:p>
@@ -38987,7 +41980,25 @@
           <w:sz w:val="24"/>
           <w:szCs w:val="24"/>
         </w:rPr>
-        <w:t>An encryption function over Σ is an injective map f : Σ</w:t>
+        <w:t xml:space="preserve">An encryption function over Σ is an injective map </w:t>
+      </w:r>
+      <w:proofErr w:type="gramStart"/>
+      <w:r>
+        <w:rPr>
+          <w:color w:val="000000"/>
+          <w:sz w:val="24"/>
+          <w:szCs w:val="24"/>
+        </w:rPr>
+        <w:t>f :</w:t>
+      </w:r>
+      <w:proofErr w:type="gramEnd"/>
+      <w:r>
+        <w:rPr>
+          <w:color w:val="000000"/>
+          <w:sz w:val="24"/>
+          <w:szCs w:val="24"/>
+        </w:rPr>
+        <w:t xml:space="preserve"> Σ</w:t>
       </w:r>
       <w:r>
         <w:rPr>
@@ -39049,7 +42060,34 @@
           <w:sz w:val="24"/>
           <w:szCs w:val="24"/>
         </w:rPr>
-        <w:t>A cipher (also called encryption system or cryptosystem) over Σ with key space K is a family F = (fk)k</w:t>
+        <w:t>A cipher (also called encryption system or cryptosystem) over Σ with key space K is a family F = (</w:t>
+      </w:r>
+      <w:proofErr w:type="spellStart"/>
+      <w:r>
+        <w:rPr>
+          <w:color w:val="000000"/>
+          <w:sz w:val="24"/>
+          <w:szCs w:val="24"/>
+        </w:rPr>
+        <w:t>fk</w:t>
+      </w:r>
+      <w:proofErr w:type="spellEnd"/>
+      <w:r>
+        <w:rPr>
+          <w:color w:val="000000"/>
+          <w:sz w:val="24"/>
+          <w:szCs w:val="24"/>
+        </w:rPr>
+        <w:t>)</w:t>
+      </w:r>
+      <w:proofErr w:type="spellStart"/>
+      <w:r>
+        <w:rPr>
+          <w:color w:val="000000"/>
+          <w:sz w:val="24"/>
+          <w:szCs w:val="24"/>
+        </w:rPr>
+        <w:t>k</w:t>
       </w:r>
       <w:r>
         <w:rPr>
@@ -39066,7 +42104,34 @@
           <w:sz w:val="24"/>
           <w:szCs w:val="24"/>
         </w:rPr>
-        <w:t xml:space="preserve">K of encryption functions over Σ. Let F be a cipher over Σ, and F˜ = {fk|k </w:t>
+        <w:t>K</w:t>
+      </w:r>
+      <w:proofErr w:type="spellEnd"/>
+      <w:r>
+        <w:rPr>
+          <w:color w:val="000000"/>
+          <w:sz w:val="24"/>
+          <w:szCs w:val="24"/>
+        </w:rPr>
+        <w:t xml:space="preserve"> of encryption functions over Σ. Let F be a cipher over Σ, and F˜ = {</w:t>
+      </w:r>
+      <w:proofErr w:type="spellStart"/>
+      <w:r>
+        <w:rPr>
+          <w:color w:val="000000"/>
+          <w:sz w:val="24"/>
+          <w:szCs w:val="24"/>
+        </w:rPr>
+        <w:t>fk|k</w:t>
+      </w:r>
+      <w:proofErr w:type="spellEnd"/>
+      <w:r>
+        <w:rPr>
+          <w:color w:val="000000"/>
+          <w:sz w:val="24"/>
+          <w:szCs w:val="24"/>
+        </w:rPr>
+        <w:t xml:space="preserve"> </w:t>
       </w:r>
       <w:r>
         <w:rPr>
@@ -39094,13 +42159,23 @@
         </w:rPr>
         <w:t xml:space="preserve">⊆ </w:t>
       </w:r>
-      <w:r>
-        <w:rPr>
-          <w:color w:val="000000"/>
-          <w:sz w:val="24"/>
-          <w:szCs w:val="24"/>
-        </w:rPr>
-        <w:t>Map(Σ</w:t>
+      <w:proofErr w:type="gramStart"/>
+      <w:r>
+        <w:rPr>
+          <w:color w:val="000000"/>
+          <w:sz w:val="24"/>
+          <w:szCs w:val="24"/>
+        </w:rPr>
+        <w:t>Map(</w:t>
+      </w:r>
+      <w:proofErr w:type="gramEnd"/>
+      <w:r>
+        <w:rPr>
+          <w:color w:val="000000"/>
+          <w:sz w:val="24"/>
+          <w:szCs w:val="24"/>
+        </w:rPr>
+        <w:t>Σ</w:t>
       </w:r>
       <w:r>
         <w:rPr>
@@ -39500,7 +42575,25 @@
           <w:sz w:val="24"/>
           <w:szCs w:val="24"/>
         </w:rPr>
-        <w:t>The Galois field GF(2^8)</w:t>
+        <w:t xml:space="preserve">The Galois field </w:t>
+      </w:r>
+      <w:proofErr w:type="gramStart"/>
+      <w:r>
+        <w:rPr>
+          <w:color w:val="000000"/>
+          <w:sz w:val="24"/>
+          <w:szCs w:val="24"/>
+        </w:rPr>
+        <w:t>GF(</w:t>
+      </w:r>
+      <w:proofErr w:type="gramEnd"/>
+      <w:r>
+        <w:rPr>
+          <w:color w:val="000000"/>
+          <w:sz w:val="24"/>
+          <w:szCs w:val="24"/>
+        </w:rPr>
+        <w:t>2^8)</w:t>
       </w:r>
     </w:p>
     <w:p>
@@ -39526,7 +42619,25 @@
           <w:sz w:val="24"/>
           <w:szCs w:val="24"/>
         </w:rPr>
-        <w:t>Addition done with XOR operator: Uses the reducing polynomial x8 + x4 + x3 + x + 1 for multiplication (an irreducible polynomial in GF(2^8))</w:t>
+        <w:t xml:space="preserve">Addition done with XOR operator: Uses the reducing polynomial x8 + x4 + x3 + x + 1 for multiplication (an irreducible polynomial in </w:t>
+      </w:r>
+      <w:proofErr w:type="gramStart"/>
+      <w:r>
+        <w:rPr>
+          <w:color w:val="000000"/>
+          <w:sz w:val="24"/>
+          <w:szCs w:val="24"/>
+        </w:rPr>
+        <w:t>GF(</w:t>
+      </w:r>
+      <w:proofErr w:type="gramEnd"/>
+      <w:r>
+        <w:rPr>
+          <w:color w:val="000000"/>
+          <w:sz w:val="24"/>
+          <w:szCs w:val="24"/>
+        </w:rPr>
+        <w:t>2^8))</w:t>
       </w:r>
     </w:p>
     <w:p>
@@ -39577,7 +42688,25 @@
           <w:sz w:val="24"/>
           <w:szCs w:val="24"/>
         </w:rPr>
-        <w:t>1. Polynomials with Coefficients in GF(2^8) 2.  a(x) = a3x3 + a2x2 + a1x + a0</w:t>
+        <w:t xml:space="preserve">1. Polynomials with Coefficients in </w:t>
+      </w:r>
+      <w:proofErr w:type="gramStart"/>
+      <w:r>
+        <w:rPr>
+          <w:color w:val="000000"/>
+          <w:sz w:val="24"/>
+          <w:szCs w:val="24"/>
+        </w:rPr>
+        <w:t>GF(</w:t>
+      </w:r>
+      <w:proofErr w:type="gramEnd"/>
+      <w:r>
+        <w:rPr>
+          <w:color w:val="000000"/>
+          <w:sz w:val="24"/>
+          <w:szCs w:val="24"/>
+        </w:rPr>
+        <w:t>2^8) 2.  a(x) = a3x3 + a2x2 + a1x + a0</w:t>
       </w:r>
     </w:p>
     <w:p>
@@ -39603,7 +42732,25 @@
           <w:sz w:val="24"/>
           <w:szCs w:val="24"/>
         </w:rPr>
-        <w:t>3. Each of ai are bytes, elements of GF(2^8) Addition:</w:t>
+        <w:t xml:space="preserve">3. Each of ai are bytes, elements of </w:t>
+      </w:r>
+      <w:proofErr w:type="gramStart"/>
+      <w:r>
+        <w:rPr>
+          <w:color w:val="000000"/>
+          <w:sz w:val="24"/>
+          <w:szCs w:val="24"/>
+        </w:rPr>
+        <w:t>GF(</w:t>
+      </w:r>
+      <w:proofErr w:type="gramEnd"/>
+      <w:r>
+        <w:rPr>
+          <w:color w:val="000000"/>
+          <w:sz w:val="24"/>
+          <w:szCs w:val="24"/>
+        </w:rPr>
+        <w:t>2^8) Addition:</w:t>
       </w:r>
     </w:p>
     <w:p>
@@ -39651,7 +42798,25 @@
           <w:sz w:val="24"/>
           <w:szCs w:val="24"/>
         </w:rPr>
-        <w:t xml:space="preserve">b3 )x3 + (a2 </w:t>
+        <w:t>b</w:t>
+      </w:r>
+      <w:proofErr w:type="gramStart"/>
+      <w:r>
+        <w:rPr>
+          <w:color w:val="000000"/>
+          <w:sz w:val="24"/>
+          <w:szCs w:val="24"/>
+        </w:rPr>
+        <w:t>3 )x</w:t>
+      </w:r>
+      <w:proofErr w:type="gramEnd"/>
+      <w:r>
+        <w:rPr>
+          <w:color w:val="000000"/>
+          <w:sz w:val="24"/>
+          <w:szCs w:val="24"/>
+        </w:rPr>
+        <w:t xml:space="preserve">3 + (a2 </w:t>
       </w:r>
       <w:r>
         <w:rPr>
@@ -40086,7 +43251,25 @@
           <w:sz w:val="24"/>
           <w:szCs w:val="24"/>
         </w:rPr>
-        <w:t>The key size affects the storage capacity. The encrypted file is base64 encoded which would account for 33.3% file increase. Inserting a new line every 64 characters to make it easier to read (as is done by ASCII Armor in opens’, GPG, PGP) will increase the size by 65/64.Combining these two effects results in the new file being (4/3) *(65/64) = 135.4% of the size of the original or an increase in file size of 35.4%. If the file size of a data is more so that the sd card can’t store the data after encryption, Then It will be a discrepancy. The size of the encrypted data is directly proportional to the size of the key. For a secure system the encryption should be as good and thereby key size is one of the major factors in this model.</w:t>
+        <w:t xml:space="preserve">The key size affects the storage capacity. The encrypted file is base64 encoded which would account for 33.3% file increase. Inserting a new line every 64 characters to make it easier to read (as is done by ASCII Armor in opens’, GPG, PGP) will increase the size by 65/64.Combining these two effects results in the new file being (4/3) *(65/64) = 135.4% of the size of the original or an increase in file size of 35.4%. If the file size of a data is more so that the </w:t>
+      </w:r>
+      <w:proofErr w:type="spellStart"/>
+      <w:r>
+        <w:rPr>
+          <w:color w:val="000000"/>
+          <w:sz w:val="24"/>
+          <w:szCs w:val="24"/>
+        </w:rPr>
+        <w:t>sd</w:t>
+      </w:r>
+      <w:proofErr w:type="spellEnd"/>
+      <w:r>
+        <w:rPr>
+          <w:color w:val="000000"/>
+          <w:sz w:val="24"/>
+          <w:szCs w:val="24"/>
+        </w:rPr>
+        <w:t xml:space="preserve"> card can’t store the data after encryption, Then It will be a discrepancy. The size of the encrypted data is directly proportional to the size of the key. For a secure system the encryption should be as good and thereby key size is one of the major factors in this model.</w:t>
       </w:r>
     </w:p>
     <w:p>
@@ -40175,7 +43358,25 @@
           <w:sz w:val="24"/>
           <w:szCs w:val="24"/>
         </w:rPr>
-        <w:t>Over-constraining a design can result in a significant increase in the time required to place, route and analyse a design. The result is a longer design implementation time. Since the design implementation phase potentially occurs many times during a design cycle this can have a significant impact on design efficiency. A more serious design over-constraint consequence occurs when the place-and-route process can no longer successfully implement the design within the specified FPGA architecture. This may force an upgrade to a larger or faster speed-grade FPGA component if the over-constraint conditions are not adjusted.</w:t>
+        <w:t xml:space="preserve">Over-constraining a design can result in a significant increase in the time required to place, route and </w:t>
+      </w:r>
+      <w:proofErr w:type="spellStart"/>
+      <w:r>
+        <w:rPr>
+          <w:color w:val="000000"/>
+          <w:sz w:val="24"/>
+          <w:szCs w:val="24"/>
+        </w:rPr>
+        <w:t>analyse</w:t>
+      </w:r>
+      <w:proofErr w:type="spellEnd"/>
+      <w:r>
+        <w:rPr>
+          <w:color w:val="000000"/>
+          <w:sz w:val="24"/>
+          <w:szCs w:val="24"/>
+        </w:rPr>
+        <w:t xml:space="preserve"> a design. The result is a longer design implementation time. Since the design implementation phase potentially occurs many times during a design cycle this can have a significant impact on design efficiency. A more serious design over-constraint consequence occurs when the place-and-route process can no longer successfully implement the design within the specified FPGA architecture. This may force an upgrade to a larger or faster speed-grade FPGA component if the over-constraint conditions are not adjusted.</w:t>
       </w:r>
     </w:p>
     <w:p>
@@ -41901,13 +45102,23 @@
                 <w:szCs w:val="24"/>
               </w:rPr>
             </w:pPr>
+            <w:proofErr w:type="spellStart"/>
             <w:r>
               <w:rPr>
                 <w:color w:val="000000"/>
                 <w:sz w:val="24"/>
                 <w:szCs w:val="24"/>
               </w:rPr>
-              <w:t>Sandisk memory card 64GB</w:t>
+              <w:t>Sandisk</w:t>
+            </w:r>
+            <w:proofErr w:type="spellEnd"/>
+            <w:r>
+              <w:rPr>
+                <w:color w:val="000000"/>
+                <w:sz w:val="24"/>
+                <w:szCs w:val="24"/>
+              </w:rPr>
+              <w:t xml:space="preserve"> memory card 64GB</w:t>
             </w:r>
           </w:p>
         </w:tc>
@@ -42167,7 +45378,25 @@
           <w:sz w:val="24"/>
           <w:szCs w:val="24"/>
         </w:rPr>
-        <w:t>By adding an additional layer of the hardware that is FPGA and improving the encryption and decryption standards of the system by using advanced encryption techniques like the AES, DES and RSA cloud computing will become more secure. Since this model also uses reconfigurable computing major problems like data breaches , data mis-configuration , data insecurity is solved thereby making cloud computing environment much more safe and a secure environment.</w:t>
+        <w:t xml:space="preserve">By adding an additional layer of the hardware that is FPGA and improving the encryption and decryption standards of the system by using advanced encryption techniques like the AES, DES and RSA cloud computing will become more secure. Since this model also uses reconfigurable computing major problems like data </w:t>
+      </w:r>
+      <w:proofErr w:type="gramStart"/>
+      <w:r>
+        <w:rPr>
+          <w:color w:val="000000"/>
+          <w:sz w:val="24"/>
+          <w:szCs w:val="24"/>
+        </w:rPr>
+        <w:t>breaches ,</w:t>
+      </w:r>
+      <w:proofErr w:type="gramEnd"/>
+      <w:r>
+        <w:rPr>
+          <w:color w:val="000000"/>
+          <w:sz w:val="24"/>
+          <w:szCs w:val="24"/>
+        </w:rPr>
+        <w:t xml:space="preserve"> data mis-configuration , data insecurity is solved thereby making cloud computing environment much more safe and a secure environment.</w:t>
       </w:r>
     </w:p>
     <w:p>
@@ -42427,7 +45656,43 @@
           <w:sz w:val="24"/>
           <w:szCs w:val="24"/>
         </w:rPr>
-        <w:t>There are many other related works and applications where the proposed could provide extra performance and additional layers of security. FaaS can offer security through deep packet inspection if a network interface is directly accessible, but FaaS offers much more as all data outside of the FPGA is encrypted. Even though data processing in a FPGA is not guaranteed to be fully secure, it improves upon existing cloud techniques by making both insider and outsider attacks more difficult. Combined with a weak fully homomorphic scheme, or the distributed approach of MPC, gives even greater levels of data privacy. With secure FPGA as a service, users would gain greater privacy and security when using third-party cloud services, enabling them to have more control over their data.</w:t>
+        <w:t xml:space="preserve">There are many other related works and applications where the proposed could provide extra performance and additional layers of security. </w:t>
+      </w:r>
+      <w:proofErr w:type="spellStart"/>
+      <w:r>
+        <w:rPr>
+          <w:color w:val="000000"/>
+          <w:sz w:val="24"/>
+          <w:szCs w:val="24"/>
+        </w:rPr>
+        <w:t>FaaS</w:t>
+      </w:r>
+      <w:proofErr w:type="spellEnd"/>
+      <w:r>
+        <w:rPr>
+          <w:color w:val="000000"/>
+          <w:sz w:val="24"/>
+          <w:szCs w:val="24"/>
+        </w:rPr>
+        <w:t xml:space="preserve"> can offer security through deep packet inspection if a network interface is directly accessible, but </w:t>
+      </w:r>
+      <w:proofErr w:type="spellStart"/>
+      <w:r>
+        <w:rPr>
+          <w:color w:val="000000"/>
+          <w:sz w:val="24"/>
+          <w:szCs w:val="24"/>
+        </w:rPr>
+        <w:t>FaaS</w:t>
+      </w:r>
+      <w:proofErr w:type="spellEnd"/>
+      <w:r>
+        <w:rPr>
+          <w:color w:val="000000"/>
+          <w:sz w:val="24"/>
+          <w:szCs w:val="24"/>
+        </w:rPr>
+        <w:t xml:space="preserve"> offers much more as all data outside of the FPGA is encrypted. Even though data processing in a FPGA is not guaranteed to be fully secure, it improves upon existing cloud techniques by making both insider and outsider attacks more difficult. Combined with a weak fully homomorphic scheme, or the distributed approach of MPC, gives even greater levels of data privacy. With secure FPGA as a service, users would gain greater privacy and security when using third-party cloud services, enabling them to have more control over their data.</w:t>
       </w:r>
     </w:p>
     <w:p>
@@ -48747,6 +52012,7 @@
   <w:style w:type="character" w:default="1" w:styleId="DefaultParagraphFont">
     <w:name w:val="Default Paragraph Font"/>
     <w:uiPriority w:val="1"/>
+    <w:semiHidden/>
     <w:unhideWhenUsed/>
   </w:style>
   <w:style w:type="table" w:default="1" w:styleId="TableNormal">

</xml_diff>